<commit_message>
Update content of exercise Thiet_ke_logic.docx Editor: JML
</commit_message>
<xml_diff>
--- a/Phương Thảo - 0912430/Đồ án/Thiet_ke_logic.docx
+++ b/Phương Thảo - 0912430/Đồ án/Thiet_ke_logic.docx
@@ -1981,9 +1981,9 @@
             <o:lock v:ext="edit" aspectratio="t"/>
           </v:shapetype>
           <v:shape id="_x0000_i1025" type="#_x0000_t75" style="width:468pt;height:227.55pt" o:ole="">
-            <v:imagedata r:id="rId6" o:title=""/>
+            <v:imagedata r:id="rId7" o:title=""/>
           </v:shape>
-          <o:OLEObject Type="Embed" ProgID="Visio.Drawing.11" ShapeID="_x0000_i1025" DrawAspect="Content" ObjectID="_1382824779" r:id="rId7"/>
+          <o:OLEObject Type="Embed" ProgID="Visio.Drawing.11" ShapeID="_x0000_i1025" DrawAspect="Content" ObjectID="_1382858764" r:id="rId8"/>
         </w:object>
       </w:r>
     </w:p>
@@ -4061,10 +4061,10 @@
       </w:pPr>
       <w:r>
         <w:object w:dxaOrig="14434" w:dyaOrig="8103">
-          <v:shape id="_x0000_i1027" type="#_x0000_t75" style="width:468pt;height:262.85pt" o:ole="">
-            <v:imagedata r:id="rId8" o:title=""/>
+          <v:shape id="_x0000_i1026" type="#_x0000_t75" style="width:468pt;height:262.85pt" o:ole="">
+            <v:imagedata r:id="rId9" o:title=""/>
           </v:shape>
-          <o:OLEObject Type="Embed" ProgID="Visio.Drawing.11" ShapeID="_x0000_i1027" DrawAspect="Content" ObjectID="_1382824780" r:id="rId9"/>
+          <o:OLEObject Type="Embed" ProgID="Visio.Drawing.11" ShapeID="_x0000_i1026" DrawAspect="Content" ObjectID="_1382858765" r:id="rId10"/>
         </w:object>
       </w:r>
     </w:p>
@@ -4172,56 +4172,56 @@
     <w:p>
       <w:r>
         <w:object w:dxaOrig="14434" w:dyaOrig="8103">
+          <v:shape id="_x0000_i1027" type="#_x0000_t75" style="width:468pt;height:262.85pt" o:ole="">
+            <v:imagedata r:id="rId11" o:title=""/>
+          </v:shape>
+          <o:OLEObject Type="Embed" ProgID="Visio.Drawing.11" ShapeID="_x0000_i1027" DrawAspect="Content" ObjectID="_1382858766" r:id="rId12"/>
+        </w:object>
+      </w:r>
+    </w:p>
+    <w:p>
+      <w:pPr>
+        <w:ind w:left="360"/>
+        <w:rPr>
+          <w:b/>
+          <w:i/>
+        </w:rPr>
+      </w:pPr>
+      <w:r>
+        <w:rPr>
+          <w:b/>
+          <w:i/>
+        </w:rPr>
+        <w:t>B7: Tạo cung vô hướng</w:t>
+      </w:r>
+    </w:p>
+    <w:p>
+      <w:pPr>
+        <w:ind w:left="360"/>
+      </w:pPr>
+      <w:r>
+        <w:t>Không có cung vô hướng</w:t>
+      </w:r>
+    </w:p>
+    <w:p>
+      <w:pPr>
+        <w:ind w:left="360"/>
+      </w:pPr>
+      <w:r>
+        <w:rPr>
+          <w:b/>
+          <w:i/>
+        </w:rPr>
+        <w:t>Kết luận: Lược đồ quan hệ cuối cùng</w:t>
+      </w:r>
+    </w:p>
+    <w:p>
+      <w:r>
+        <w:object w:dxaOrig="14434" w:dyaOrig="8103">
           <v:shape id="_x0000_i1028" type="#_x0000_t75" style="width:468pt;height:262.85pt" o:ole="">
-            <v:imagedata r:id="rId10" o:title=""/>
+            <v:imagedata r:id="rId13" o:title=""/>
           </v:shape>
-          <o:OLEObject Type="Embed" ProgID="Visio.Drawing.11" ShapeID="_x0000_i1028" DrawAspect="Content" ObjectID="_1382824781" r:id="rId11"/>
-        </w:object>
-      </w:r>
-    </w:p>
-    <w:p>
-      <w:pPr>
-        <w:ind w:left="360"/>
-        <w:rPr>
-          <w:b/>
-          <w:i/>
-        </w:rPr>
-      </w:pPr>
-      <w:r>
-        <w:rPr>
-          <w:b/>
-          <w:i/>
-        </w:rPr>
-        <w:t>B7: Tạo cung vô hướng</w:t>
-      </w:r>
-    </w:p>
-    <w:p>
-      <w:pPr>
-        <w:ind w:left="360"/>
-      </w:pPr>
-      <w:r>
-        <w:t>Không có cung vô hướng</w:t>
-      </w:r>
-    </w:p>
-    <w:p>
-      <w:pPr>
-        <w:ind w:left="360"/>
-      </w:pPr>
-      <w:r>
-        <w:rPr>
-          <w:b/>
-          <w:i/>
-        </w:rPr>
-        <w:t>Kết luận: Lược đồ quan hệ cuối cùng</w:t>
-      </w:r>
-    </w:p>
-    <w:p>
-      <w:r>
-        <w:object w:dxaOrig="14434" w:dyaOrig="8103">
-          <v:shape id="_x0000_i1026" type="#_x0000_t75" style="width:468pt;height:262.85pt" o:ole="">
-            <v:imagedata r:id="rId12" o:title=""/>
-          </v:shape>
-          <o:OLEObject Type="Embed" ProgID="Visio.Drawing.11" ShapeID="_x0000_i1026" DrawAspect="Content" ObjectID="_1382824782" r:id="rId13"/>
+          <o:OLEObject Type="Embed" ProgID="Visio.Drawing.11" ShapeID="_x0000_i1028" DrawAspect="Content" ObjectID="_1382858767" r:id="rId14"/>
         </w:object>
       </w:r>
     </w:p>
@@ -4908,10 +4908,7 @@
         <w:t>E</w:t>
       </w:r>
       <w:r>
-        <w:t xml:space="preserve"> C</w:t>
-      </w:r>
-      <w:r>
-        <w:t xml:space="preserve">, F = { E </w:t>
+        <w:t xml:space="preserve"> C, F = { E </w:t>
       </w:r>
       <w:r>
         <w:sym w:font="Wingdings" w:char="F0E0"/>
@@ -5911,23 +5908,2282 @@
         </w:rPr>
         <w:t xml:space="preserve"> }</w:t>
       </w:r>
+    </w:p>
+    <w:p>
+      <w:pPr>
+        <w:rPr>
+          <w:rFonts w:cs="Times New Roman"/>
+          <w:color w:val="FF0000"/>
+        </w:rPr>
+      </w:pPr>
+      <w:r>
+        <w:rPr>
+          <w:rFonts w:cs="Times New Roman"/>
+          <w:color w:val="FF0000"/>
+        </w:rPr>
+        <w:t>Kết luận: có tương đương hay k?</w:t>
+      </w:r>
+    </w:p>
+    <w:p>
+      <w:pPr>
+        <w:rPr>
+          <w:rFonts w:cs="Times New Roman"/>
+          <w:b/>
+          <w:u w:val="single"/>
+        </w:rPr>
+      </w:pPr>
+      <w:r>
+        <w:rPr>
+          <w:rFonts w:cs="Times New Roman"/>
+          <w:color w:val="FF0000"/>
+        </w:rPr>
+        <w:br w:type="page"/>
+      </w:r>
+      <w:r>
+        <w:rPr>
+          <w:rFonts w:cs="Times New Roman"/>
+          <w:b/>
+          <w:u w:val="single"/>
+        </w:rPr>
+        <w:lastRenderedPageBreak/>
+        <w:t>Các câu truy vấn:</w:t>
+      </w:r>
+    </w:p>
+    <w:p>
+      <w:pPr>
+        <w:pStyle w:val="ListParagraph"/>
+        <w:numPr>
+          <w:ilvl w:val="0"/>
+          <w:numId w:val="6"/>
+        </w:numPr>
+        <w:rPr>
+          <w:rFonts w:cs="Times New Roman"/>
+        </w:rPr>
+      </w:pPr>
+      <w:r>
+        <w:rPr>
+          <w:rFonts w:cs="Times New Roman"/>
+        </w:rPr>
+        <w:t>Cho biết các tên quảng cáo</w:t>
+      </w:r>
+      <w:r>
+        <w:rPr>
+          <w:rFonts w:cs="Times New Roman"/>
+        </w:rPr>
+        <w:t xml:space="preserve"> và thông tin sản phẩm</w:t>
+      </w:r>
+      <w:r>
+        <w:rPr>
+          <w:rFonts w:cs="Times New Roman"/>
+        </w:rPr>
+        <w:t xml:space="preserve"> của các sản phẩm trước ngày 20-11-2011, có số lượng voucher bán trên 100</w:t>
+      </w:r>
+    </w:p>
+    <w:p>
+      <w:pPr>
+        <w:pStyle w:val="ListParagraph"/>
+        <w:numPr>
+          <w:ilvl w:val="0"/>
+          <w:numId w:val="6"/>
+        </w:numPr>
+        <w:rPr>
+          <w:rFonts w:cs="Times New Roman"/>
+        </w:rPr>
+      </w:pPr>
+      <w:r>
+        <w:rPr>
+          <w:rFonts w:cs="Times New Roman"/>
+        </w:rPr>
+        <w:t>Cho biết số phiếu giao hàng tại nhà của SAN_PHAM_QUANG_CAO có TenQuangCao là ‘Giày nana’</w:t>
+      </w:r>
+    </w:p>
+    <w:p>
+      <w:pPr>
+        <w:pStyle w:val="ListParagraph"/>
+        <w:numPr>
+          <w:ilvl w:val="0"/>
+          <w:numId w:val="6"/>
+        </w:numPr>
+        <w:rPr>
+          <w:rFonts w:cs="Times New Roman"/>
+        </w:rPr>
+      </w:pPr>
+      <w:r>
+        <w:rPr>
+          <w:rFonts w:cs="Times New Roman"/>
+        </w:rPr>
+        <w:t>Cho biết số lượng Voucher của sản phẩm quảng cáo ‘Giày Nana’ mà khách hàng có email ‘nvanb@gmail.com’ đã mua</w:t>
+      </w:r>
+    </w:p>
+    <w:p>
+      <w:pPr>
+        <w:pStyle w:val="ListParagraph"/>
+        <w:numPr>
+          <w:ilvl w:val="0"/>
+          <w:numId w:val="6"/>
+        </w:numPr>
+        <w:rPr>
+          <w:rFonts w:cs="Times New Roman"/>
+        </w:rPr>
+      </w:pPr>
+      <w:r>
+        <w:rPr>
+          <w:rFonts w:cs="Times New Roman"/>
+        </w:rPr>
+        <w:t>Cho biết tên các sản phẩm quảng cáo của doanh nghiệp ‘TNHH Voucher’</w:t>
+      </w:r>
+    </w:p>
+    <w:p>
+      <w:pPr>
+        <w:rPr>
+          <w:rFonts w:cs="Times New Roman"/>
+          <w:b/>
+          <w:u w:val="single"/>
+        </w:rPr>
+      </w:pPr>
+      <w:r>
+        <w:rPr>
+          <w:rFonts w:cs="Times New Roman"/>
+          <w:b/>
+          <w:u w:val="single"/>
+        </w:rPr>
+        <w:t>Đại số quan hệ:</w:t>
+      </w:r>
+    </w:p>
+    <w:p>
+      <w:pPr>
+        <w:pStyle w:val="ListParagraph"/>
+        <w:numPr>
+          <w:ilvl w:val="0"/>
+          <w:numId w:val="7"/>
+        </w:numPr>
+        <w:rPr>
+          <w:rFonts w:cs="Times New Roman"/>
+        </w:rPr>
+      </w:pPr>
+      <w:r>
+        <w:rPr>
+          <w:rFonts w:cs="Times New Roman"/>
+        </w:rPr>
+        <w:t xml:space="preserve">Cho biết các </w:t>
+      </w:r>
+      <w:r>
+        <w:rPr>
+          <w:rFonts w:cs="Times New Roman"/>
+        </w:rPr>
+        <w:t>tên quảng cáo và thông tin sản phẩm</w:t>
+      </w:r>
+      <w:r>
+        <w:rPr>
+          <w:rFonts w:cs="Times New Roman"/>
+        </w:rPr>
+        <w:t xml:space="preserve"> của các sản phẩm </w:t>
+      </w:r>
+      <w:r>
+        <w:rPr>
+          <w:rFonts w:cs="Times New Roman"/>
+        </w:rPr>
+        <w:t xml:space="preserve">quảng cáo </w:t>
+      </w:r>
+      <w:r>
+        <w:rPr>
+          <w:rFonts w:cs="Times New Roman"/>
+        </w:rPr>
+        <w:t>trước ngày 20-11-2011, có số lượng voucher bán trên 100</w:t>
+      </w:r>
+    </w:p>
+    <w:p>
+      <w:pPr>
+        <w:rPr>
+          <w:rFonts w:eastAsiaTheme="minorEastAsia" w:cs="Times New Roman"/>
+          <w:sz w:val="28"/>
+          <w:szCs w:val="28"/>
+        </w:rPr>
+      </w:pPr>
+      <m:oMathPara>
+        <m:oMathParaPr>
+          <m:jc m:val="left"/>
+        </m:oMathParaPr>
+        <m:oMath>
+          <m:r>
+            <w:rPr>
+              <w:rFonts w:ascii="Cambria Math" w:hAnsi="Cambria Math" w:cs="Times New Roman"/>
+              <w:sz w:val="28"/>
+              <w:szCs w:val="28"/>
+            </w:rPr>
+            <m:t>VC ←</m:t>
+          </m:r>
+          <m:sSub>
+            <m:sSubPr>
+              <m:ctrlPr>
+                <w:rPr>
+                  <w:rFonts w:ascii="Cambria Math" w:hAnsi="Cambria Math" w:cs="Times New Roman"/>
+                  <w:i/>
+                  <w:sz w:val="28"/>
+                  <w:szCs w:val="28"/>
+                </w:rPr>
+              </m:ctrlPr>
+            </m:sSubPr>
+            <m:e>
+              <m:r>
+                <w:rPr>
+                  <w:rFonts w:ascii="Cambria Math" w:hAnsi="Cambria Math" w:cs="Times New Roman"/>
+                  <w:sz w:val="28"/>
+                  <w:szCs w:val="28"/>
+                </w:rPr>
+                <m:t>π</m:t>
+              </m:r>
+            </m:e>
+            <m:sub>
+              <m:r>
+                <w:rPr>
+                  <w:rFonts w:ascii="Cambria Math" w:hAnsi="Cambria Math" w:cs="Times New Roman"/>
+                  <w:sz w:val="28"/>
+                  <w:szCs w:val="28"/>
+                </w:rPr>
+                <m:t>TenQuangCao</m:t>
+              </m:r>
+            </m:sub>
+          </m:sSub>
+          <m:d>
+            <m:dPr>
+              <m:ctrlPr>
+                <w:rPr>
+                  <w:rFonts w:ascii="Cambria Math" w:hAnsi="Cambria Math" w:cs="Times New Roman"/>
+                  <w:i/>
+                  <w:sz w:val="28"/>
+                  <w:szCs w:val="28"/>
+                </w:rPr>
+              </m:ctrlPr>
+            </m:dPr>
+            <m:e>
+              <m:r>
+                <w:rPr>
+                  <w:rFonts w:ascii="Cambria Math" w:hAnsi="Cambria Math" w:cs="Times New Roman"/>
+                  <w:sz w:val="28"/>
+                  <w:szCs w:val="28"/>
+                </w:rPr>
+                <m:t xml:space="preserve"> TenQuangCao </m:t>
+              </m:r>
+              <m:sSub>
+                <m:sSubPr>
+                  <m:ctrlPr>
+                    <w:rPr>
+                      <w:rFonts w:ascii="Cambria Math" w:hAnsi="Cambria Math" w:cs="Times New Roman"/>
+                      <w:i/>
+                      <w:sz w:val="28"/>
+                      <w:szCs w:val="28"/>
+                    </w:rPr>
+                  </m:ctrlPr>
+                </m:sSubPr>
+                <m:e>
+                  <m:r>
+                    <m:rPr>
+                      <m:scr m:val="fraktur"/>
+                    </m:rPr>
+                    <w:rPr>
+                      <w:rFonts w:ascii="Cambria Math" w:hAnsi="Cambria Math" w:cs="Times New Roman"/>
+                      <w:sz w:val="28"/>
+                      <w:szCs w:val="28"/>
+                    </w:rPr>
+                    <m:t>I</m:t>
+                  </m:r>
+                </m:e>
+                <m:sub>
+                  <m:r>
+                    <w:rPr>
+                      <w:rFonts w:ascii="Cambria Math" w:hAnsi="Cambria Math" w:cs="Times New Roman"/>
+                      <w:sz w:val="28"/>
+                      <w:szCs w:val="28"/>
+                    </w:rPr>
+                    <m:t>COUNT</m:t>
+                  </m:r>
+                  <m:d>
+                    <m:dPr>
+                      <m:ctrlPr>
+                        <w:rPr>
+                          <w:rFonts w:ascii="Cambria Math" w:hAnsi="Cambria Math" w:cs="Times New Roman"/>
+                          <w:i/>
+                          <w:sz w:val="28"/>
+                          <w:szCs w:val="28"/>
+                        </w:rPr>
+                      </m:ctrlPr>
+                    </m:dPr>
+                    <m:e>
+                      <m:r>
+                        <w:rPr>
+                          <w:rFonts w:ascii="Cambria Math" w:hAnsi="Cambria Math" w:cs="Times New Roman"/>
+                          <w:sz w:val="28"/>
+                          <w:szCs w:val="28"/>
+                        </w:rPr>
+                        <m:t>MaVoucher</m:t>
+                      </m:r>
+                    </m:e>
+                  </m:d>
+                  <m:r>
+                    <w:rPr>
+                      <w:rFonts w:ascii="Cambria Math" w:hAnsi="Cambria Math" w:cs="Times New Roman"/>
+                      <w:sz w:val="28"/>
+                      <w:szCs w:val="28"/>
+                    </w:rPr>
+                    <m:t>&gt;100</m:t>
+                  </m:r>
+                </m:sub>
+              </m:sSub>
+              <m:r>
+                <w:rPr>
+                  <w:rFonts w:ascii="Cambria Math" w:hAnsi="Cambria Math" w:cs="Times New Roman"/>
+                  <w:sz w:val="28"/>
+                  <w:szCs w:val="28"/>
+                </w:rPr>
+                <m:t xml:space="preserve">VOUCHER </m:t>
+              </m:r>
+            </m:e>
+          </m:d>
+        </m:oMath>
+      </m:oMathPara>
+    </w:p>
+    <w:p>
+      <w:pPr>
+        <w:rPr>
+          <w:rFonts w:eastAsiaTheme="minorEastAsia" w:cs="Times New Roman"/>
+          <w:sz w:val="32"/>
+          <w:szCs w:val="32"/>
+        </w:rPr>
+      </w:pPr>
+      <m:oMath>
+        <m:r>
+          <w:rPr>
+            <w:rFonts w:ascii="Cambria Math" w:eastAsiaTheme="minorEastAsia" w:hAnsi="Cambria Math" w:cs="Times New Roman"/>
+            <w:sz w:val="28"/>
+            <w:szCs w:val="28"/>
+          </w:rPr>
+          <m:t>QC</m:t>
+        </m:r>
+        <m:r>
+          <w:rPr>
+            <w:rFonts w:ascii="Cambria Math" w:eastAsiaTheme="minorEastAsia" w:hAnsi="Cambria Math" w:cs="Times New Roman"/>
+            <w:sz w:val="28"/>
+            <w:szCs w:val="28"/>
+          </w:rPr>
+          <m:t>1</m:t>
+        </m:r>
+        <m:r>
+          <w:rPr>
+            <w:rFonts w:ascii="Cambria Math" w:eastAsiaTheme="minorEastAsia" w:hAnsi="Cambria Math" w:cs="Times New Roman"/>
+            <w:sz w:val="28"/>
+            <w:szCs w:val="28"/>
+          </w:rPr>
+          <m:t xml:space="preserve"> ← </m:t>
+        </m:r>
+        <m:sSub>
+          <m:sSubPr>
+            <m:ctrlPr>
+              <w:rPr>
+                <w:rFonts w:ascii="Cambria Math" w:eastAsiaTheme="minorEastAsia" w:hAnsi="Cambria Math" w:cs="Times New Roman"/>
+                <w:i/>
+                <w:sz w:val="28"/>
+                <w:szCs w:val="28"/>
+              </w:rPr>
+            </m:ctrlPr>
+          </m:sSubPr>
+          <m:e>
+            <m:r>
+              <w:rPr>
+                <w:rFonts w:ascii="Cambria Math" w:eastAsiaTheme="minorEastAsia" w:hAnsi="Cambria Math" w:cs="Times New Roman"/>
+                <w:sz w:val="28"/>
+                <w:szCs w:val="28"/>
+              </w:rPr>
+              <m:t>σ</m:t>
+            </m:r>
+          </m:e>
+          <m:sub>
+            <m:r>
+              <w:rPr>
+                <w:rFonts w:ascii="Cambria Math" w:eastAsiaTheme="minorEastAsia" w:hAnsi="Cambria Math" w:cs="Times New Roman"/>
+                <w:sz w:val="28"/>
+                <w:szCs w:val="28"/>
+              </w:rPr>
+              <m:t>ThoiGianQC</m:t>
+            </m:r>
+            <m:d>
+              <m:dPr>
+                <m:ctrlPr>
+                  <w:rPr>
+                    <w:rFonts w:ascii="Cambria Math" w:eastAsiaTheme="minorEastAsia" w:hAnsi="Cambria Math" w:cs="Times New Roman"/>
+                    <w:i/>
+                    <w:sz w:val="28"/>
+                    <w:szCs w:val="28"/>
+                  </w:rPr>
+                </m:ctrlPr>
+              </m:dPr>
+              <m:e>
+                <m:r>
+                  <w:rPr>
+                    <w:rFonts w:ascii="Cambria Math" w:eastAsiaTheme="minorEastAsia" w:hAnsi="Cambria Math" w:cs="Times New Roman"/>
+                    <w:sz w:val="28"/>
+                    <w:szCs w:val="28"/>
+                  </w:rPr>
+                  <m:t>ThoiGianKetThuc</m:t>
+                </m:r>
+              </m:e>
+            </m:d>
+            <m:r>
+              <w:rPr>
+                <w:rFonts w:ascii="Cambria Math" w:eastAsiaTheme="minorEastAsia" w:hAnsi="Cambria Math" w:cs="Times New Roman"/>
+                <w:sz w:val="28"/>
+                <w:szCs w:val="28"/>
+              </w:rPr>
+              <m:t>&lt;20-11-2011</m:t>
+            </m:r>
+          </m:sub>
+        </m:sSub>
+        <m:r>
+          <w:rPr>
+            <w:rFonts w:ascii="Cambria Math" w:eastAsiaTheme="minorEastAsia" w:hAnsi="Cambria Math" w:cs="Times New Roman"/>
+            <w:sz w:val="28"/>
+            <w:szCs w:val="28"/>
+          </w:rPr>
+          <m:t>(SAN_PHAM_QUANG_ CA</m:t>
+        </m:r>
+        <m:r>
+          <w:rPr>
+            <w:rFonts w:ascii="Cambria Math" w:eastAsiaTheme="minorEastAsia" w:hAnsi="Cambria Math" w:cs="Times New Roman"/>
+            <w:sz w:val="28"/>
+            <w:szCs w:val="28"/>
+          </w:rPr>
+          <m:t>O</m:t>
+        </m:r>
+      </m:oMath>
+      <w:r>
+        <w:rPr>
+          <w:rFonts w:eastAsiaTheme="minorEastAsia" w:cs="Times New Roman"/>
+          <w:sz w:val="32"/>
+          <w:szCs w:val="32"/>
+        </w:rPr>
+        <w:t>)</w:t>
+      </w:r>
+    </w:p>
+    <w:p>
+      <w:pPr>
+        <w:rPr>
+          <w:rFonts w:eastAsiaTheme="minorEastAsia" w:cs="Times New Roman"/>
+          <w:sz w:val="32"/>
+          <w:szCs w:val="32"/>
+        </w:rPr>
+      </w:pPr>
+      <m:oMathPara>
+        <m:oMathParaPr>
+          <m:jc m:val="left"/>
+        </m:oMathParaPr>
+        <m:oMath>
+          <m:r>
+            <w:rPr>
+              <w:rFonts w:ascii="Cambria Math" w:eastAsiaTheme="minorEastAsia" w:hAnsi="Cambria Math" w:cs="Times New Roman"/>
+              <w:sz w:val="32"/>
+              <w:szCs w:val="32"/>
+            </w:rPr>
+            <m:t>QC</m:t>
+          </m:r>
+          <m:r>
+            <w:rPr>
+              <w:rFonts w:ascii="Cambria Math" w:eastAsiaTheme="minorEastAsia" w:hAnsi="Cambria Math" w:cs="Times New Roman"/>
+              <w:sz w:val="32"/>
+              <w:szCs w:val="32"/>
+            </w:rPr>
+            <m:t>2</m:t>
+          </m:r>
+          <m:r>
+            <w:rPr>
+              <w:rFonts w:ascii="Cambria Math" w:eastAsiaTheme="minorEastAsia" w:hAnsi="Cambria Math" w:cs="Times New Roman"/>
+              <w:sz w:val="32"/>
+              <w:szCs w:val="32"/>
+            </w:rPr>
+            <m:t xml:space="preserve"> ←</m:t>
+          </m:r>
+          <m:sSub>
+            <m:sSubPr>
+              <m:ctrlPr>
+                <w:rPr>
+                  <w:rFonts w:ascii="Cambria Math" w:eastAsiaTheme="minorEastAsia" w:hAnsi="Cambria Math" w:cs="Times New Roman"/>
+                  <w:i/>
+                  <w:sz w:val="32"/>
+                  <w:szCs w:val="32"/>
+                </w:rPr>
+              </m:ctrlPr>
+            </m:sSubPr>
+            <m:e>
+              <m:r>
+                <w:rPr>
+                  <w:rFonts w:ascii="Cambria Math" w:eastAsiaTheme="minorEastAsia" w:hAnsi="Cambria Math" w:cs="Times New Roman"/>
+                  <w:sz w:val="32"/>
+                  <w:szCs w:val="32"/>
+                </w:rPr>
+                <m:t>π</m:t>
+              </m:r>
+            </m:e>
+            <m:sub>
+              <m:r>
+                <w:rPr>
+                  <w:rFonts w:ascii="Cambria Math" w:eastAsiaTheme="minorEastAsia" w:hAnsi="Cambria Math" w:cs="Times New Roman"/>
+                  <w:sz w:val="32"/>
+                  <w:szCs w:val="32"/>
+                </w:rPr>
+                <m:t>TenQuangCao</m:t>
+              </m:r>
+            </m:sub>
+          </m:sSub>
+          <m:r>
+            <w:rPr>
+              <w:rFonts w:ascii="Cambria Math" w:eastAsiaTheme="minorEastAsia" w:hAnsi="Cambria Math" w:cs="Times New Roman"/>
+              <w:sz w:val="32"/>
+              <w:szCs w:val="32"/>
+            </w:rPr>
+            <m:t>(QC</m:t>
+          </m:r>
+          <m:r>
+            <w:rPr>
+              <w:rFonts w:ascii="Cambria Math" w:eastAsiaTheme="minorEastAsia" w:hAnsi="Cambria Math" w:cs="Times New Roman"/>
+              <w:sz w:val="32"/>
+              <w:szCs w:val="32"/>
+            </w:rPr>
+            <m:t>1</m:t>
+          </m:r>
+          <m:r>
+            <w:rPr>
+              <w:rFonts w:ascii="Cambria Math" w:eastAsiaTheme="minorEastAsia" w:hAnsi="Cambria Math" w:cs="Times New Roman"/>
+              <w:sz w:val="32"/>
+              <w:szCs w:val="32"/>
+            </w:rPr>
+            <m:t>)</m:t>
+          </m:r>
+        </m:oMath>
+      </m:oMathPara>
+    </w:p>
+    <w:p>
+      <w:pPr>
+        <w:rPr>
+          <w:rFonts w:eastAsiaTheme="minorEastAsia" w:cs="Times New Roman"/>
+          <w:sz w:val="28"/>
+          <w:szCs w:val="28"/>
+        </w:rPr>
+      </w:pPr>
+      <m:oMathPara>
+        <m:oMathParaPr>
+          <m:jc m:val="left"/>
+        </m:oMathParaPr>
+        <m:oMath>
+          <m:r>
+            <w:rPr>
+              <w:rFonts w:ascii="Cambria Math" w:eastAsiaTheme="minorEastAsia" w:hAnsi="Cambria Math" w:cs="Times New Roman"/>
+              <w:sz w:val="28"/>
+              <w:szCs w:val="28"/>
+            </w:rPr>
+            <m:t xml:space="preserve">QC_VC ←VC </m:t>
+          </m:r>
+          <m:sSub>
+            <m:sSubPr>
+              <m:ctrlPr>
+                <w:rPr>
+                  <w:rFonts w:ascii="Cambria Math" w:eastAsiaTheme="minorEastAsia" w:hAnsi="Cambria Math" w:cs="Times New Roman"/>
+                  <w:i/>
+                  <w:sz w:val="28"/>
+                  <w:szCs w:val="28"/>
+                </w:rPr>
+              </m:ctrlPr>
+            </m:sSubPr>
+            <m:e>
+              <m:r>
+                <w:rPr>
+                  <w:rFonts w:ascii="Cambria Math" w:eastAsiaTheme="minorEastAsia" w:hAnsi="Cambria Math" w:cs="Times New Roman"/>
+                  <w:sz w:val="28"/>
+                  <w:szCs w:val="28"/>
+                </w:rPr>
+                <m:t xml:space="preserve">⋈ </m:t>
+              </m:r>
+            </m:e>
+            <m:sub>
+              <m:r>
+                <w:rPr>
+                  <w:rFonts w:ascii="Cambria Math" w:eastAsiaTheme="minorEastAsia" w:hAnsi="Cambria Math" w:cs="Times New Roman"/>
+                  <w:sz w:val="28"/>
+                  <w:szCs w:val="28"/>
+                </w:rPr>
+                <m:t>TenQuangCao</m:t>
+              </m:r>
+            </m:sub>
+          </m:sSub>
+          <m:r>
+            <w:rPr>
+              <w:rFonts w:ascii="Cambria Math" w:eastAsiaTheme="minorEastAsia" w:hAnsi="Cambria Math" w:cs="Times New Roman"/>
+              <w:sz w:val="28"/>
+              <w:szCs w:val="28"/>
+            </w:rPr>
+            <m:t xml:space="preserve"> QC2</m:t>
+          </m:r>
+        </m:oMath>
+      </m:oMathPara>
+    </w:p>
+    <w:p>
+      <w:pPr>
+        <w:rPr>
+          <w:rFonts w:eastAsiaTheme="minorEastAsia" w:cs="Times New Roman"/>
+          <w:sz w:val="28"/>
+          <w:szCs w:val="28"/>
+        </w:rPr>
+      </w:pPr>
+      <m:oMathPara>
+        <m:oMathParaPr>
+          <m:jc m:val="left"/>
+        </m:oMathParaPr>
+        <m:oMath>
+          <m:r>
+            <w:rPr>
+              <w:rFonts w:ascii="Cambria Math" w:eastAsiaTheme="minorEastAsia" w:hAnsi="Cambria Math" w:cs="Times New Roman"/>
+              <w:sz w:val="28"/>
+              <w:szCs w:val="28"/>
+            </w:rPr>
+            <m:t>KQ ←</m:t>
+          </m:r>
+          <m:r>
+            <w:rPr>
+              <w:rFonts w:ascii="Cambria Math" w:eastAsiaTheme="minorEastAsia" w:hAnsi="Cambria Math" w:cs="Times New Roman"/>
+              <w:sz w:val="28"/>
+              <w:szCs w:val="28"/>
+            </w:rPr>
+            <m:t>QC2</m:t>
+          </m:r>
+          <m:r>
+            <w:rPr>
+              <w:rFonts w:ascii="Cambria Math" w:eastAsiaTheme="minorEastAsia" w:hAnsi="Cambria Math" w:cs="Times New Roman"/>
+              <w:sz w:val="28"/>
+              <w:szCs w:val="28"/>
+            </w:rPr>
+            <m:t xml:space="preserve"> </m:t>
+          </m:r>
+          <m:sSub>
+            <m:sSubPr>
+              <m:ctrlPr>
+                <w:rPr>
+                  <w:rFonts w:ascii="Cambria Math" w:eastAsiaTheme="minorEastAsia" w:hAnsi="Cambria Math" w:cs="Times New Roman"/>
+                  <w:i/>
+                  <w:sz w:val="28"/>
+                  <w:szCs w:val="28"/>
+                </w:rPr>
+              </m:ctrlPr>
+            </m:sSubPr>
+            <m:e>
+              <m:r>
+                <w:rPr>
+                  <w:rFonts w:ascii="Cambria Math" w:eastAsiaTheme="minorEastAsia" w:hAnsi="Cambria Math" w:cs="Times New Roman"/>
+                  <w:sz w:val="28"/>
+                  <w:szCs w:val="28"/>
+                </w:rPr>
+                <m:t xml:space="preserve">⋈ </m:t>
+              </m:r>
+            </m:e>
+            <m:sub>
+              <m:r>
+                <w:rPr>
+                  <w:rFonts w:ascii="Cambria Math" w:eastAsiaTheme="minorEastAsia" w:hAnsi="Cambria Math" w:cs="Times New Roman"/>
+                  <w:sz w:val="28"/>
+                  <w:szCs w:val="28"/>
+                </w:rPr>
+                <m:t>TenQuangCao</m:t>
+              </m:r>
+            </m:sub>
+          </m:sSub>
+          <m:r>
+            <w:rPr>
+              <w:rFonts w:ascii="Cambria Math" w:eastAsiaTheme="minorEastAsia" w:hAnsi="Cambria Math" w:cs="Times New Roman"/>
+              <w:sz w:val="28"/>
+              <w:szCs w:val="28"/>
+            </w:rPr>
+            <m:t xml:space="preserve"> THONG_TIN_SAN_PHAM</m:t>
+          </m:r>
+        </m:oMath>
+      </m:oMathPara>
+    </w:p>
+    <w:p>
+      <w:pPr>
+        <w:pStyle w:val="ListParagraph"/>
+        <w:numPr>
+          <w:ilvl w:val="0"/>
+          <w:numId w:val="3"/>
+        </w:numPr>
+        <w:rPr>
+          <w:rFonts w:eastAsiaTheme="minorEastAsia" w:cs="Times New Roman"/>
+          <w:sz w:val="28"/>
+          <w:szCs w:val="28"/>
+        </w:rPr>
+      </w:pPr>
+      <w:r>
+        <w:rPr>
+          <w:rFonts w:eastAsiaTheme="minorEastAsia" w:cs="Times New Roman"/>
+          <w:b/>
+          <w:szCs w:val="24"/>
+        </w:rPr>
+        <w:t>Chuỗi kết :</w:t>
+      </w:r>
+      <w:r>
+        <w:rPr>
+          <w:rFonts w:eastAsiaTheme="minorEastAsia" w:cs="Times New Roman"/>
+          <w:sz w:val="28"/>
+          <w:szCs w:val="28"/>
+        </w:rPr>
+        <w:t xml:space="preserve"> </w:t>
+      </w:r>
+      <m:oMath>
+        <m:r>
+          <w:rPr>
+            <w:rFonts w:ascii="Cambria Math" w:eastAsiaTheme="minorEastAsia" w:hAnsi="Cambria Math" w:cs="Times New Roman"/>
+            <w:sz w:val="28"/>
+            <w:szCs w:val="28"/>
+          </w:rPr>
+          <m:t xml:space="preserve">VOUCHER ⋈SAN_PHAM_QUANG_CAO⋈ THONG_TIN_SAN_PHAM </m:t>
+        </m:r>
+      </m:oMath>
+    </w:p>
+    <w:p>
+      <w:pPr>
+        <w:pStyle w:val="ListParagraph"/>
+        <w:numPr>
+          <w:ilvl w:val="0"/>
+          <w:numId w:val="7"/>
+        </w:numPr>
+        <w:rPr>
+          <w:rFonts w:cs="Times New Roman"/>
+        </w:rPr>
+      </w:pPr>
+      <w:r>
+        <w:rPr>
+          <w:rFonts w:cs="Times New Roman"/>
+        </w:rPr>
+        <w:t>Cho biết số phiếu giao hàng tại nhà của SAN_PHAM_QUANG_CAO có TenQuangCao là ‘Giày nana’</w:t>
+      </w:r>
+    </w:p>
+    <w:p>
+      <w:pPr>
+        <w:rPr>
+          <w:rFonts w:eastAsiaTheme="minorEastAsia" w:cs="Times New Roman"/>
+          <w:sz w:val="28"/>
+          <w:szCs w:val="28"/>
+        </w:rPr>
+      </w:pPr>
+      <m:oMath>
+        <m:r>
+          <w:rPr>
+            <w:rFonts w:ascii="Cambria Math" w:eastAsiaTheme="minorEastAsia" w:hAnsi="Cambria Math" w:cs="Times New Roman"/>
+            <w:sz w:val="28"/>
+            <w:szCs w:val="28"/>
+          </w:rPr>
+          <m:t>V</m:t>
+        </m:r>
+        <m:r>
+          <w:rPr>
+            <w:rFonts w:ascii="Cambria Math" w:eastAsiaTheme="minorEastAsia" w:hAnsi="Cambria Math" w:cs="Times New Roman"/>
+            <w:sz w:val="28"/>
+            <w:szCs w:val="28"/>
+          </w:rPr>
+          <m:t>C ←</m:t>
+        </m:r>
+        <m:sSub>
+          <m:sSubPr>
+            <m:ctrlPr>
+              <w:rPr>
+                <w:rFonts w:ascii="Cambria Math" w:eastAsiaTheme="minorEastAsia" w:hAnsi="Cambria Math" w:cs="Times New Roman"/>
+                <w:i/>
+                <w:sz w:val="28"/>
+                <w:szCs w:val="28"/>
+              </w:rPr>
+            </m:ctrlPr>
+          </m:sSubPr>
+          <m:e>
+            <m:r>
+              <w:rPr>
+                <w:rFonts w:ascii="Cambria Math" w:eastAsiaTheme="minorEastAsia" w:hAnsi="Cambria Math" w:cs="Times New Roman"/>
+                <w:sz w:val="28"/>
+                <w:szCs w:val="28"/>
+              </w:rPr>
+              <m:t>π</m:t>
+            </m:r>
+          </m:e>
+          <m:sub>
+            <m:r>
+              <w:rPr>
+                <w:rFonts w:ascii="Cambria Math" w:eastAsiaTheme="minorEastAsia" w:hAnsi="Cambria Math" w:cs="Times New Roman"/>
+                <w:sz w:val="28"/>
+                <w:szCs w:val="28"/>
+              </w:rPr>
+              <m:t>TenQuangCao,  MaSoHD</m:t>
+            </m:r>
+          </m:sub>
+        </m:sSub>
+        <m:r>
+          <w:rPr>
+            <w:rFonts w:ascii="Cambria Math" w:eastAsiaTheme="minorEastAsia" w:hAnsi="Cambria Math" w:cs="Times New Roman"/>
+            <w:sz w:val="28"/>
+            <w:szCs w:val="28"/>
+          </w:rPr>
+          <m:t xml:space="preserve"> (</m:t>
+        </m:r>
+        <m:r>
+          <w:rPr>
+            <w:rFonts w:ascii="Cambria Math" w:eastAsiaTheme="minorEastAsia" w:hAnsi="Cambria Math" w:cs="Times New Roman"/>
+            <w:sz w:val="28"/>
+            <w:szCs w:val="28"/>
+          </w:rPr>
+          <m:t xml:space="preserve"> </m:t>
+        </m:r>
+        <m:sSub>
+          <m:sSubPr>
+            <m:ctrlPr>
+              <w:rPr>
+                <w:rFonts w:ascii="Cambria Math" w:eastAsiaTheme="minorEastAsia" w:hAnsi="Cambria Math" w:cs="Times New Roman"/>
+                <w:i/>
+                <w:sz w:val="28"/>
+                <w:szCs w:val="28"/>
+              </w:rPr>
+            </m:ctrlPr>
+          </m:sSubPr>
+          <m:e>
+            <m:r>
+              <w:rPr>
+                <w:rFonts w:ascii="Cambria Math" w:eastAsiaTheme="minorEastAsia" w:hAnsi="Cambria Math" w:cs="Times New Roman"/>
+                <w:sz w:val="28"/>
+                <w:szCs w:val="28"/>
+              </w:rPr>
+              <m:t>σ</m:t>
+            </m:r>
+          </m:e>
+          <m:sub>
+            <m:r>
+              <w:rPr>
+                <w:rFonts w:ascii="Cambria Math" w:eastAsiaTheme="minorEastAsia" w:hAnsi="Cambria Math" w:cs="Times New Roman"/>
+                <w:sz w:val="28"/>
+                <w:szCs w:val="28"/>
+              </w:rPr>
+              <m:t>TenQuangCao</m:t>
+            </m:r>
+            <m:sSup>
+              <m:sSupPr>
+                <m:ctrlPr>
+                  <w:rPr>
+                    <w:rFonts w:ascii="Cambria Math" w:eastAsiaTheme="minorEastAsia" w:hAnsi="Cambria Math" w:cs="Times New Roman"/>
+                    <w:i/>
+                    <w:sz w:val="28"/>
+                    <w:szCs w:val="28"/>
+                  </w:rPr>
+                </m:ctrlPr>
+              </m:sSupPr>
+              <m:e>
+                <m:r>
+                  <w:rPr>
+                    <w:rFonts w:ascii="Cambria Math" w:eastAsiaTheme="minorEastAsia" w:hAnsi="Cambria Math" w:cs="Times New Roman"/>
+                    <w:sz w:val="28"/>
+                    <w:szCs w:val="28"/>
+                  </w:rPr>
+                  <m:t>=</m:t>
+                </m:r>
+              </m:e>
+              <m:sup>
+                <m:r>
+                  <w:rPr>
+                    <w:rFonts w:ascii="Cambria Math" w:eastAsiaTheme="minorEastAsia" w:hAnsi="Cambria Math" w:cs="Times New Roman"/>
+                    <w:sz w:val="28"/>
+                    <w:szCs w:val="28"/>
+                  </w:rPr>
+                  <m:t>'</m:t>
+                </m:r>
+              </m:sup>
+            </m:sSup>
+            <m:r>
+              <w:rPr>
+                <w:rFonts w:ascii="Cambria Math" w:eastAsiaTheme="minorEastAsia" w:hAnsi="Cambria Math" w:cs="Times New Roman"/>
+                <w:sz w:val="28"/>
+                <w:szCs w:val="28"/>
+              </w:rPr>
+              <m:t>Giày Nan</m:t>
+            </m:r>
+            <m:sSup>
+              <m:sSupPr>
+                <m:ctrlPr>
+                  <w:rPr>
+                    <w:rFonts w:ascii="Cambria Math" w:eastAsiaTheme="minorEastAsia" w:hAnsi="Cambria Math" w:cs="Times New Roman"/>
+                    <w:i/>
+                    <w:sz w:val="28"/>
+                    <w:szCs w:val="28"/>
+                  </w:rPr>
+                </m:ctrlPr>
+              </m:sSupPr>
+              <m:e>
+                <m:r>
+                  <w:rPr>
+                    <w:rFonts w:ascii="Cambria Math" w:eastAsiaTheme="minorEastAsia" w:hAnsi="Cambria Math" w:cs="Times New Roman"/>
+                    <w:sz w:val="28"/>
+                    <w:szCs w:val="28"/>
+                  </w:rPr>
+                  <m:t>a</m:t>
+                </m:r>
+              </m:e>
+              <m:sup>
+                <m:r>
+                  <w:rPr>
+                    <w:rFonts w:ascii="Cambria Math" w:eastAsiaTheme="minorEastAsia" w:hAnsi="Cambria Math" w:cs="Times New Roman"/>
+                    <w:sz w:val="28"/>
+                    <w:szCs w:val="28"/>
+                  </w:rPr>
+                  <m:t>'</m:t>
+                </m:r>
+              </m:sup>
+            </m:sSup>
+          </m:sub>
+        </m:sSub>
+        <m:r>
+          <w:rPr>
+            <w:rFonts w:ascii="Cambria Math" w:eastAsiaTheme="minorEastAsia" w:hAnsi="Cambria Math" w:cs="Times New Roman"/>
+            <w:sz w:val="28"/>
+            <w:szCs w:val="28"/>
+          </w:rPr>
+          <m:t xml:space="preserve"> </m:t>
+        </m:r>
+        <m:d>
+          <m:dPr>
+            <m:ctrlPr>
+              <w:rPr>
+                <w:rFonts w:ascii="Cambria Math" w:eastAsiaTheme="minorEastAsia" w:hAnsi="Cambria Math" w:cs="Times New Roman"/>
+                <w:i/>
+                <w:sz w:val="28"/>
+                <w:szCs w:val="28"/>
+              </w:rPr>
+            </m:ctrlPr>
+          </m:dPr>
+          <m:e>
+            <m:r>
+              <w:rPr>
+                <w:rFonts w:ascii="Cambria Math" w:eastAsiaTheme="minorEastAsia" w:hAnsi="Cambria Math" w:cs="Times New Roman"/>
+                <w:sz w:val="28"/>
+                <w:szCs w:val="28"/>
+              </w:rPr>
+              <m:t>VOUCHER</m:t>
+            </m:r>
+          </m:e>
+        </m:d>
+        <m:r>
+          <w:rPr>
+            <w:rFonts w:ascii="Cambria Math" w:eastAsiaTheme="minorEastAsia" w:hAnsi="Cambria Math" w:cs="Times New Roman"/>
+            <w:sz w:val="28"/>
+            <w:szCs w:val="28"/>
+          </w:rPr>
+          <m:t>)</m:t>
+        </m:r>
+      </m:oMath>
+      <w:r>
+        <w:rPr>
+          <w:rFonts w:eastAsiaTheme="minorEastAsia" w:cs="Times New Roman"/>
+          <w:sz w:val="28"/>
+          <w:szCs w:val="28"/>
+        </w:rPr>
+        <w:t xml:space="preserve"> </w:t>
+      </w:r>
+    </w:p>
+    <w:p>
+      <w:pPr>
+        <w:rPr>
+          <w:rFonts w:eastAsiaTheme="minorEastAsia" w:cs="Times New Roman"/>
+          <w:sz w:val="28"/>
+          <w:szCs w:val="28"/>
+        </w:rPr>
+      </w:pPr>
+      <m:oMathPara>
+        <m:oMathParaPr>
+          <m:jc m:val="left"/>
+        </m:oMathParaPr>
+        <m:oMath>
+          <m:r>
+            <w:rPr>
+              <w:rFonts w:ascii="Cambria Math" w:eastAsiaTheme="minorEastAsia" w:hAnsi="Cambria Math" w:cs="Times New Roman"/>
+              <w:sz w:val="28"/>
+              <w:szCs w:val="28"/>
+            </w:rPr>
+            <m:t xml:space="preserve">PGH ← </m:t>
+          </m:r>
+          <m:sSub>
+            <m:sSubPr>
+              <m:ctrlPr>
+                <w:rPr>
+                  <w:rFonts w:ascii="Cambria Math" w:eastAsiaTheme="minorEastAsia" w:hAnsi="Cambria Math" w:cs="Times New Roman"/>
+                  <w:i/>
+                  <w:sz w:val="28"/>
+                  <w:szCs w:val="28"/>
+                </w:rPr>
+              </m:ctrlPr>
+            </m:sSubPr>
+            <m:e>
+              <m:r>
+                <w:rPr>
+                  <w:rFonts w:ascii="Cambria Math" w:eastAsiaTheme="minorEastAsia" w:hAnsi="Cambria Math" w:cs="Times New Roman"/>
+                  <w:sz w:val="28"/>
+                  <w:szCs w:val="28"/>
+                </w:rPr>
+                <m:t>π</m:t>
+              </m:r>
+            </m:e>
+            <m:sub>
+              <m:r>
+                <w:rPr>
+                  <w:rFonts w:ascii="Cambria Math" w:eastAsiaTheme="minorEastAsia" w:hAnsi="Cambria Math" w:cs="Times New Roman"/>
+                  <w:sz w:val="28"/>
+                  <w:szCs w:val="28"/>
+                </w:rPr>
+                <m:t xml:space="preserve">TenQuangCao,  </m:t>
+              </m:r>
+              <m:r>
+                <w:rPr>
+                  <w:rFonts w:ascii="Cambria Math" w:eastAsiaTheme="minorEastAsia" w:hAnsi="Cambria Math" w:cs="Times New Roman"/>
+                  <w:sz w:val="28"/>
+                  <w:szCs w:val="28"/>
+                </w:rPr>
+                <m:t>MaSoPhieu</m:t>
+              </m:r>
+            </m:sub>
+          </m:sSub>
+          <m:r>
+            <w:rPr>
+              <w:rFonts w:ascii="Cambria Math" w:eastAsiaTheme="minorEastAsia" w:hAnsi="Cambria Math" w:cs="Times New Roman"/>
+              <w:sz w:val="28"/>
+              <w:szCs w:val="28"/>
+            </w:rPr>
+            <m:t xml:space="preserve">( VC </m:t>
+          </m:r>
+          <m:sSub>
+            <m:sSubPr>
+              <m:ctrlPr>
+                <w:rPr>
+                  <w:rFonts w:ascii="Cambria Math" w:eastAsiaTheme="minorEastAsia" w:hAnsi="Cambria Math" w:cs="Times New Roman"/>
+                  <w:i/>
+                  <w:sz w:val="28"/>
+                  <w:szCs w:val="28"/>
+                </w:rPr>
+              </m:ctrlPr>
+            </m:sSubPr>
+            <m:e>
+              <m:r>
+                <w:rPr>
+                  <w:rFonts w:ascii="Cambria Math" w:eastAsiaTheme="minorEastAsia" w:hAnsi="Cambria Math" w:cs="Times New Roman"/>
+                  <w:sz w:val="28"/>
+                  <w:szCs w:val="28"/>
+                </w:rPr>
+                <m:t>⋈</m:t>
+              </m:r>
+            </m:e>
+            <m:sub>
+              <m:r>
+                <w:rPr>
+                  <w:rFonts w:ascii="Cambria Math" w:eastAsiaTheme="minorEastAsia" w:hAnsi="Cambria Math" w:cs="Times New Roman"/>
+                  <w:sz w:val="28"/>
+                  <w:szCs w:val="28"/>
+                </w:rPr>
+                <m:t>MaSoHD</m:t>
+              </m:r>
+            </m:sub>
+          </m:sSub>
+          <m:r>
+            <w:rPr>
+              <w:rFonts w:ascii="Cambria Math" w:eastAsiaTheme="minorEastAsia" w:hAnsi="Cambria Math" w:cs="Times New Roman"/>
+              <w:sz w:val="28"/>
+              <w:szCs w:val="28"/>
+            </w:rPr>
+            <m:t>PHIEU_GIAO_HANG )</m:t>
+          </m:r>
+        </m:oMath>
+      </m:oMathPara>
+    </w:p>
+    <w:p>
+      <w:pPr>
+        <w:rPr>
+          <w:rFonts w:eastAsiaTheme="minorEastAsia" w:cs="Times New Roman"/>
+          <w:sz w:val="28"/>
+          <w:szCs w:val="28"/>
+        </w:rPr>
+      </w:pPr>
+      <m:oMath>
+        <m:r>
+          <w:rPr>
+            <w:rFonts w:ascii="Cambria Math" w:eastAsiaTheme="minorEastAsia" w:hAnsi="Cambria Math" w:cs="Times New Roman"/>
+            <w:sz w:val="28"/>
+            <w:szCs w:val="28"/>
+          </w:rPr>
+          <m:t xml:space="preserve">KQ← </m:t>
+        </m:r>
+        <m:r>
+          <w:rPr>
+            <w:rFonts w:ascii="Cambria Math" w:eastAsiaTheme="minorEastAsia" w:hAnsi="Cambria Math" w:cs="Times New Roman"/>
+            <w:sz w:val="28"/>
+            <w:szCs w:val="28"/>
+          </w:rPr>
+          <m:t>TenQuangCao</m:t>
+        </m:r>
+        <m:sSub>
+          <m:sSubPr>
+            <m:ctrlPr>
+              <w:rPr>
+                <w:rFonts w:ascii="Cambria Math" w:eastAsiaTheme="minorEastAsia" w:hAnsi="Cambria Math" w:cs="Times New Roman"/>
+                <w:i/>
+                <w:sz w:val="28"/>
+                <w:szCs w:val="28"/>
+              </w:rPr>
+            </m:ctrlPr>
+          </m:sSubPr>
+          <m:e>
+            <m:r>
+              <m:rPr>
+                <m:scr m:val="fraktur"/>
+              </m:rPr>
+              <w:rPr>
+                <w:rFonts w:ascii="Cambria Math" w:eastAsiaTheme="minorEastAsia" w:hAnsi="Cambria Math" w:cs="Times New Roman"/>
+                <w:sz w:val="28"/>
+                <w:szCs w:val="28"/>
+              </w:rPr>
+              <m:t>I</m:t>
+            </m:r>
+          </m:e>
+          <m:sub>
+            <m:r>
+              <w:rPr>
+                <w:rFonts w:ascii="Cambria Math" w:eastAsiaTheme="minorEastAsia" w:hAnsi="Cambria Math" w:cs="Times New Roman"/>
+                <w:sz w:val="28"/>
+                <w:szCs w:val="28"/>
+              </w:rPr>
+              <m:t>SUM</m:t>
+            </m:r>
+            <m:d>
+              <m:dPr>
+                <m:ctrlPr>
+                  <w:rPr>
+                    <w:rFonts w:ascii="Cambria Math" w:eastAsiaTheme="minorEastAsia" w:hAnsi="Cambria Math" w:cs="Times New Roman"/>
+                    <w:i/>
+                    <w:sz w:val="28"/>
+                    <w:szCs w:val="28"/>
+                  </w:rPr>
+                </m:ctrlPr>
+              </m:dPr>
+              <m:e>
+                <m:r>
+                  <w:rPr>
+                    <w:rFonts w:ascii="Cambria Math" w:eastAsiaTheme="minorEastAsia" w:hAnsi="Cambria Math" w:cs="Times New Roman"/>
+                    <w:sz w:val="28"/>
+                    <w:szCs w:val="28"/>
+                  </w:rPr>
+                  <m:t>MaSoPhieu</m:t>
+                </m:r>
+              </m:e>
+            </m:d>
+          </m:sub>
+        </m:sSub>
+        <m:r>
+          <w:rPr>
+            <w:rFonts w:ascii="Cambria Math" w:eastAsiaTheme="minorEastAsia" w:hAnsi="Cambria Math" w:cs="Times New Roman"/>
+            <w:sz w:val="28"/>
+            <w:szCs w:val="28"/>
+          </w:rPr>
+          <m:t>(</m:t>
+        </m:r>
+        <m:sSub>
+          <m:sSubPr>
+            <m:ctrlPr>
+              <w:rPr>
+                <w:rFonts w:ascii="Cambria Math" w:eastAsiaTheme="minorEastAsia" w:hAnsi="Cambria Math" w:cs="Times New Roman"/>
+                <w:i/>
+                <w:sz w:val="28"/>
+                <w:szCs w:val="28"/>
+              </w:rPr>
+            </m:ctrlPr>
+          </m:sSubPr>
+          <m:e>
+            <m:r>
+              <w:rPr>
+                <w:rFonts w:ascii="Cambria Math" w:eastAsiaTheme="minorEastAsia" w:hAnsi="Cambria Math" w:cs="Times New Roman"/>
+                <w:sz w:val="28"/>
+                <w:szCs w:val="28"/>
+              </w:rPr>
+              <m:t>π</m:t>
+            </m:r>
+          </m:e>
+          <m:sub>
+            <m:r>
+              <w:rPr>
+                <w:rFonts w:ascii="Cambria Math" w:eastAsiaTheme="minorEastAsia" w:hAnsi="Cambria Math" w:cs="Times New Roman"/>
+                <w:sz w:val="28"/>
+                <w:szCs w:val="28"/>
+              </w:rPr>
+              <m:t>MaSoPhieu</m:t>
+            </m:r>
+          </m:sub>
+        </m:sSub>
+        <m:r>
+          <w:rPr>
+            <w:rFonts w:ascii="Cambria Math" w:eastAsiaTheme="minorEastAsia" w:hAnsi="Cambria Math" w:cs="Times New Roman"/>
+            <w:sz w:val="28"/>
+            <w:szCs w:val="28"/>
+          </w:rPr>
+          <m:t>(PGH</m:t>
+        </m:r>
+        <m:sSub>
+          <m:sSubPr>
+            <m:ctrlPr>
+              <w:rPr>
+                <w:rFonts w:ascii="Cambria Math" w:eastAsiaTheme="minorEastAsia" w:hAnsi="Cambria Math" w:cs="Times New Roman"/>
+                <w:i/>
+                <w:sz w:val="28"/>
+                <w:szCs w:val="28"/>
+              </w:rPr>
+            </m:ctrlPr>
+          </m:sSubPr>
+          <m:e>
+            <m:r>
+              <w:rPr>
+                <w:rFonts w:ascii="Cambria Math" w:eastAsiaTheme="minorEastAsia" w:hAnsi="Cambria Math" w:cs="Times New Roman"/>
+                <w:sz w:val="28"/>
+                <w:szCs w:val="28"/>
+              </w:rPr>
+              <m:t>⋈</m:t>
+            </m:r>
+          </m:e>
+          <m:sub>
+            <m:r>
+              <w:rPr>
+                <w:rFonts w:ascii="Cambria Math" w:eastAsiaTheme="minorEastAsia" w:hAnsi="Cambria Math" w:cs="Times New Roman"/>
+                <w:sz w:val="28"/>
+                <w:szCs w:val="28"/>
+              </w:rPr>
+              <m:t>MaSoPhieu</m:t>
+            </m:r>
+          </m:sub>
+        </m:sSub>
+        <m:r>
+          <w:rPr>
+            <w:rFonts w:ascii="Cambria Math" w:eastAsiaTheme="minorEastAsia" w:hAnsi="Cambria Math" w:cs="Times New Roman"/>
+            <w:sz w:val="28"/>
+            <w:szCs w:val="28"/>
+          </w:rPr>
+          <m:t>GIAO_HANG_TAN_NHA))</m:t>
+        </m:r>
+      </m:oMath>
+      <w:r>
+        <w:rPr>
+          <w:rFonts w:eastAsiaTheme="minorEastAsia" w:cs="Times New Roman"/>
+          <w:sz w:val="28"/>
+          <w:szCs w:val="28"/>
+        </w:rPr>
+        <w:t xml:space="preserve"> </w:t>
+      </w:r>
+    </w:p>
+    <w:p>
+      <w:pPr>
+        <w:pStyle w:val="ListParagraph"/>
+        <w:numPr>
+          <w:ilvl w:val="0"/>
+          <w:numId w:val="3"/>
+        </w:numPr>
+        <w:rPr>
+          <w:rFonts w:eastAsiaTheme="minorEastAsia" w:cs="Times New Roman"/>
+          <w:szCs w:val="24"/>
+        </w:rPr>
+      </w:pPr>
+      <w:r>
+        <w:rPr>
+          <w:rFonts w:eastAsiaTheme="minorEastAsia" w:cs="Times New Roman"/>
+          <w:b/>
+          <w:szCs w:val="24"/>
+        </w:rPr>
+        <w:t>Chuỗi kết:</w:t>
+      </w:r>
+      <w:r>
+        <w:rPr>
+          <w:rFonts w:eastAsiaTheme="minorEastAsia" w:cs="Times New Roman"/>
+          <w:sz w:val="28"/>
+          <w:szCs w:val="28"/>
+        </w:rPr>
+        <w:t xml:space="preserve"> </w:t>
+      </w:r>
+      <m:oMath>
+        <m:r>
+          <w:rPr>
+            <w:rFonts w:ascii="Cambria Math" w:eastAsiaTheme="minorEastAsia" w:hAnsi="Cambria Math" w:cs="Times New Roman"/>
+            <w:szCs w:val="24"/>
+          </w:rPr>
+          <m:t xml:space="preserve">VOUCHER⋈PHIEU_GIAO_HANG ⋈GIAO_HANG_TAN_NHA  </m:t>
+        </m:r>
+      </m:oMath>
+    </w:p>
+    <w:p>
+      <w:pPr>
+        <w:pStyle w:val="ListParagraph"/>
+        <w:numPr>
+          <w:ilvl w:val="0"/>
+          <w:numId w:val="7"/>
+        </w:numPr>
+        <w:rPr>
+          <w:rFonts w:cs="Times New Roman"/>
+        </w:rPr>
+      </w:pPr>
+      <w:r>
+        <w:rPr>
+          <w:rFonts w:cs="Times New Roman"/>
+        </w:rPr>
+        <w:t>Cho biết số lượng Voucher của sản phẩm quảng cáo ‘Giày Nana’ mà khách hàng có email ‘nvanb@gmail.com’ đã mua</w:t>
+      </w:r>
+    </w:p>
+    <w:p>
+      <w:pPr>
+        <w:ind w:left="360"/>
+        <w:rPr>
+          <w:rFonts w:eastAsiaTheme="minorEastAsia" w:cs="Times New Roman"/>
+          <w:sz w:val="28"/>
+          <w:szCs w:val="28"/>
+        </w:rPr>
+      </w:pPr>
+      <m:oMathPara>
+        <m:oMathParaPr>
+          <m:jc m:val="left"/>
+        </m:oMathParaPr>
+        <m:oMath>
+          <m:r>
+            <w:rPr>
+              <w:rFonts w:ascii="Cambria Math" w:eastAsiaTheme="minorEastAsia" w:hAnsi="Cambria Math" w:cs="Times New Roman"/>
+              <w:sz w:val="28"/>
+              <w:szCs w:val="28"/>
+            </w:rPr>
+            <m:t>V</m:t>
+          </m:r>
+          <m:r>
+            <w:rPr>
+              <w:rFonts w:ascii="Cambria Math" w:eastAsiaTheme="minorEastAsia" w:hAnsi="Cambria Math" w:cs="Times New Roman"/>
+              <w:sz w:val="28"/>
+              <w:szCs w:val="28"/>
+            </w:rPr>
+            <m:t>C ←</m:t>
+          </m:r>
+          <m:sSub>
+            <m:sSubPr>
+              <m:ctrlPr>
+                <w:rPr>
+                  <w:rFonts w:ascii="Cambria Math" w:eastAsiaTheme="minorEastAsia" w:hAnsi="Cambria Math" w:cs="Times New Roman"/>
+                  <w:i/>
+                  <w:sz w:val="28"/>
+                  <w:szCs w:val="28"/>
+                </w:rPr>
+              </m:ctrlPr>
+            </m:sSubPr>
+            <m:e>
+              <m:r>
+                <w:rPr>
+                  <w:rFonts w:ascii="Cambria Math" w:eastAsiaTheme="minorEastAsia" w:hAnsi="Cambria Math" w:cs="Times New Roman"/>
+                  <w:sz w:val="28"/>
+                  <w:szCs w:val="28"/>
+                </w:rPr>
+                <m:t>σ</m:t>
+              </m:r>
+            </m:e>
+            <m:sub>
+              <m:r>
+                <w:rPr>
+                  <w:rFonts w:ascii="Cambria Math" w:eastAsiaTheme="minorEastAsia" w:hAnsi="Cambria Math" w:cs="Times New Roman"/>
+                  <w:sz w:val="28"/>
+                  <w:szCs w:val="28"/>
+                </w:rPr>
+                <m:t>TenQuangCao</m:t>
+              </m:r>
+              <m:sSup>
+                <m:sSupPr>
+                  <m:ctrlPr>
+                    <w:rPr>
+                      <w:rFonts w:ascii="Cambria Math" w:eastAsiaTheme="minorEastAsia" w:hAnsi="Cambria Math" w:cs="Times New Roman"/>
+                      <w:i/>
+                      <w:sz w:val="28"/>
+                      <w:szCs w:val="28"/>
+                    </w:rPr>
+                  </m:ctrlPr>
+                </m:sSupPr>
+                <m:e>
+                  <m:r>
+                    <w:rPr>
+                      <w:rFonts w:ascii="Cambria Math" w:eastAsiaTheme="minorEastAsia" w:hAnsi="Cambria Math" w:cs="Times New Roman"/>
+                      <w:sz w:val="28"/>
+                      <w:szCs w:val="28"/>
+                    </w:rPr>
+                    <m:t>=</m:t>
+                  </m:r>
+                </m:e>
+                <m:sup>
+                  <m:r>
+                    <w:rPr>
+                      <w:rFonts w:ascii="Cambria Math" w:eastAsiaTheme="minorEastAsia" w:hAnsi="Cambria Math" w:cs="Times New Roman"/>
+                      <w:sz w:val="28"/>
+                      <w:szCs w:val="28"/>
+                    </w:rPr>
+                    <m:t>'</m:t>
+                  </m:r>
+                </m:sup>
+              </m:sSup>
+              <m:r>
+                <w:rPr>
+                  <w:rFonts w:ascii="Cambria Math" w:eastAsiaTheme="minorEastAsia" w:hAnsi="Cambria Math" w:cs="Times New Roman"/>
+                  <w:sz w:val="28"/>
+                  <w:szCs w:val="28"/>
+                </w:rPr>
+                <m:t>Giày Nan</m:t>
+              </m:r>
+              <m:sSup>
+                <m:sSupPr>
+                  <m:ctrlPr>
+                    <w:rPr>
+                      <w:rFonts w:ascii="Cambria Math" w:eastAsiaTheme="minorEastAsia" w:hAnsi="Cambria Math" w:cs="Times New Roman"/>
+                      <w:i/>
+                      <w:sz w:val="28"/>
+                      <w:szCs w:val="28"/>
+                    </w:rPr>
+                  </m:ctrlPr>
+                </m:sSupPr>
+                <m:e>
+                  <m:r>
+                    <w:rPr>
+                      <w:rFonts w:ascii="Cambria Math" w:eastAsiaTheme="minorEastAsia" w:hAnsi="Cambria Math" w:cs="Times New Roman"/>
+                      <w:sz w:val="28"/>
+                      <w:szCs w:val="28"/>
+                    </w:rPr>
+                    <m:t>a</m:t>
+                  </m:r>
+                </m:e>
+                <m:sup>
+                  <m:r>
+                    <w:rPr>
+                      <w:rFonts w:ascii="Cambria Math" w:eastAsiaTheme="minorEastAsia" w:hAnsi="Cambria Math" w:cs="Times New Roman"/>
+                      <w:sz w:val="28"/>
+                      <w:szCs w:val="28"/>
+                    </w:rPr>
+                    <m:t>'</m:t>
+                  </m:r>
+                </m:sup>
+              </m:sSup>
+            </m:sub>
+          </m:sSub>
+          <m:d>
+            <m:dPr>
+              <m:ctrlPr>
+                <w:rPr>
+                  <w:rFonts w:ascii="Cambria Math" w:eastAsiaTheme="minorEastAsia" w:hAnsi="Cambria Math" w:cs="Times New Roman"/>
+                  <w:i/>
+                  <w:sz w:val="28"/>
+                  <w:szCs w:val="28"/>
+                </w:rPr>
+              </m:ctrlPr>
+            </m:dPr>
+            <m:e>
+              <m:r>
+                <w:rPr>
+                  <w:rFonts w:ascii="Cambria Math" w:eastAsiaTheme="minorEastAsia" w:hAnsi="Cambria Math" w:cs="Times New Roman"/>
+                  <w:sz w:val="28"/>
+                  <w:szCs w:val="28"/>
+                </w:rPr>
+                <m:t>VOUCHER</m:t>
+              </m:r>
+            </m:e>
+          </m:d>
+          <m:r>
+            <w:rPr>
+              <w:rFonts w:ascii="Cambria Math" w:eastAsiaTheme="minorEastAsia" w:hAnsi="Cambria Math" w:cs="Times New Roman"/>
+              <w:sz w:val="28"/>
+              <w:szCs w:val="28"/>
+            </w:rPr>
+            <m:t>)</m:t>
+          </m:r>
+        </m:oMath>
+      </m:oMathPara>
+    </w:p>
+    <w:p>
+      <w:pPr>
+        <w:ind w:left="360"/>
+        <w:rPr>
+          <w:rFonts w:eastAsiaTheme="minorEastAsia" w:cs="Times New Roman"/>
+          <w:sz w:val="28"/>
+          <w:szCs w:val="28"/>
+        </w:rPr>
+      </w:pPr>
+      <m:oMath>
+        <m:r>
+          <w:rPr>
+            <w:rFonts w:ascii="Cambria Math" w:eastAsiaTheme="minorEastAsia" w:hAnsi="Cambria Math" w:cs="Times New Roman"/>
+            <w:sz w:val="28"/>
+            <w:szCs w:val="28"/>
+          </w:rPr>
+          <w:lastRenderedPageBreak/>
+          <m:t xml:space="preserve">KH ←( VC </m:t>
+        </m:r>
+        <m:sSub>
+          <m:sSubPr>
+            <m:ctrlPr>
+              <w:rPr>
+                <w:rFonts w:ascii="Cambria Math" w:eastAsiaTheme="minorEastAsia" w:hAnsi="Cambria Math" w:cs="Times New Roman"/>
+                <w:i/>
+                <w:sz w:val="28"/>
+                <w:szCs w:val="28"/>
+              </w:rPr>
+            </m:ctrlPr>
+          </m:sSubPr>
+          <m:e>
+            <m:r>
+              <w:rPr>
+                <w:rFonts w:ascii="Cambria Math" w:eastAsiaTheme="minorEastAsia" w:hAnsi="Cambria Math" w:cs="Times New Roman"/>
+                <w:sz w:val="28"/>
+                <w:szCs w:val="28"/>
+              </w:rPr>
+              <m:t>⋈</m:t>
+            </m:r>
+          </m:e>
+          <m:sub>
+            <m:r>
+              <w:rPr>
+                <w:rFonts w:ascii="Cambria Math" w:eastAsiaTheme="minorEastAsia" w:hAnsi="Cambria Math" w:cs="Times New Roman"/>
+                <w:sz w:val="28"/>
+                <w:szCs w:val="28"/>
+              </w:rPr>
+              <m:t>MaSoHD</m:t>
+            </m:r>
+          </m:sub>
+        </m:sSub>
+        <m:r>
+          <w:rPr>
+            <w:rFonts w:ascii="Cambria Math" w:eastAsiaTheme="minorEastAsia" w:hAnsi="Cambria Math" w:cs="Times New Roman"/>
+            <w:sz w:val="28"/>
+            <w:szCs w:val="28"/>
+          </w:rPr>
+          <m:t>(</m:t>
+        </m:r>
+        <m:sSub>
+          <m:sSubPr>
+            <m:ctrlPr>
+              <w:rPr>
+                <w:rFonts w:ascii="Cambria Math" w:eastAsiaTheme="minorEastAsia" w:hAnsi="Cambria Math" w:cs="Times New Roman"/>
+                <w:i/>
+                <w:sz w:val="28"/>
+                <w:szCs w:val="28"/>
+              </w:rPr>
+            </m:ctrlPr>
+          </m:sSubPr>
+          <m:e>
+            <m:r>
+              <w:rPr>
+                <w:rFonts w:ascii="Cambria Math" w:eastAsiaTheme="minorEastAsia" w:hAnsi="Cambria Math" w:cs="Times New Roman"/>
+                <w:sz w:val="28"/>
+                <w:szCs w:val="28"/>
+              </w:rPr>
+              <m:t>σ</m:t>
+            </m:r>
+          </m:e>
+          <m:sub>
+            <m:r>
+              <w:rPr>
+                <w:rFonts w:ascii="Cambria Math" w:eastAsiaTheme="minorEastAsia" w:hAnsi="Cambria Math" w:cs="Times New Roman"/>
+                <w:sz w:val="28"/>
+                <w:szCs w:val="28"/>
+              </w:rPr>
+              <m:t>EmailTV</m:t>
+            </m:r>
+            <m:sSup>
+              <m:sSupPr>
+                <m:ctrlPr>
+                  <w:rPr>
+                    <w:rFonts w:ascii="Cambria Math" w:eastAsiaTheme="minorEastAsia" w:hAnsi="Cambria Math" w:cs="Times New Roman"/>
+                    <w:i/>
+                    <w:sz w:val="28"/>
+                    <w:szCs w:val="28"/>
+                  </w:rPr>
+                </m:ctrlPr>
+              </m:sSupPr>
+              <m:e>
+                <m:r>
+                  <w:rPr>
+                    <w:rFonts w:ascii="Cambria Math" w:eastAsiaTheme="minorEastAsia" w:hAnsi="Cambria Math" w:cs="Times New Roman"/>
+                    <w:sz w:val="28"/>
+                    <w:szCs w:val="28"/>
+                  </w:rPr>
+                  <m:t>=</m:t>
+                </m:r>
+              </m:e>
+              <m:sup>
+                <m:r>
+                  <w:rPr>
+                    <w:rFonts w:ascii="Cambria Math" w:eastAsiaTheme="minorEastAsia" w:hAnsi="Cambria Math" w:cs="Times New Roman"/>
+                    <w:sz w:val="28"/>
+                    <w:szCs w:val="28"/>
+                  </w:rPr>
+                  <m:t>'</m:t>
+                </m:r>
+              </m:sup>
+            </m:sSup>
+            <m:r>
+              <w:rPr>
+                <w:rFonts w:ascii="Cambria Math" w:eastAsiaTheme="minorEastAsia" w:hAnsi="Cambria Math" w:cs="Times New Roman"/>
+                <w:sz w:val="28"/>
+                <w:szCs w:val="28"/>
+              </w:rPr>
+              <m:t>nvanb@gmail.co</m:t>
+            </m:r>
+            <m:sSup>
+              <m:sSupPr>
+                <m:ctrlPr>
+                  <w:rPr>
+                    <w:rFonts w:ascii="Cambria Math" w:eastAsiaTheme="minorEastAsia" w:hAnsi="Cambria Math" w:cs="Times New Roman"/>
+                    <w:i/>
+                    <w:sz w:val="28"/>
+                    <w:szCs w:val="28"/>
+                  </w:rPr>
+                </m:ctrlPr>
+              </m:sSupPr>
+              <m:e>
+                <m:r>
+                  <w:rPr>
+                    <w:rFonts w:ascii="Cambria Math" w:eastAsiaTheme="minorEastAsia" w:hAnsi="Cambria Math" w:cs="Times New Roman"/>
+                    <w:sz w:val="28"/>
+                    <w:szCs w:val="28"/>
+                  </w:rPr>
+                  <m:t>m</m:t>
+                </m:r>
+              </m:e>
+              <m:sup>
+                <m:r>
+                  <w:rPr>
+                    <w:rFonts w:ascii="Cambria Math" w:eastAsiaTheme="minorEastAsia" w:hAnsi="Cambria Math" w:cs="Times New Roman"/>
+                    <w:sz w:val="28"/>
+                    <w:szCs w:val="28"/>
+                  </w:rPr>
+                  <m:t>'</m:t>
+                </m:r>
+              </m:sup>
+            </m:sSup>
+          </m:sub>
+        </m:sSub>
+        <m:r>
+          <w:rPr>
+            <w:rFonts w:ascii="Cambria Math" w:eastAsiaTheme="minorEastAsia" w:hAnsi="Cambria Math" w:cs="Times New Roman"/>
+            <w:sz w:val="28"/>
+            <w:szCs w:val="28"/>
+          </w:rPr>
+          <m:t>( HOA_DON)))</m:t>
+        </m:r>
+      </m:oMath>
+      <w:r>
+        <w:rPr>
+          <w:rFonts w:eastAsiaTheme="minorEastAsia" w:cs="Times New Roman"/>
+          <w:sz w:val="28"/>
+          <w:szCs w:val="28"/>
+        </w:rPr>
+        <w:t xml:space="preserve"> </w:t>
+      </w:r>
+    </w:p>
+    <w:p>
+      <w:pPr>
+        <w:ind w:left="360"/>
+        <w:rPr>
+          <w:rFonts w:eastAsiaTheme="minorEastAsia" w:cs="Times New Roman"/>
+          <w:sz w:val="28"/>
+          <w:szCs w:val="28"/>
+        </w:rPr>
+      </w:pPr>
+      <m:oMathPara>
+        <m:oMathParaPr>
+          <m:jc m:val="left"/>
+        </m:oMathParaPr>
+        <m:oMath>
+          <m:r>
+            <w:rPr>
+              <w:rFonts w:ascii="Cambria Math" w:eastAsiaTheme="minorEastAsia" w:hAnsi="Cambria Math" w:cs="Times New Roman"/>
+              <w:sz w:val="28"/>
+              <w:szCs w:val="28"/>
+            </w:rPr>
+            <m:t>KQ ←</m:t>
+          </m:r>
+          <m:sSub>
+            <m:sSubPr>
+              <m:ctrlPr>
+                <w:rPr>
+                  <w:rFonts w:ascii="Cambria Math" w:eastAsiaTheme="minorEastAsia" w:hAnsi="Cambria Math" w:cs="Times New Roman"/>
+                  <w:i/>
+                  <w:sz w:val="28"/>
+                  <w:szCs w:val="28"/>
+                </w:rPr>
+              </m:ctrlPr>
+            </m:sSubPr>
+            <m:e>
+              <m:r>
+                <w:rPr>
+                  <w:rFonts w:ascii="Cambria Math" w:eastAsiaTheme="minorEastAsia" w:hAnsi="Cambria Math" w:cs="Times New Roman"/>
+                  <w:sz w:val="28"/>
+                  <w:szCs w:val="28"/>
+                </w:rPr>
+                <m:t>TenQuangCao</m:t>
+              </m:r>
+              <m:r>
+                <m:rPr>
+                  <m:scr m:val="fraktur"/>
+                </m:rPr>
+                <w:rPr>
+                  <w:rFonts w:ascii="Cambria Math" w:eastAsiaTheme="minorEastAsia" w:hAnsi="Cambria Math" w:cs="Times New Roman"/>
+                  <w:sz w:val="28"/>
+                  <w:szCs w:val="28"/>
+                </w:rPr>
+                <m:t>I</m:t>
+              </m:r>
+            </m:e>
+            <m:sub>
+              <m:r>
+                <w:rPr>
+                  <w:rFonts w:ascii="Cambria Math" w:eastAsiaTheme="minorEastAsia" w:hAnsi="Cambria Math" w:cs="Times New Roman"/>
+                  <w:sz w:val="28"/>
+                  <w:szCs w:val="28"/>
+                </w:rPr>
+                <m:t>SUM</m:t>
+              </m:r>
+              <m:d>
+                <m:dPr>
+                  <m:ctrlPr>
+                    <w:rPr>
+                      <w:rFonts w:ascii="Cambria Math" w:eastAsiaTheme="minorEastAsia" w:hAnsi="Cambria Math" w:cs="Times New Roman"/>
+                      <w:i/>
+                      <w:sz w:val="28"/>
+                      <w:szCs w:val="28"/>
+                    </w:rPr>
+                  </m:ctrlPr>
+                </m:dPr>
+                <m:e>
+                  <m:r>
+                    <w:rPr>
+                      <w:rFonts w:ascii="Cambria Math" w:eastAsiaTheme="minorEastAsia" w:hAnsi="Cambria Math" w:cs="Times New Roman"/>
+                      <w:sz w:val="28"/>
+                      <w:szCs w:val="28"/>
+                    </w:rPr>
+                    <m:t>MaSoHD</m:t>
+                  </m:r>
+                </m:e>
+              </m:d>
+            </m:sub>
+          </m:sSub>
+          <m:r>
+            <w:rPr>
+              <w:rFonts w:ascii="Cambria Math" w:eastAsiaTheme="minorEastAsia" w:hAnsi="Cambria Math" w:cs="Times New Roman"/>
+              <w:sz w:val="28"/>
+              <w:szCs w:val="28"/>
+            </w:rPr>
+            <m:t>(</m:t>
+          </m:r>
+          <m:sSub>
+            <m:sSubPr>
+              <m:ctrlPr>
+                <w:rPr>
+                  <w:rFonts w:ascii="Cambria Math" w:eastAsiaTheme="minorEastAsia" w:hAnsi="Cambria Math" w:cs="Times New Roman"/>
+                  <w:i/>
+                  <w:sz w:val="28"/>
+                  <w:szCs w:val="28"/>
+                </w:rPr>
+              </m:ctrlPr>
+            </m:sSubPr>
+            <m:e>
+              <m:r>
+                <w:rPr>
+                  <w:rFonts w:ascii="Cambria Math" w:eastAsiaTheme="minorEastAsia" w:hAnsi="Cambria Math" w:cs="Times New Roman"/>
+                  <w:sz w:val="28"/>
+                  <w:szCs w:val="28"/>
+                </w:rPr>
+                <m:t>π</m:t>
+              </m:r>
+            </m:e>
+            <m:sub>
+              <m:r>
+                <w:rPr>
+                  <w:rFonts w:ascii="Cambria Math" w:eastAsiaTheme="minorEastAsia" w:hAnsi="Cambria Math" w:cs="Times New Roman"/>
+                  <w:sz w:val="28"/>
+                  <w:szCs w:val="28"/>
+                </w:rPr>
+                <m:t>TenQuangCao, MaSoHD</m:t>
+              </m:r>
+            </m:sub>
+          </m:sSub>
+          <m:d>
+            <m:dPr>
+              <m:ctrlPr>
+                <w:rPr>
+                  <w:rFonts w:ascii="Cambria Math" w:eastAsiaTheme="minorEastAsia" w:hAnsi="Cambria Math" w:cs="Times New Roman"/>
+                  <w:i/>
+                  <w:sz w:val="28"/>
+                  <w:szCs w:val="28"/>
+                </w:rPr>
+              </m:ctrlPr>
+            </m:dPr>
+            <m:e>
+              <m:r>
+                <w:rPr>
+                  <w:rFonts w:ascii="Cambria Math" w:eastAsiaTheme="minorEastAsia" w:hAnsi="Cambria Math" w:cs="Times New Roman"/>
+                  <w:sz w:val="28"/>
+                  <w:szCs w:val="28"/>
+                </w:rPr>
+                <m:t>KH</m:t>
+              </m:r>
+            </m:e>
+          </m:d>
+          <m:r>
+            <w:rPr>
+              <w:rFonts w:ascii="Cambria Math" w:eastAsiaTheme="minorEastAsia" w:hAnsi="Cambria Math" w:cs="Times New Roman"/>
+              <w:sz w:val="28"/>
+              <w:szCs w:val="28"/>
+            </w:rPr>
+            <m:t>)</m:t>
+          </m:r>
+        </m:oMath>
+      </m:oMathPara>
+    </w:p>
+    <w:p>
+      <w:pPr>
+        <w:pStyle w:val="ListParagraph"/>
+        <w:numPr>
+          <w:ilvl w:val="0"/>
+          <w:numId w:val="3"/>
+        </w:numPr>
+        <w:rPr>
+          <w:rFonts w:eastAsiaTheme="minorEastAsia" w:cs="Times New Roman"/>
+          <w:szCs w:val="24"/>
+        </w:rPr>
+      </w:pPr>
+      <w:r>
+        <w:rPr>
+          <w:rFonts w:eastAsiaTheme="minorEastAsia" w:cs="Times New Roman"/>
+          <w:b/>
+          <w:szCs w:val="24"/>
+        </w:rPr>
+        <w:t>Chuỗi kết</w:t>
+      </w:r>
+      <w:r>
+        <w:rPr>
+          <w:rFonts w:eastAsiaTheme="minorEastAsia" w:cs="Times New Roman"/>
+          <w:szCs w:val="24"/>
+        </w:rPr>
+        <w:t xml:space="preserve">: </w:t>
+      </w:r>
+      <m:oMath>
+        <m:r>
+          <w:rPr>
+            <w:rFonts w:ascii="Cambria Math" w:eastAsiaTheme="minorEastAsia" w:hAnsi="Cambria Math" w:cs="Times New Roman"/>
+            <w:szCs w:val="24"/>
+          </w:rPr>
+          <m:t>VOUCHER ⋈HOA_DON</m:t>
+        </m:r>
+      </m:oMath>
+    </w:p>
+    <w:p>
+      <w:pPr>
+        <w:pStyle w:val="ListParagraph"/>
+        <w:numPr>
+          <w:ilvl w:val="0"/>
+          <w:numId w:val="7"/>
+        </w:numPr>
+        <w:rPr>
+          <w:rFonts w:cs="Times New Roman"/>
+        </w:rPr>
+      </w:pPr>
+      <w:r>
+        <w:rPr>
+          <w:rFonts w:cs="Times New Roman"/>
+        </w:rPr>
+        <w:t>Cho biết tên các sản phẩm quảng cáo của doanh nghiệp ‘TNHH Voucher’</w:t>
+      </w:r>
+    </w:p>
+    <w:p>
+      <w:pPr>
+        <w:rPr>
+          <w:rFonts w:eastAsiaTheme="minorEastAsia" w:cs="Times New Roman"/>
+          <w:sz w:val="28"/>
+          <w:szCs w:val="28"/>
+        </w:rPr>
+      </w:pPr>
+      <m:oMathPara>
+        <m:oMathParaPr>
+          <m:jc m:val="left"/>
+        </m:oMathParaPr>
+        <m:oMath>
+          <m:r>
+            <w:rPr>
+              <w:rFonts w:ascii="Cambria Math" w:eastAsiaTheme="minorEastAsia" w:hAnsi="Cambria Math" w:cs="Times New Roman"/>
+              <w:sz w:val="28"/>
+              <w:szCs w:val="28"/>
+            </w:rPr>
+            <m:t>DN</m:t>
+          </m:r>
+          <m:r>
+            <w:rPr>
+              <w:rFonts w:ascii="Cambria Math" w:eastAsiaTheme="minorEastAsia" w:hAnsi="Cambria Math" w:cs="Times New Roman"/>
+              <w:sz w:val="28"/>
+              <w:szCs w:val="28"/>
+            </w:rPr>
+            <m:t xml:space="preserve"> ←</m:t>
+          </m:r>
+          <m:r>
+            <w:rPr>
+              <w:rFonts w:ascii="Cambria Math" w:eastAsiaTheme="minorEastAsia" w:hAnsi="Cambria Math" w:cs="Times New Roman"/>
+              <w:sz w:val="28"/>
+              <w:szCs w:val="28"/>
+            </w:rPr>
+            <m:t xml:space="preserve"> </m:t>
+          </m:r>
+          <m:sSub>
+            <m:sSubPr>
+              <m:ctrlPr>
+                <w:rPr>
+                  <w:rFonts w:ascii="Cambria Math" w:eastAsiaTheme="minorEastAsia" w:hAnsi="Cambria Math" w:cs="Times New Roman"/>
+                  <w:i/>
+                  <w:sz w:val="28"/>
+                  <w:szCs w:val="28"/>
+                </w:rPr>
+              </m:ctrlPr>
+            </m:sSubPr>
+            <m:e>
+              <m:sSub>
+                <m:sSubPr>
+                  <m:ctrlPr>
+                    <w:rPr>
+                      <w:rFonts w:ascii="Cambria Math" w:eastAsiaTheme="minorEastAsia" w:hAnsi="Cambria Math" w:cs="Times New Roman"/>
+                      <w:i/>
+                      <w:sz w:val="28"/>
+                      <w:szCs w:val="28"/>
+                    </w:rPr>
+                  </m:ctrlPr>
+                </m:sSubPr>
+                <m:e>
+                  <m:r>
+                    <w:rPr>
+                      <w:rFonts w:ascii="Cambria Math" w:eastAsiaTheme="minorEastAsia" w:hAnsi="Cambria Math" w:cs="Times New Roman"/>
+                      <w:sz w:val="28"/>
+                      <w:szCs w:val="28"/>
+                    </w:rPr>
+                    <m:t>π</m:t>
+                  </m:r>
+                </m:e>
+                <m:sub>
+                  <m:r>
+                    <w:rPr>
+                      <w:rFonts w:ascii="Cambria Math" w:eastAsiaTheme="minorEastAsia" w:hAnsi="Cambria Math" w:cs="Times New Roman"/>
+                      <w:sz w:val="28"/>
+                      <w:szCs w:val="28"/>
+                    </w:rPr>
+                    <m:t xml:space="preserve">TenDN </m:t>
+                  </m:r>
+                </m:sub>
+              </m:sSub>
+              <m:r>
+                <w:rPr>
+                  <w:rFonts w:ascii="Cambria Math" w:eastAsiaTheme="minorEastAsia" w:hAnsi="Cambria Math" w:cs="Times New Roman"/>
+                  <w:sz w:val="28"/>
+                  <w:szCs w:val="28"/>
+                </w:rPr>
+                <m:t>( σ</m:t>
+              </m:r>
+            </m:e>
+            <m:sub>
+              <m:r>
+                <w:rPr>
+                  <w:rFonts w:ascii="Cambria Math" w:eastAsiaTheme="minorEastAsia" w:hAnsi="Cambria Math" w:cs="Times New Roman"/>
+                  <w:sz w:val="28"/>
+                  <w:szCs w:val="28"/>
+                </w:rPr>
+                <m:t>TenDN</m:t>
+              </m:r>
+              <m:sSup>
+                <m:sSupPr>
+                  <m:ctrlPr>
+                    <w:rPr>
+                      <w:rFonts w:ascii="Cambria Math" w:eastAsiaTheme="minorEastAsia" w:hAnsi="Cambria Math" w:cs="Times New Roman"/>
+                      <w:i/>
+                      <w:sz w:val="28"/>
+                      <w:szCs w:val="28"/>
+                    </w:rPr>
+                  </m:ctrlPr>
+                </m:sSupPr>
+                <m:e>
+                  <m:r>
+                    <w:rPr>
+                      <w:rFonts w:ascii="Cambria Math" w:eastAsiaTheme="minorEastAsia" w:hAnsi="Cambria Math" w:cs="Times New Roman"/>
+                      <w:sz w:val="28"/>
+                      <w:szCs w:val="28"/>
+                    </w:rPr>
+                    <m:t>=</m:t>
+                  </m:r>
+                </m:e>
+                <m:sup>
+                  <m:r>
+                    <w:rPr>
+                      <w:rFonts w:ascii="Cambria Math" w:eastAsiaTheme="minorEastAsia" w:hAnsi="Cambria Math" w:cs="Times New Roman"/>
+                      <w:sz w:val="28"/>
+                      <w:szCs w:val="28"/>
+                    </w:rPr>
+                    <m:t>'</m:t>
+                  </m:r>
+                </m:sup>
+              </m:sSup>
+              <m:r>
+                <w:rPr>
+                  <w:rFonts w:ascii="Cambria Math" w:eastAsiaTheme="minorEastAsia" w:hAnsi="Cambria Math" w:cs="Times New Roman"/>
+                  <w:sz w:val="28"/>
+                  <w:szCs w:val="28"/>
+                </w:rPr>
+                <m:t>TNHH Vouche</m:t>
+              </m:r>
+              <m:sSup>
+                <m:sSupPr>
+                  <m:ctrlPr>
+                    <w:rPr>
+                      <w:rFonts w:ascii="Cambria Math" w:eastAsiaTheme="minorEastAsia" w:hAnsi="Cambria Math" w:cs="Times New Roman"/>
+                      <w:i/>
+                      <w:sz w:val="28"/>
+                      <w:szCs w:val="28"/>
+                    </w:rPr>
+                  </m:ctrlPr>
+                </m:sSupPr>
+                <m:e>
+                  <m:r>
+                    <w:rPr>
+                      <w:rFonts w:ascii="Cambria Math" w:eastAsiaTheme="minorEastAsia" w:hAnsi="Cambria Math" w:cs="Times New Roman"/>
+                      <w:sz w:val="28"/>
+                      <w:szCs w:val="28"/>
+                    </w:rPr>
+                    <m:t>r</m:t>
+                  </m:r>
+                </m:e>
+                <m:sup>
+                  <m:r>
+                    <w:rPr>
+                      <w:rFonts w:ascii="Cambria Math" w:eastAsiaTheme="minorEastAsia" w:hAnsi="Cambria Math" w:cs="Times New Roman"/>
+                      <w:sz w:val="28"/>
+                      <w:szCs w:val="28"/>
+                    </w:rPr>
+                    <m:t>'</m:t>
+                  </m:r>
+                </m:sup>
+              </m:sSup>
+            </m:sub>
+          </m:sSub>
+          <m:r>
+            <w:rPr>
+              <w:rFonts w:ascii="Cambria Math" w:eastAsiaTheme="minorEastAsia" w:hAnsi="Cambria Math" w:cs="Times New Roman"/>
+              <w:sz w:val="28"/>
+              <w:szCs w:val="28"/>
+            </w:rPr>
+            <m:t>DOANH_NGHIEP )</m:t>
+          </m:r>
+        </m:oMath>
+      </m:oMathPara>
+    </w:p>
+    <w:p>
+      <w:pPr>
+        <w:rPr>
+          <w:rFonts w:eastAsiaTheme="minorEastAsia" w:cs="Times New Roman"/>
+        </w:rPr>
+      </w:pPr>
+      <m:oMathPara>
+        <m:oMathParaPr>
+          <m:jc m:val="left"/>
+        </m:oMathParaPr>
+        <m:oMath>
+          <m:r>
+            <w:rPr>
+              <w:rFonts w:ascii="Cambria Math" w:hAnsi="Cambria Math" w:cs="Times New Roman"/>
+            </w:rPr>
+            <m:t xml:space="preserve">HD ← </m:t>
+          </m:r>
+          <m:sSub>
+            <m:sSubPr>
+              <m:ctrlPr>
+                <w:rPr>
+                  <w:rFonts w:ascii="Cambria Math" w:hAnsi="Cambria Math" w:cs="Times New Roman"/>
+                  <w:i/>
+                </w:rPr>
+              </m:ctrlPr>
+            </m:sSubPr>
+            <m:e>
+              <m:r>
+                <w:rPr>
+                  <w:rFonts w:ascii="Cambria Math" w:hAnsi="Cambria Math" w:cs="Times New Roman"/>
+                </w:rPr>
+                <m:t>π</m:t>
+              </m:r>
+            </m:e>
+            <m:sub>
+              <m:r>
+                <w:rPr>
+                  <w:rFonts w:ascii="Cambria Math" w:hAnsi="Cambria Math" w:cs="Times New Roman"/>
+                </w:rPr>
+                <m:t>MaHD</m:t>
+              </m:r>
+            </m:sub>
+          </m:sSub>
+          <m:r>
+            <w:rPr>
+              <w:rFonts w:ascii="Cambria Math" w:hAnsi="Cambria Math" w:cs="Times New Roman"/>
+            </w:rPr>
+            <m:t xml:space="preserve"> (DN </m:t>
+          </m:r>
+          <m:sSub>
+            <m:sSubPr>
+              <m:ctrlPr>
+                <w:rPr>
+                  <w:rFonts w:ascii="Cambria Math" w:hAnsi="Cambria Math" w:cs="Times New Roman"/>
+                  <w:i/>
+                </w:rPr>
+              </m:ctrlPr>
+            </m:sSubPr>
+            <m:e>
+              <m:r>
+                <w:rPr>
+                  <w:rFonts w:ascii="Cambria Math" w:hAnsi="Cambria Math" w:cs="Times New Roman"/>
+                </w:rPr>
+                <m:t>⋈</m:t>
+              </m:r>
+            </m:e>
+            <m:sub>
+              <m:r>
+                <w:rPr>
+                  <w:rFonts w:ascii="Cambria Math" w:hAnsi="Cambria Math" w:cs="Times New Roman"/>
+                </w:rPr>
+                <m:t>TenDN</m:t>
+              </m:r>
+            </m:sub>
+          </m:sSub>
+          <m:r>
+            <w:rPr>
+              <w:rFonts w:ascii="Cambria Math" w:hAnsi="Cambria Math" w:cs="Times New Roman"/>
+            </w:rPr>
+            <m:t xml:space="preserve"> HOP_DONG )</m:t>
+          </m:r>
+        </m:oMath>
+      </m:oMathPara>
+    </w:p>
+    <w:p>
+      <w:pPr>
+        <w:rPr>
+          <w:rFonts w:eastAsiaTheme="minorEastAsia" w:cs="Times New Roman"/>
+        </w:rPr>
+      </w:pPr>
+      <m:oMathPara>
+        <m:oMathParaPr>
+          <m:jc m:val="left"/>
+        </m:oMathParaPr>
+        <m:oMath>
+          <m:r>
+            <w:rPr>
+              <w:rFonts w:ascii="Cambria Math" w:hAnsi="Cambria Math" w:cs="Times New Roman"/>
+            </w:rPr>
+            <m:t xml:space="preserve">KQ ← </m:t>
+          </m:r>
+          <m:sSub>
+            <m:sSubPr>
+              <m:ctrlPr>
+                <w:rPr>
+                  <w:rFonts w:ascii="Cambria Math" w:hAnsi="Cambria Math" w:cs="Times New Roman"/>
+                  <w:i/>
+                </w:rPr>
+              </m:ctrlPr>
+            </m:sSubPr>
+            <m:e>
+              <m:r>
+                <w:rPr>
+                  <w:rFonts w:ascii="Cambria Math" w:hAnsi="Cambria Math" w:cs="Times New Roman"/>
+                </w:rPr>
+                <m:t>π</m:t>
+              </m:r>
+            </m:e>
+            <m:sub>
+              <m:r>
+                <w:rPr>
+                  <w:rFonts w:ascii="Cambria Math" w:hAnsi="Cambria Math" w:cs="Times New Roman"/>
+                </w:rPr>
+                <m:t xml:space="preserve">TenQuangCao </m:t>
+              </m:r>
+            </m:sub>
+          </m:sSub>
+          <m:r>
+            <w:rPr>
+              <w:rFonts w:ascii="Cambria Math" w:hAnsi="Cambria Math" w:cs="Times New Roman"/>
+            </w:rPr>
+            <m:t xml:space="preserve">( HD </m:t>
+          </m:r>
+          <m:sSub>
+            <m:sSubPr>
+              <m:ctrlPr>
+                <w:rPr>
+                  <w:rFonts w:ascii="Cambria Math" w:hAnsi="Cambria Math" w:cs="Times New Roman"/>
+                  <w:i/>
+                </w:rPr>
+              </m:ctrlPr>
+            </m:sSubPr>
+            <m:e>
+              <m:r>
+                <w:rPr>
+                  <w:rFonts w:ascii="Cambria Math" w:hAnsi="Cambria Math" w:cs="Times New Roman"/>
+                </w:rPr>
+                <m:t>⋈</m:t>
+              </m:r>
+            </m:e>
+            <m:sub>
+              <m:r>
+                <w:rPr>
+                  <w:rFonts w:ascii="Cambria Math" w:hAnsi="Cambria Math" w:cs="Times New Roman"/>
+                </w:rPr>
+                <m:t>MaHD</m:t>
+              </m:r>
+            </m:sub>
+          </m:sSub>
+          <m:r>
+            <w:rPr>
+              <w:rFonts w:ascii="Cambria Math" w:hAnsi="Cambria Math" w:cs="Times New Roman"/>
+            </w:rPr>
+            <m:t>SAN_PHAM_QUANG_CAO )</m:t>
+          </m:r>
+        </m:oMath>
+      </m:oMathPara>
       <w:bookmarkStart w:id="0" w:name="_GoBack"/>
       <w:bookmarkEnd w:id="0"/>
     </w:p>
     <w:p>
       <w:pPr>
-        <w:rPr>
-          <w:rFonts w:cs="Times New Roman"/>
-          <w:color w:val="FF0000"/>
-        </w:rPr>
-      </w:pPr>
-      <w:r>
-        <w:rPr>
-          <w:rFonts w:cs="Times New Roman"/>
-          <w:color w:val="FF0000"/>
-        </w:rPr>
-        <w:t>Kết luận: có tương đương hay k?</w:t>
-      </w:r>
+        <w:pStyle w:val="ListParagraph"/>
+        <w:numPr>
+          <w:ilvl w:val="0"/>
+          <w:numId w:val="3"/>
+        </w:numPr>
+        <w:rPr>
+          <w:rFonts w:cs="Times New Roman"/>
+        </w:rPr>
+      </w:pPr>
+      <w:r>
+        <w:rPr>
+          <w:rFonts w:cs="Times New Roman"/>
+          <w:b/>
+        </w:rPr>
+        <w:t>Chuỗi kết:</w:t>
+      </w:r>
+      <w:r>
+        <w:rPr>
+          <w:rFonts w:cs="Times New Roman"/>
+        </w:rPr>
+        <w:t xml:space="preserve"> </w:t>
+      </w:r>
+      <m:oMath>
+        <m:r>
+          <w:rPr>
+            <w:rFonts w:ascii="Cambria Math" w:hAnsi="Cambria Math" w:cs="Times New Roman"/>
+          </w:rPr>
+          <m:t xml:space="preserve">DOANH_NGHIEP ⋈HOP_DONG ⋈SAN_PHAM_QUANG_CAO </m:t>
+        </m:r>
+      </m:oMath>
     </w:p>
     <w:sectPr>
       <w:pgSz w:w="12240" w:h="15840"/>
@@ -5942,6 +8198,95 @@
 <file path=word/numbering.xml><?xml version="1.0" encoding="utf-8"?>
 <w:numbering xmlns:wpc="http://schemas.microsoft.com/office/word/2010/wordprocessingCanvas" xmlns:mc="http://schemas.openxmlformats.org/markup-compatibility/2006" xmlns:o="urn:schemas-microsoft-com:office:office" xmlns:r="http://schemas.openxmlformats.org/officeDocument/2006/relationships" xmlns:m="http://schemas.openxmlformats.org/officeDocument/2006/math" xmlns:v="urn:schemas-microsoft-com:vml" xmlns:wp14="http://schemas.microsoft.com/office/word/2010/wordprocessingDrawing" xmlns:wp="http://schemas.openxmlformats.org/drawingml/2006/wordprocessingDrawing" xmlns:w10="urn:schemas-microsoft-com:office:word" xmlns:w="http://schemas.openxmlformats.org/wordprocessingml/2006/main" xmlns:w14="http://schemas.microsoft.com/office/word/2010/wordml" xmlns:wpg="http://schemas.microsoft.com/office/word/2010/wordprocessingGroup" xmlns:wpi="http://schemas.microsoft.com/office/word/2010/wordprocessingInk" xmlns:wne="http://schemas.microsoft.com/office/word/2006/wordml" xmlns:wps="http://schemas.microsoft.com/office/word/2010/wordprocessingShape" mc:Ignorable="w14 wp14">
   <w:abstractNum w:abstractNumId="0">
+    <w:nsid w:val="051E0582"/>
+    <w:multiLevelType w:val="hybridMultilevel"/>
+    <w:tmpl w:val="F588EAFC"/>
+    <w:lvl w:ilvl="0" w:tplc="04090011">
+      <w:start w:val="1"/>
+      <w:numFmt w:val="decimal"/>
+      <w:lvlText w:val="%1)"/>
+      <w:lvlJc w:val="left"/>
+      <w:pPr>
+        <w:ind w:left="720" w:hanging="360"/>
+      </w:pPr>
+      <w:rPr>
+        <w:rFonts w:hint="default"/>
+      </w:rPr>
+    </w:lvl>
+    <w:lvl w:ilvl="1" w:tplc="04090019" w:tentative="1">
+      <w:start w:val="1"/>
+      <w:numFmt w:val="lowerLetter"/>
+      <w:lvlText w:val="%2."/>
+      <w:lvlJc w:val="left"/>
+      <w:pPr>
+        <w:ind w:left="1440" w:hanging="360"/>
+      </w:pPr>
+    </w:lvl>
+    <w:lvl w:ilvl="2" w:tplc="0409001B" w:tentative="1">
+      <w:start w:val="1"/>
+      <w:numFmt w:val="lowerRoman"/>
+      <w:lvlText w:val="%3."/>
+      <w:lvlJc w:val="right"/>
+      <w:pPr>
+        <w:ind w:left="2160" w:hanging="180"/>
+      </w:pPr>
+    </w:lvl>
+    <w:lvl w:ilvl="3" w:tplc="0409000F" w:tentative="1">
+      <w:start w:val="1"/>
+      <w:numFmt w:val="decimal"/>
+      <w:lvlText w:val="%4."/>
+      <w:lvlJc w:val="left"/>
+      <w:pPr>
+        <w:ind w:left="2880" w:hanging="360"/>
+      </w:pPr>
+    </w:lvl>
+    <w:lvl w:ilvl="4" w:tplc="04090019" w:tentative="1">
+      <w:start w:val="1"/>
+      <w:numFmt w:val="lowerLetter"/>
+      <w:lvlText w:val="%5."/>
+      <w:lvlJc w:val="left"/>
+      <w:pPr>
+        <w:ind w:left="3600" w:hanging="360"/>
+      </w:pPr>
+    </w:lvl>
+    <w:lvl w:ilvl="5" w:tplc="0409001B" w:tentative="1">
+      <w:start w:val="1"/>
+      <w:numFmt w:val="lowerRoman"/>
+      <w:lvlText w:val="%6."/>
+      <w:lvlJc w:val="right"/>
+      <w:pPr>
+        <w:ind w:left="4320" w:hanging="180"/>
+      </w:pPr>
+    </w:lvl>
+    <w:lvl w:ilvl="6" w:tplc="0409000F" w:tentative="1">
+      <w:start w:val="1"/>
+      <w:numFmt w:val="decimal"/>
+      <w:lvlText w:val="%7."/>
+      <w:lvlJc w:val="left"/>
+      <w:pPr>
+        <w:ind w:left="5040" w:hanging="360"/>
+      </w:pPr>
+    </w:lvl>
+    <w:lvl w:ilvl="7" w:tplc="04090019" w:tentative="1">
+      <w:start w:val="1"/>
+      <w:numFmt w:val="lowerLetter"/>
+      <w:lvlText w:val="%8."/>
+      <w:lvlJc w:val="left"/>
+      <w:pPr>
+        <w:ind w:left="5760" w:hanging="360"/>
+      </w:pPr>
+    </w:lvl>
+    <w:lvl w:ilvl="8" w:tplc="0409001B" w:tentative="1">
+      <w:start w:val="1"/>
+      <w:numFmt w:val="lowerRoman"/>
+      <w:lvlText w:val="%9."/>
+      <w:lvlJc w:val="right"/>
+      <w:pPr>
+        <w:ind w:left="6480" w:hanging="180"/>
+      </w:pPr>
+    </w:lvl>
+  </w:abstractNum>
+  <w:abstractNum w:abstractNumId="1">
     <w:nsid w:val="1D242A0C"/>
     <w:multiLevelType w:val="hybridMultilevel"/>
     <w:tmpl w:val="9B1C2C32"/>
@@ -6054,7 +8399,7 @@
       </w:rPr>
     </w:lvl>
   </w:abstractNum>
-  <w:abstractNum w:abstractNumId="1">
+  <w:abstractNum w:abstractNumId="2">
     <w:nsid w:val="311821C8"/>
     <w:multiLevelType w:val="hybridMultilevel"/>
     <w:tmpl w:val="56FEC91E"/>
@@ -6167,7 +8512,96 @@
       </w:rPr>
     </w:lvl>
   </w:abstractNum>
-  <w:abstractNum w:abstractNumId="2">
+  <w:abstractNum w:abstractNumId="3">
+    <w:nsid w:val="33A15859"/>
+    <w:multiLevelType w:val="hybridMultilevel"/>
+    <w:tmpl w:val="F588EAFC"/>
+    <w:lvl w:ilvl="0" w:tplc="04090011">
+      <w:start w:val="1"/>
+      <w:numFmt w:val="decimal"/>
+      <w:lvlText w:val="%1)"/>
+      <w:lvlJc w:val="left"/>
+      <w:pPr>
+        <w:ind w:left="720" w:hanging="360"/>
+      </w:pPr>
+      <w:rPr>
+        <w:rFonts w:hint="default"/>
+      </w:rPr>
+    </w:lvl>
+    <w:lvl w:ilvl="1" w:tplc="04090019" w:tentative="1">
+      <w:start w:val="1"/>
+      <w:numFmt w:val="lowerLetter"/>
+      <w:lvlText w:val="%2."/>
+      <w:lvlJc w:val="left"/>
+      <w:pPr>
+        <w:ind w:left="1440" w:hanging="360"/>
+      </w:pPr>
+    </w:lvl>
+    <w:lvl w:ilvl="2" w:tplc="0409001B" w:tentative="1">
+      <w:start w:val="1"/>
+      <w:numFmt w:val="lowerRoman"/>
+      <w:lvlText w:val="%3."/>
+      <w:lvlJc w:val="right"/>
+      <w:pPr>
+        <w:ind w:left="2160" w:hanging="180"/>
+      </w:pPr>
+    </w:lvl>
+    <w:lvl w:ilvl="3" w:tplc="0409000F" w:tentative="1">
+      <w:start w:val="1"/>
+      <w:numFmt w:val="decimal"/>
+      <w:lvlText w:val="%4."/>
+      <w:lvlJc w:val="left"/>
+      <w:pPr>
+        <w:ind w:left="2880" w:hanging="360"/>
+      </w:pPr>
+    </w:lvl>
+    <w:lvl w:ilvl="4" w:tplc="04090019" w:tentative="1">
+      <w:start w:val="1"/>
+      <w:numFmt w:val="lowerLetter"/>
+      <w:lvlText w:val="%5."/>
+      <w:lvlJc w:val="left"/>
+      <w:pPr>
+        <w:ind w:left="3600" w:hanging="360"/>
+      </w:pPr>
+    </w:lvl>
+    <w:lvl w:ilvl="5" w:tplc="0409001B" w:tentative="1">
+      <w:start w:val="1"/>
+      <w:numFmt w:val="lowerRoman"/>
+      <w:lvlText w:val="%6."/>
+      <w:lvlJc w:val="right"/>
+      <w:pPr>
+        <w:ind w:left="4320" w:hanging="180"/>
+      </w:pPr>
+    </w:lvl>
+    <w:lvl w:ilvl="6" w:tplc="0409000F" w:tentative="1">
+      <w:start w:val="1"/>
+      <w:numFmt w:val="decimal"/>
+      <w:lvlText w:val="%7."/>
+      <w:lvlJc w:val="left"/>
+      <w:pPr>
+        <w:ind w:left="5040" w:hanging="360"/>
+      </w:pPr>
+    </w:lvl>
+    <w:lvl w:ilvl="7" w:tplc="04090019" w:tentative="1">
+      <w:start w:val="1"/>
+      <w:numFmt w:val="lowerLetter"/>
+      <w:lvlText w:val="%8."/>
+      <w:lvlJc w:val="left"/>
+      <w:pPr>
+        <w:ind w:left="5760" w:hanging="360"/>
+      </w:pPr>
+    </w:lvl>
+    <w:lvl w:ilvl="8" w:tplc="0409001B" w:tentative="1">
+      <w:start w:val="1"/>
+      <w:numFmt w:val="lowerRoman"/>
+      <w:lvlText w:val="%9."/>
+      <w:lvlJc w:val="right"/>
+      <w:pPr>
+        <w:ind w:left="6480" w:hanging="180"/>
+      </w:pPr>
+    </w:lvl>
+  </w:abstractNum>
+  <w:abstractNum w:abstractNumId="4">
     <w:nsid w:val="488E3FCA"/>
     <w:multiLevelType w:val="multilevel"/>
     <w:tmpl w:val="7E06508E"/>
@@ -6281,7 +8715,96 @@
       </w:rPr>
     </w:lvl>
   </w:abstractNum>
-  <w:abstractNum w:abstractNumId="3">
+  <w:abstractNum w:abstractNumId="5">
+    <w:nsid w:val="4F937DAC"/>
+    <w:multiLevelType w:val="hybridMultilevel"/>
+    <w:tmpl w:val="BC2EEAB4"/>
+    <w:lvl w:ilvl="0" w:tplc="04090011">
+      <w:start w:val="1"/>
+      <w:numFmt w:val="decimal"/>
+      <w:lvlText w:val="%1)"/>
+      <w:lvlJc w:val="left"/>
+      <w:pPr>
+        <w:ind w:left="720" w:hanging="360"/>
+      </w:pPr>
+      <w:rPr>
+        <w:rFonts w:hint="default"/>
+      </w:rPr>
+    </w:lvl>
+    <w:lvl w:ilvl="1" w:tplc="04090019" w:tentative="1">
+      <w:start w:val="1"/>
+      <w:numFmt w:val="lowerLetter"/>
+      <w:lvlText w:val="%2."/>
+      <w:lvlJc w:val="left"/>
+      <w:pPr>
+        <w:ind w:left="1440" w:hanging="360"/>
+      </w:pPr>
+    </w:lvl>
+    <w:lvl w:ilvl="2" w:tplc="0409001B" w:tentative="1">
+      <w:start w:val="1"/>
+      <w:numFmt w:val="lowerRoman"/>
+      <w:lvlText w:val="%3."/>
+      <w:lvlJc w:val="right"/>
+      <w:pPr>
+        <w:ind w:left="2160" w:hanging="180"/>
+      </w:pPr>
+    </w:lvl>
+    <w:lvl w:ilvl="3" w:tplc="0409000F" w:tentative="1">
+      <w:start w:val="1"/>
+      <w:numFmt w:val="decimal"/>
+      <w:lvlText w:val="%4."/>
+      <w:lvlJc w:val="left"/>
+      <w:pPr>
+        <w:ind w:left="2880" w:hanging="360"/>
+      </w:pPr>
+    </w:lvl>
+    <w:lvl w:ilvl="4" w:tplc="04090019" w:tentative="1">
+      <w:start w:val="1"/>
+      <w:numFmt w:val="lowerLetter"/>
+      <w:lvlText w:val="%5."/>
+      <w:lvlJc w:val="left"/>
+      <w:pPr>
+        <w:ind w:left="3600" w:hanging="360"/>
+      </w:pPr>
+    </w:lvl>
+    <w:lvl w:ilvl="5" w:tplc="0409001B" w:tentative="1">
+      <w:start w:val="1"/>
+      <w:numFmt w:val="lowerRoman"/>
+      <w:lvlText w:val="%6."/>
+      <w:lvlJc w:val="right"/>
+      <w:pPr>
+        <w:ind w:left="4320" w:hanging="180"/>
+      </w:pPr>
+    </w:lvl>
+    <w:lvl w:ilvl="6" w:tplc="0409000F" w:tentative="1">
+      <w:start w:val="1"/>
+      <w:numFmt w:val="decimal"/>
+      <w:lvlText w:val="%7."/>
+      <w:lvlJc w:val="left"/>
+      <w:pPr>
+        <w:ind w:left="5040" w:hanging="360"/>
+      </w:pPr>
+    </w:lvl>
+    <w:lvl w:ilvl="7" w:tplc="04090019" w:tentative="1">
+      <w:start w:val="1"/>
+      <w:numFmt w:val="lowerLetter"/>
+      <w:lvlText w:val="%8."/>
+      <w:lvlJc w:val="left"/>
+      <w:pPr>
+        <w:ind w:left="5760" w:hanging="360"/>
+      </w:pPr>
+    </w:lvl>
+    <w:lvl w:ilvl="8" w:tplc="0409001B" w:tentative="1">
+      <w:start w:val="1"/>
+      <w:numFmt w:val="lowerRoman"/>
+      <w:lvlText w:val="%9."/>
+      <w:lvlJc w:val="right"/>
+      <w:pPr>
+        <w:ind w:left="6480" w:hanging="180"/>
+      </w:pPr>
+    </w:lvl>
+  </w:abstractNum>
+  <w:abstractNum w:abstractNumId="6">
     <w:nsid w:val="5640121E"/>
     <w:multiLevelType w:val="hybridMultilevel"/>
     <w:tmpl w:val="65E211D2"/>
@@ -6394,7 +8917,96 @@
       </w:rPr>
     </w:lvl>
   </w:abstractNum>
-  <w:abstractNum w:abstractNumId="4">
+  <w:abstractNum w:abstractNumId="7">
+    <w:nsid w:val="61135E2E"/>
+    <w:multiLevelType w:val="hybridMultilevel"/>
+    <w:tmpl w:val="F588EAFC"/>
+    <w:lvl w:ilvl="0" w:tplc="04090011">
+      <w:start w:val="1"/>
+      <w:numFmt w:val="decimal"/>
+      <w:lvlText w:val="%1)"/>
+      <w:lvlJc w:val="left"/>
+      <w:pPr>
+        <w:ind w:left="720" w:hanging="360"/>
+      </w:pPr>
+      <w:rPr>
+        <w:rFonts w:hint="default"/>
+      </w:rPr>
+    </w:lvl>
+    <w:lvl w:ilvl="1" w:tplc="04090019" w:tentative="1">
+      <w:start w:val="1"/>
+      <w:numFmt w:val="lowerLetter"/>
+      <w:lvlText w:val="%2."/>
+      <w:lvlJc w:val="left"/>
+      <w:pPr>
+        <w:ind w:left="1440" w:hanging="360"/>
+      </w:pPr>
+    </w:lvl>
+    <w:lvl w:ilvl="2" w:tplc="0409001B" w:tentative="1">
+      <w:start w:val="1"/>
+      <w:numFmt w:val="lowerRoman"/>
+      <w:lvlText w:val="%3."/>
+      <w:lvlJc w:val="right"/>
+      <w:pPr>
+        <w:ind w:left="2160" w:hanging="180"/>
+      </w:pPr>
+    </w:lvl>
+    <w:lvl w:ilvl="3" w:tplc="0409000F" w:tentative="1">
+      <w:start w:val="1"/>
+      <w:numFmt w:val="decimal"/>
+      <w:lvlText w:val="%4."/>
+      <w:lvlJc w:val="left"/>
+      <w:pPr>
+        <w:ind w:left="2880" w:hanging="360"/>
+      </w:pPr>
+    </w:lvl>
+    <w:lvl w:ilvl="4" w:tplc="04090019" w:tentative="1">
+      <w:start w:val="1"/>
+      <w:numFmt w:val="lowerLetter"/>
+      <w:lvlText w:val="%5."/>
+      <w:lvlJc w:val="left"/>
+      <w:pPr>
+        <w:ind w:left="3600" w:hanging="360"/>
+      </w:pPr>
+    </w:lvl>
+    <w:lvl w:ilvl="5" w:tplc="0409001B" w:tentative="1">
+      <w:start w:val="1"/>
+      <w:numFmt w:val="lowerRoman"/>
+      <w:lvlText w:val="%6."/>
+      <w:lvlJc w:val="right"/>
+      <w:pPr>
+        <w:ind w:left="4320" w:hanging="180"/>
+      </w:pPr>
+    </w:lvl>
+    <w:lvl w:ilvl="6" w:tplc="0409000F" w:tentative="1">
+      <w:start w:val="1"/>
+      <w:numFmt w:val="decimal"/>
+      <w:lvlText w:val="%7."/>
+      <w:lvlJc w:val="left"/>
+      <w:pPr>
+        <w:ind w:left="5040" w:hanging="360"/>
+      </w:pPr>
+    </w:lvl>
+    <w:lvl w:ilvl="7" w:tplc="04090019" w:tentative="1">
+      <w:start w:val="1"/>
+      <w:numFmt w:val="lowerLetter"/>
+      <w:lvlText w:val="%8."/>
+      <w:lvlJc w:val="left"/>
+      <w:pPr>
+        <w:ind w:left="5760" w:hanging="360"/>
+      </w:pPr>
+    </w:lvl>
+    <w:lvl w:ilvl="8" w:tplc="0409001B" w:tentative="1">
+      <w:start w:val="1"/>
+      <w:numFmt w:val="lowerRoman"/>
+      <w:lvlText w:val="%9."/>
+      <w:lvlJc w:val="right"/>
+      <w:pPr>
+        <w:ind w:left="6480" w:hanging="180"/>
+      </w:pPr>
+    </w:lvl>
+  </w:abstractNum>
+  <w:abstractNum w:abstractNumId="8">
     <w:nsid w:val="6A575775"/>
     <w:multiLevelType w:val="hybridMultilevel"/>
     <w:tmpl w:val="F684AA78"/>
@@ -6508,19 +9120,31 @@
     </w:lvl>
   </w:abstractNum>
   <w:num w:numId="1">
+    <w:abstractNumId w:val="6"/>
+  </w:num>
+  <w:num w:numId="2">
+    <w:abstractNumId w:val="4"/>
+  </w:num>
+  <w:num w:numId="3">
+    <w:abstractNumId w:val="2"/>
+  </w:num>
+  <w:num w:numId="4">
+    <w:abstractNumId w:val="1"/>
+  </w:num>
+  <w:num w:numId="5">
+    <w:abstractNumId w:val="8"/>
+  </w:num>
+  <w:num w:numId="6">
     <w:abstractNumId w:val="3"/>
   </w:num>
-  <w:num w:numId="2">
-    <w:abstractNumId w:val="2"/>
+  <w:num w:numId="7">
+    <w:abstractNumId w:val="5"/>
   </w:num>
-  <w:num w:numId="3">
-    <w:abstractNumId w:val="1"/>
-  </w:num>
-  <w:num w:numId="4">
+  <w:num w:numId="8">
     <w:abstractNumId w:val="0"/>
   </w:num>
-  <w:num w:numId="5">
-    <w:abstractNumId w:val="4"/>
+  <w:num w:numId="9">
+    <w:abstractNumId w:val="7"/>
   </w:num>
 </w:numbering>
 </file>
@@ -7364,4 +9988,16 @@
   <a:objectDefaults/>
   <a:extraClrSchemeLst/>
 </a:theme>
+</file>
+
+<file path=customXml/item1.xml><?xml version="1.0" encoding="utf-8"?>
+<b:Sources xmlns:b="http://schemas.openxmlformats.org/officeDocument/2006/bibliography" xmlns="http://schemas.openxmlformats.org/officeDocument/2006/bibliography" SelectedStyle="\APA.XSL" StyleName="APA"/>
+</file>
+
+<file path=customXml/itemProps1.xml><?xml version="1.0" encoding="utf-8"?>
+<ds:datastoreItem xmlns:ds="http://schemas.openxmlformats.org/officeDocument/2006/customXml" ds:itemID="{784B1BBF-6DDE-4CE6-BA8E-4DE7F7623940}">
+  <ds:schemaRefs>
+    <ds:schemaRef ds:uri="http://schemas.openxmlformats.org/officeDocument/2006/bibliography"/>
+  </ds:schemaRefs>
+</ds:datastoreItem>
 </file>
</xml_diff>

<commit_message>
Update access_diagram in Thiet_ke_logic.docx Editor: JML
</commit_message>
<xml_diff>
--- a/Phương Thảo - 0912430/Đồ án/Thiet_ke_logic.docx
+++ b/Phương Thảo - 0912430/Đồ án/Thiet_ke_logic.docx
@@ -1983,7 +1983,7 @@
           <v:shape id="_x0000_i1025" type="#_x0000_t75" style="width:468pt;height:227.55pt" o:ole="">
             <v:imagedata r:id="rId7" o:title=""/>
           </v:shape>
-          <o:OLEObject Type="Embed" ProgID="Visio.Drawing.11" ShapeID="_x0000_i1025" DrawAspect="Content" ObjectID="_1382858764" r:id="rId8"/>
+          <o:OLEObject Type="Embed" ProgID="Visio.Drawing.11" ShapeID="_x0000_i1025" DrawAspect="Content" ObjectID="_1382880488" r:id="rId8"/>
         </w:object>
       </w:r>
     </w:p>
@@ -4064,7 +4064,7 @@
           <v:shape id="_x0000_i1026" type="#_x0000_t75" style="width:468pt;height:262.85pt" o:ole="">
             <v:imagedata r:id="rId9" o:title=""/>
           </v:shape>
-          <o:OLEObject Type="Embed" ProgID="Visio.Drawing.11" ShapeID="_x0000_i1026" DrawAspect="Content" ObjectID="_1382858765" r:id="rId10"/>
+          <o:OLEObject Type="Embed" ProgID="Visio.Drawing.11" ShapeID="_x0000_i1026" DrawAspect="Content" ObjectID="_1382880489" r:id="rId10"/>
         </w:object>
       </w:r>
     </w:p>
@@ -4175,7 +4175,7 @@
           <v:shape id="_x0000_i1027" type="#_x0000_t75" style="width:468pt;height:262.85pt" o:ole="">
             <v:imagedata r:id="rId11" o:title=""/>
           </v:shape>
-          <o:OLEObject Type="Embed" ProgID="Visio.Drawing.11" ShapeID="_x0000_i1027" DrawAspect="Content" ObjectID="_1382858766" r:id="rId12"/>
+          <o:OLEObject Type="Embed" ProgID="Visio.Drawing.11" ShapeID="_x0000_i1027" DrawAspect="Content" ObjectID="_1382880490" r:id="rId12"/>
         </w:object>
       </w:r>
     </w:p>
@@ -4221,7 +4221,7 @@
           <v:shape id="_x0000_i1028" type="#_x0000_t75" style="width:468pt;height:262.85pt" o:ole="">
             <v:imagedata r:id="rId13" o:title=""/>
           </v:shape>
-          <o:OLEObject Type="Embed" ProgID="Visio.Drawing.11" ShapeID="_x0000_i1028" DrawAspect="Content" ObjectID="_1382858767" r:id="rId14"/>
+          <o:OLEObject Type="Embed" ProgID="Visio.Drawing.11" ShapeID="_x0000_i1028" DrawAspect="Content" ObjectID="_1382880491" r:id="rId14"/>
         </w:object>
       </w:r>
     </w:p>
@@ -6065,31 +6065,7 @@
         <w:rPr>
           <w:rFonts w:cs="Times New Roman"/>
         </w:rPr>
-        <w:t xml:space="preserve">Cho biết các </w:t>
-      </w:r>
-      <w:r>
-        <w:rPr>
-          <w:rFonts w:cs="Times New Roman"/>
-        </w:rPr>
-        <w:t>tên quảng cáo và thông tin sản phẩm</w:t>
-      </w:r>
-      <w:r>
-        <w:rPr>
-          <w:rFonts w:cs="Times New Roman"/>
-        </w:rPr>
-        <w:t xml:space="preserve"> của các sản phẩm </w:t>
-      </w:r>
-      <w:r>
-        <w:rPr>
-          <w:rFonts w:cs="Times New Roman"/>
-        </w:rPr>
-        <w:t xml:space="preserve">quảng cáo </w:t>
-      </w:r>
-      <w:r>
-        <w:rPr>
-          <w:rFonts w:cs="Times New Roman"/>
-        </w:rPr>
-        <w:t>trước ngày 20-11-2011, có số lượng voucher bán trên 100</w:t>
+        <w:t>Cho biết các tên quảng cáo và thông tin sản phẩm của các sản phẩm quảng cáo trước ngày 20-11-2011, có số lượng voucher bán trên 100</w:t>
       </w:r>
     </w:p>
     <w:p>
@@ -6258,23 +6234,7 @@
             <w:sz w:val="28"/>
             <w:szCs w:val="28"/>
           </w:rPr>
-          <m:t>QC</m:t>
-        </m:r>
-        <m:r>
-          <w:rPr>
-            <w:rFonts w:ascii="Cambria Math" w:eastAsiaTheme="minorEastAsia" w:hAnsi="Cambria Math" w:cs="Times New Roman"/>
-            <w:sz w:val="28"/>
-            <w:szCs w:val="28"/>
-          </w:rPr>
-          <m:t>1</m:t>
-        </m:r>
-        <m:r>
-          <w:rPr>
-            <w:rFonts w:ascii="Cambria Math" w:eastAsiaTheme="minorEastAsia" w:hAnsi="Cambria Math" w:cs="Times New Roman"/>
-            <w:sz w:val="28"/>
-            <w:szCs w:val="28"/>
-          </w:rPr>
-          <m:t xml:space="preserve"> ← </m:t>
+          <m:t xml:space="preserve">QC1 ← </m:t>
         </m:r>
         <m:sSub>
           <m:sSubPr>
@@ -6344,15 +6304,7 @@
             <w:sz w:val="28"/>
             <w:szCs w:val="28"/>
           </w:rPr>
-          <m:t>(SAN_PHAM_QUANG_ CA</m:t>
-        </m:r>
-        <m:r>
-          <w:rPr>
-            <w:rFonts w:ascii="Cambria Math" w:eastAsiaTheme="minorEastAsia" w:hAnsi="Cambria Math" w:cs="Times New Roman"/>
-            <w:sz w:val="28"/>
-            <w:szCs w:val="28"/>
-          </w:rPr>
-          <m:t>O</m:t>
+          <m:t>(SAN_PHAM_QUANG_ CAO</m:t>
         </m:r>
       </m:oMath>
       <w:r>
@@ -6383,23 +6335,7 @@
               <w:sz w:val="32"/>
               <w:szCs w:val="32"/>
             </w:rPr>
-            <m:t>QC</m:t>
-          </m:r>
-          <m:r>
-            <w:rPr>
-              <w:rFonts w:ascii="Cambria Math" w:eastAsiaTheme="minorEastAsia" w:hAnsi="Cambria Math" w:cs="Times New Roman"/>
-              <w:sz w:val="32"/>
-              <w:szCs w:val="32"/>
-            </w:rPr>
-            <m:t>2</m:t>
-          </m:r>
-          <m:r>
-            <w:rPr>
-              <w:rFonts w:ascii="Cambria Math" w:eastAsiaTheme="minorEastAsia" w:hAnsi="Cambria Math" w:cs="Times New Roman"/>
-              <w:sz w:val="32"/>
-              <w:szCs w:val="32"/>
-            </w:rPr>
-            <m:t xml:space="preserve"> ←</m:t>
+            <m:t>QC2 ←</m:t>
           </m:r>
           <m:sSub>
             <m:sSubPr>
@@ -6439,23 +6375,7 @@
               <w:sz w:val="32"/>
               <w:szCs w:val="32"/>
             </w:rPr>
-            <m:t>(QC</m:t>
-          </m:r>
-          <m:r>
-            <w:rPr>
-              <w:rFonts w:ascii="Cambria Math" w:eastAsiaTheme="minorEastAsia" w:hAnsi="Cambria Math" w:cs="Times New Roman"/>
-              <w:sz w:val="32"/>
-              <w:szCs w:val="32"/>
-            </w:rPr>
-            <m:t>1</m:t>
-          </m:r>
-          <m:r>
-            <w:rPr>
-              <w:rFonts w:ascii="Cambria Math" w:eastAsiaTheme="minorEastAsia" w:hAnsi="Cambria Math" w:cs="Times New Roman"/>
-              <w:sz w:val="32"/>
-              <w:szCs w:val="32"/>
-            </w:rPr>
-            <m:t>)</m:t>
+            <m:t>(QC1)</m:t>
           </m:r>
         </m:oMath>
       </m:oMathPara>
@@ -6543,23 +6463,7 @@
               <w:sz w:val="28"/>
               <w:szCs w:val="28"/>
             </w:rPr>
-            <m:t>KQ ←</m:t>
-          </m:r>
-          <m:r>
-            <w:rPr>
-              <w:rFonts w:ascii="Cambria Math" w:eastAsiaTheme="minorEastAsia" w:hAnsi="Cambria Math" w:cs="Times New Roman"/>
-              <w:sz w:val="28"/>
-              <w:szCs w:val="28"/>
-            </w:rPr>
-            <m:t>QC2</m:t>
-          </m:r>
-          <m:r>
-            <w:rPr>
-              <w:rFonts w:ascii="Cambria Math" w:eastAsiaTheme="minorEastAsia" w:hAnsi="Cambria Math" w:cs="Times New Roman"/>
-              <w:sz w:val="28"/>
-              <w:szCs w:val="28"/>
-            </w:rPr>
-            <m:t xml:space="preserve"> </m:t>
+            <m:t xml:space="preserve">KQ ←QC2 </m:t>
           </m:r>
           <m:sSub>
             <m:sSubPr>
@@ -6677,15 +6581,7 @@
             <w:sz w:val="28"/>
             <w:szCs w:val="28"/>
           </w:rPr>
-          <m:t>V</m:t>
-        </m:r>
-        <m:r>
-          <w:rPr>
-            <w:rFonts w:ascii="Cambria Math" w:eastAsiaTheme="minorEastAsia" w:hAnsi="Cambria Math" w:cs="Times New Roman"/>
-            <w:sz w:val="28"/>
-            <w:szCs w:val="28"/>
-          </w:rPr>
-          <m:t>C ←</m:t>
+          <m:t>VC ←</m:t>
         </m:r>
         <m:sSub>
           <m:sSubPr>
@@ -6725,15 +6621,7 @@
             <w:sz w:val="28"/>
             <w:szCs w:val="28"/>
           </w:rPr>
-          <m:t xml:space="preserve"> (</m:t>
-        </m:r>
-        <m:r>
-          <w:rPr>
-            <w:rFonts w:ascii="Cambria Math" w:eastAsiaTheme="minorEastAsia" w:hAnsi="Cambria Math" w:cs="Times New Roman"/>
-            <w:sz w:val="28"/>
-            <w:szCs w:val="28"/>
-          </w:rPr>
-          <m:t xml:space="preserve"> </m:t>
+          <m:t xml:space="preserve"> ( </m:t>
         </m:r>
         <m:sSub>
           <m:sSubPr>
@@ -6936,15 +6824,7 @@
                   <w:sz w:val="28"/>
                   <w:szCs w:val="28"/>
                 </w:rPr>
-                <m:t xml:space="preserve">TenQuangCao,  </m:t>
-              </m:r>
-              <m:r>
-                <w:rPr>
-                  <w:rFonts w:ascii="Cambria Math" w:eastAsiaTheme="minorEastAsia" w:hAnsi="Cambria Math" w:cs="Times New Roman"/>
-                  <w:sz w:val="28"/>
-                  <w:szCs w:val="28"/>
-                </w:rPr>
-                <m:t>MaSoPhieu</m:t>
+                <m:t>TenQuangCao,  MaSoPhieu</m:t>
               </m:r>
             </m:sub>
           </m:sSub>
@@ -7014,15 +6894,7 @@
             <w:sz w:val="28"/>
             <w:szCs w:val="28"/>
           </w:rPr>
-          <m:t xml:space="preserve">KQ← </m:t>
-        </m:r>
-        <m:r>
-          <w:rPr>
-            <w:rFonts w:ascii="Cambria Math" w:eastAsiaTheme="minorEastAsia" w:hAnsi="Cambria Math" w:cs="Times New Roman"/>
-            <w:sz w:val="28"/>
-            <w:szCs w:val="28"/>
-          </w:rPr>
-          <m:t>TenQuangCao</m:t>
+          <m:t>KQ← TenQuangCao</m:t>
         </m:r>
         <m:sSub>
           <m:sSubPr>
@@ -7255,15 +7127,7 @@
               <w:sz w:val="28"/>
               <w:szCs w:val="28"/>
             </w:rPr>
-            <m:t>V</m:t>
-          </m:r>
-          <m:r>
-            <w:rPr>
-              <w:rFonts w:ascii="Cambria Math" w:eastAsiaTheme="minorEastAsia" w:hAnsi="Cambria Math" w:cs="Times New Roman"/>
-              <w:sz w:val="28"/>
-              <w:szCs w:val="28"/>
-            </w:rPr>
-            <m:t>C ←</m:t>
+            <m:t>VC ←</m:t>
           </m:r>
           <m:sSub>
             <m:sSubPr>
@@ -7817,23 +7681,7 @@
               <w:sz w:val="28"/>
               <w:szCs w:val="28"/>
             </w:rPr>
-            <m:t>DN</m:t>
-          </m:r>
-          <m:r>
-            <w:rPr>
-              <w:rFonts w:ascii="Cambria Math" w:eastAsiaTheme="minorEastAsia" w:hAnsi="Cambria Math" w:cs="Times New Roman"/>
-              <w:sz w:val="28"/>
-              <w:szCs w:val="28"/>
-            </w:rPr>
-            <m:t xml:space="preserve"> ←</m:t>
-          </m:r>
-          <m:r>
-            <w:rPr>
-              <w:rFonts w:ascii="Cambria Math" w:eastAsiaTheme="minorEastAsia" w:hAnsi="Cambria Math" w:cs="Times New Roman"/>
-              <w:sz w:val="28"/>
-              <w:szCs w:val="28"/>
-            </w:rPr>
-            <m:t xml:space="preserve"> </m:t>
+            <m:t xml:space="preserve">DN ← </m:t>
           </m:r>
           <m:sSub>
             <m:sSubPr>
@@ -8149,8 +7997,6 @@
           </m:r>
         </m:oMath>
       </m:oMathPara>
-      <w:bookmarkStart w:id="0" w:name="_GoBack"/>
-      <w:bookmarkEnd w:id="0"/>
     </w:p>
     <w:p>
       <w:pPr>
@@ -8184,6 +8030,50 @@
           <m:t xml:space="preserve">DOANH_NGHIEP ⋈HOP_DONG ⋈SAN_PHAM_QUANG_CAO </m:t>
         </m:r>
       </m:oMath>
+    </w:p>
+    <w:p>
+      <w:pPr>
+        <w:rPr>
+          <w:rFonts w:cs="Times New Roman"/>
+        </w:rPr>
+      </w:pPr>
+      <w:r>
+        <w:rPr>
+          <w:rFonts w:cs="Times New Roman"/>
+        </w:rPr>
+        <w:br w:type="page"/>
+      </w:r>
+    </w:p>
+    <w:p>
+      <w:pPr>
+        <w:rPr>
+          <w:rFonts w:cs="Times New Roman"/>
+        </w:rPr>
+      </w:pPr>
+      <w:r>
+        <w:rPr>
+          <w:rFonts w:cs="Times New Roman"/>
+        </w:rPr>
+        <w:lastRenderedPageBreak/>
+        <w:t>Đồ thị con đường truy xuất</w:t>
+      </w:r>
+    </w:p>
+    <w:bookmarkStart w:id="0" w:name="_GoBack"/>
+    <w:p>
+      <w:pPr>
+        <w:rPr>
+          <w:rFonts w:cs="Times New Roman"/>
+        </w:rPr>
+      </w:pPr>
+      <w:r>
+        <w:object w:dxaOrig="14435" w:dyaOrig="8104">
+          <v:shape id="_x0000_i1029" type="#_x0000_t75" style="width:468pt;height:262.85pt" o:ole="">
+            <v:imagedata r:id="rId15" o:title=""/>
+          </v:shape>
+          <o:OLEObject Type="Embed" ProgID="Visio.Drawing.11" ShapeID="_x0000_i1029" DrawAspect="Content" ObjectID="_1382880492" r:id="rId16"/>
+        </w:object>
+      </w:r>
+      <w:bookmarkEnd w:id="0"/>
     </w:p>
     <w:sectPr>
       <w:pgSz w:w="12240" w:h="15840"/>
@@ -9995,7 +9885,7 @@
 </file>
 
 <file path=customXml/itemProps1.xml><?xml version="1.0" encoding="utf-8"?>
-<ds:datastoreItem xmlns:ds="http://schemas.openxmlformats.org/officeDocument/2006/customXml" ds:itemID="{784B1BBF-6DDE-4CE6-BA8E-4DE7F7623940}">
+<ds:datastoreItem xmlns:ds="http://schemas.openxmlformats.org/officeDocument/2006/customXml" ds:itemID="{05E1650E-CFFB-4B45-81D3-8A693DCCD8FB}">
   <ds:schemaRefs>
     <ds:schemaRef ds:uri="http://schemas.openxmlformats.org/officeDocument/2006/bibliography"/>
   </ds:schemaRefs>

</xml_diff>

<commit_message>
Update change in Thiet_ke_logic.docx Change log: + add PTH MaSoHD --> MaSoPhieu + fix all things after adding Editor: JML
</commit_message>
<xml_diff>
--- a/Phương Thảo - 0912430/Đồ án/Thiet_ke_logic.docx
+++ b/Phương Thảo - 0912430/Đồ án/Thiet_ke_logic.docx
@@ -124,7 +124,19 @@
         <w:sym w:font="Wingdings" w:char="F0E0"/>
       </w:r>
       <w:r>
-        <w:t xml:space="preserve"> NgayKiHD, ThoiHanHD (NgayBatDau, NgayKetThuc), TenDN }</w:t>
+        <w:t xml:space="preserve"> NgayKiHD, NgayBatDau</w:t>
+      </w:r>
+      <w:r>
+        <w:t>HD</w:t>
+      </w:r>
+      <w:r>
+        <w:t>, NgayKetThuc</w:t>
+      </w:r>
+      <w:r>
+        <w:t>HD</w:t>
+      </w:r>
+      <w:r>
+        <w:t>, TenDN }</w:t>
       </w:r>
       <w:r>
         <w:t>&gt;</w:t>
@@ -155,7 +167,77 @@
           <w:color w:val="000000"/>
           <w:szCs w:val="24"/>
         </w:rPr>
-        <w:t>(TenQuangCao, GiaGoc, GiaBan, SoLuongSP, SoLuongTon, SoPhieuThanhToan, SoPhieuDuocMua, SoPhieuToiThieuBanRa, TiLeGiaoTanNha/TrucTuyen, SoPhieuToiThieuGiaoTanNha, DieuKienApDung, DiaDiemApDung, TinhTrang, ThoiGianSD (ThoiGianBatDau, ThoiGianKetThuc), ThoiGianQC (ThoiGianBatDau, ThoiGianKetThuc), MaHD)</w:t>
+        <w:t>(TenQuangCao, GiaGoc, GiaBan, SoLuongSP, SoLuongTon, SoPhieuThanhToan, SoPhieuDuocMua, SoPhieuToiThieuBanRa, TiLeGiaoTanNha/TrucTuyen, SoPhieuToiThieuGiaoTanNha, DieuKienApDung, DiaDie</w:t>
+      </w:r>
+      <w:r>
+        <w:rPr>
+          <w:color w:val="000000"/>
+          <w:szCs w:val="24"/>
+        </w:rPr>
+        <w:t>mApDung, TinhTrang, ThoiGianSD (</w:t>
+      </w:r>
+      <w:r>
+        <w:rPr>
+          <w:color w:val="000000"/>
+          <w:szCs w:val="24"/>
+        </w:rPr>
+        <w:t>ThoiGianBatDau</w:t>
+      </w:r>
+      <w:r>
+        <w:rPr>
+          <w:color w:val="000000"/>
+          <w:szCs w:val="24"/>
+        </w:rPr>
+        <w:t>SD, ThoiGianKetThucSD)</w:t>
+      </w:r>
+      <w:r>
+        <w:rPr>
+          <w:color w:val="000000"/>
+          <w:szCs w:val="24"/>
+        </w:rPr>
+        <w:t>,</w:t>
+      </w:r>
+      <w:r>
+        <w:rPr>
+          <w:color w:val="000000"/>
+          <w:szCs w:val="24"/>
+        </w:rPr>
+        <w:t xml:space="preserve"> ThoiGianQC</w:t>
+      </w:r>
+      <w:r>
+        <w:rPr>
+          <w:color w:val="000000"/>
+          <w:szCs w:val="24"/>
+        </w:rPr>
+        <w:t xml:space="preserve"> </w:t>
+      </w:r>
+      <w:r>
+        <w:rPr>
+          <w:color w:val="000000"/>
+          <w:szCs w:val="24"/>
+        </w:rPr>
+        <w:t>(</w:t>
+      </w:r>
+      <w:r>
+        <w:rPr>
+          <w:color w:val="000000"/>
+          <w:szCs w:val="24"/>
+        </w:rPr>
+        <w:t>ThoiGianBatDau</w:t>
+      </w:r>
+      <w:r>
+        <w:rPr>
+          <w:color w:val="000000"/>
+          <w:szCs w:val="24"/>
+        </w:rPr>
+        <w:t>QC, ThoiGianKetThucQC)</w:t>
+      </w:r>
+      <w:r>
+        <w:rPr>
+          <w:color w:val="000000"/>
+          <w:szCs w:val="24"/>
+        </w:rPr>
+        <w:t>, MaHD)</w:t>
       </w:r>
     </w:p>
     <w:p>
@@ -197,7 +279,31 @@
         <w:sym w:font="Wingdings" w:char="F0E0"/>
       </w:r>
       <w:r>
-        <w:t xml:space="preserve"> TenSanPham, GiaGoc, GiaBan, SoLuongSP, SoLuongTon, SoPhieuThanhToan, SoPhieuDuocMua, SoPhieuToiThieuBanRa, TiLeGiaoTanNha/TrucTuyen, SoPhieuToiThieuGiaoTanNha, DieuKienApDung, DiaDiemApDung, TinhTrang, ThoiGianSD (ThoiGianBatDau, ThoiGianKetThuc), ThoiGianQC (ThoiGianBatDau, ThoiGianKetThuc), MaHD</w:t>
+        <w:t xml:space="preserve"> TenSanPham, GiaGoc, GiaBan, SoLuongSP, SoLuongTon, SoPhieuThanhToan, SoPhieuDuocMua, SoPhieuToiThieuBanRa, TiLeGiaoTanNha/TrucTuyen, SoPhieuToiThieuGiaoTanNha, DieuKienApDung, DiaDiemApDung, TinhTrang, ThoiGianSD (ThoiGianBatDau</w:t>
+      </w:r>
+      <w:r>
+        <w:t>SD</w:t>
+      </w:r>
+      <w:r>
+        <w:t>, ThoiGianKetThuc</w:t>
+      </w:r>
+      <w:r>
+        <w:t>SD</w:t>
+      </w:r>
+      <w:r>
+        <w:t>), ThoiGianQC (ThoiGianBatDau</w:t>
+      </w:r>
+      <w:r>
+        <w:t>QC</w:t>
+      </w:r>
+      <w:r>
+        <w:t>, ThoiGianKetThuc</w:t>
+      </w:r>
+      <w:r>
+        <w:t>QC</w:t>
+      </w:r>
+      <w:r>
+        <w:t>), MaHD</w:t>
       </w:r>
       <w:r>
         <w:rPr>
@@ -808,6 +914,9 @@
         <w:adjustRightInd w:val="0"/>
         <w:spacing w:after="0" w:line="240" w:lineRule="auto"/>
         <w:ind w:firstLine="720"/>
+        <w:rPr>
+          <w:szCs w:val="24"/>
+        </w:rPr>
       </w:pPr>
       <w:r>
         <w:rPr>
@@ -850,8 +959,56 @@
         <w:rPr>
           <w:szCs w:val="24"/>
         </w:rPr>
-        <w:t>MaSoHD}</w:t>
-      </w:r>
+        <w:t>MaSoHD</w:t>
+      </w:r>
+      <w:r>
+        <w:rPr>
+          <w:szCs w:val="24"/>
+        </w:rPr>
+        <w:t xml:space="preserve">, </w:t>
+      </w:r>
+    </w:p>
+    <w:p>
+      <w:pPr>
+        <w:autoSpaceDE w:val="0"/>
+        <w:autoSpaceDN w:val="0"/>
+        <w:adjustRightInd w:val="0"/>
+        <w:spacing w:after="0" w:line="240" w:lineRule="auto"/>
+        <w:ind w:firstLine="720"/>
+      </w:pPr>
+      <w:r>
+        <w:rPr>
+          <w:szCs w:val="24"/>
+        </w:rPr>
+        <w:tab/>
+        <w:t xml:space="preserve">MaSoHD </w:t>
+      </w:r>
+      <w:r>
+        <w:rPr>
+          <w:szCs w:val="24"/>
+        </w:rPr>
+        <w:sym w:font="Wingdings" w:char="F0E0"/>
+      </w:r>
+      <w:r>
+        <w:rPr>
+          <w:szCs w:val="24"/>
+        </w:rPr>
+        <w:t xml:space="preserve"> </w:t>
+      </w:r>
+      <w:proofErr w:type="gramStart"/>
+      <w:r>
+        <w:rPr>
+          <w:szCs w:val="24"/>
+        </w:rPr>
+        <w:t xml:space="preserve">MaSoPhieu </w:t>
+      </w:r>
+      <w:r>
+        <w:rPr>
+          <w:szCs w:val="24"/>
+        </w:rPr>
+        <w:t>}</w:t>
+      </w:r>
+      <w:proofErr w:type="gramEnd"/>
       <w:r>
         <w:t xml:space="preserve"> &gt;</w:t>
       </w:r>
@@ -869,6 +1026,7 @@
         </w:rPr>
       </w:pPr>
       <w:r>
+        <w:lastRenderedPageBreak/>
         <w:t xml:space="preserve">&lt; </w:t>
       </w:r>
       <w:r>
@@ -932,7 +1090,6 @@
           <w:color w:val="000000"/>
           <w:szCs w:val="24"/>
         </w:rPr>
-        <w:lastRenderedPageBreak/>
         <w:t>F10</w:t>
       </w:r>
       <w:r>
@@ -1327,6 +1484,7 @@
     </w:p>
     <w:p>
       <w:r>
+        <w:lastRenderedPageBreak/>
         <w:t>HOA_DON:</w:t>
       </w:r>
     </w:p>
@@ -1339,7 +1497,6 @@
         </w:numPr>
       </w:pPr>
       <w:r>
-        <w:lastRenderedPageBreak/>
         <w:t>MaSoHD: N</w:t>
       </w:r>
     </w:p>
@@ -1773,6 +1930,7 @@
     </w:p>
     <w:p>
       <w:r>
+        <w:lastRenderedPageBreak/>
         <w:t>&lt;HOA_DON (</w:t>
       </w:r>
       <w:r>
@@ -1797,7 +1955,6 @@
     </w:p>
     <w:p>
       <w:r>
-        <w:lastRenderedPageBreak/>
         <w:t>&lt;PHIEU_GIAO_HANG (</w:t>
       </w:r>
       <w:r>
@@ -1808,21 +1965,49 @@
         <w:t>T</w:t>
       </w:r>
       <w:r>
+        <w:rPr>
+          <w:b/>
+          <w:u w:val="single"/>
+        </w:rPr>
+        <w:t xml:space="preserve"> / N</w:t>
+      </w:r>
+      <w:r>
         <w:t xml:space="preserve"> </w:t>
       </w:r>
       <w:r>
-        <w:t xml:space="preserve">UN), F9 = {T </w:t>
+        <w:t>U</w:t>
+      </w:r>
+      <w:r>
+        <w:t xml:space="preserve">), F9 = {T </w:t>
       </w:r>
       <w:r>
         <w:sym w:font="Wingdings" w:char="F0E0"/>
       </w:r>
       <w:r>
-        <w:t xml:space="preserve"> UN}&gt;</w:t>
-      </w:r>
-    </w:p>
-    <w:p>
-      <w:r>
-        <w:t>&lt;GIAO_DICH_TRUC_TUEN (</w:t>
+        <w:t xml:space="preserve"> UN</w:t>
+      </w:r>
+      <w:r>
+        <w:t xml:space="preserve">, N </w:t>
+      </w:r>
+      <w:r>
+        <w:sym w:font="Wingdings" w:char="F0E0"/>
+      </w:r>
+      <w:r>
+        <w:t xml:space="preserve"> T</w:t>
+      </w:r>
+      <w:r>
+        <w:t>}&gt;</w:t>
+      </w:r>
+    </w:p>
+    <w:p>
+      <w:r>
+        <w:t>&lt;GIAO_DICH_TRUC_TU</w:t>
+      </w:r>
+      <w:r>
+        <w:t>Y</w:t>
+      </w:r>
+      <w:r>
+        <w:t>EN (</w:t>
       </w:r>
       <w:r>
         <w:rPr>
@@ -1908,7 +2093,69 @@
         </w:numPr>
       </w:pPr>
       <w:r>
-        <w:t>Không có vì không tồn tại các siêu khóa tương đương</w:t>
+        <w:t xml:space="preserve">Tồn tại siêu khóa tương đương T và N do T </w:t>
+      </w:r>
+      <w:r>
+        <w:sym w:font="Wingdings" w:char="F0E0"/>
+      </w:r>
+      <w:r>
+        <w:t xml:space="preserve"> N, N </w:t>
+      </w:r>
+      <w:r>
+        <w:sym w:font="Wingdings" w:char="F0E0"/>
+      </w:r>
+      <w:r>
+        <w:t xml:space="preserve"> T nên ta gộp 4 quan hệ PHIEU_GIAO_HANG và HOA_DON, GIAO_DICH_TAN_NHA, GIAO_DICH_TRUC_TUYEN với nhau</w:t>
+      </w:r>
+    </w:p>
+    <w:p>
+      <w:pPr>
+        <w:ind w:left="360"/>
+      </w:pPr>
+      <w:r>
+        <w:t>Ta được quan hệ mới là PGH_HD (</w:t>
+      </w:r>
+      <w:r>
+        <w:rPr>
+          <w:b/>
+          <w:u w:val="single"/>
+        </w:rPr>
+        <w:t>T /N</w:t>
+      </w:r>
+      <w:r>
+        <w:t xml:space="preserve"> UOYV L), F89 = </w:t>
+      </w:r>
+      <w:proofErr w:type="gramStart"/>
+      <w:r>
+        <w:t>{ T</w:t>
+      </w:r>
+      <w:proofErr w:type="gramEnd"/>
+      <w:r>
+        <w:t xml:space="preserve"> </w:t>
+      </w:r>
+      <w:r>
+        <w:sym w:font="Wingdings" w:char="F0E0"/>
+      </w:r>
+      <w:r>
+        <w:t xml:space="preserve"> U</w:t>
+      </w:r>
+      <w:r>
+        <w:t>NVY</w:t>
+      </w:r>
+      <w:r>
+        <w:t xml:space="preserve">, </w:t>
+      </w:r>
+      <w:r>
+        <w:t xml:space="preserve">N </w:t>
+      </w:r>
+      <w:r>
+        <w:sym w:font="Wingdings" w:char="F0E0"/>
+      </w:r>
+      <w:r>
+        <w:t xml:space="preserve"> OLT</w:t>
+      </w:r>
+      <w:r>
+        <w:t>}</w:t>
       </w:r>
     </w:p>
     <w:p>
@@ -1918,12 +2165,286 @@
           <w:ilvl w:val="1"/>
           <w:numId w:val="2"/>
         </w:numPr>
-        <w:rPr>
-          <w:i/>
-        </w:rPr>
-      </w:pPr>
-      <w:r>
-        <w:t>Không cóvì không có quan hệ nào có nhiều khóa</w:t>
+      </w:pPr>
+      <w:r>
+        <w:t xml:space="preserve"> </w:t>
+      </w:r>
+      <w:r>
+        <w:t>Do quan hệVOUCHER chứa khóa N của PGH_HD nên thêm vào khóa T vào quan hệ Voucher</w:t>
+      </w:r>
+      <w:r>
+        <w:t>Ta được các quan hệ sau:</w:t>
+      </w:r>
+    </w:p>
+    <w:p>
+      <w:pPr>
+        <w:ind w:left="360"/>
+      </w:pPr>
+      <w:r>
+        <w:t>&lt;DOANH_NGHIEP (</w:t>
+      </w:r>
+      <w:r>
+        <w:rPr>
+          <w:b/>
+          <w:u w:val="single"/>
+        </w:rPr>
+        <w:t xml:space="preserve">A </w:t>
+      </w:r>
+      <w:r>
+        <w:t xml:space="preserve">B), F1 = {A </w:t>
+      </w:r>
+      <w:r>
+        <w:sym w:font="Wingdings" w:char="F0E0"/>
+      </w:r>
+      <w:r>
+        <w:t xml:space="preserve"> B}&gt;</w:t>
+      </w:r>
+    </w:p>
+    <w:p>
+      <w:pPr>
+        <w:ind w:left="360"/>
+      </w:pPr>
+      <w:r>
+        <w:t>&lt; HOP_DONG (</w:t>
+      </w:r>
+      <w:r>
+        <w:rPr>
+          <w:b/>
+          <w:u w:val="single"/>
+        </w:rPr>
+        <w:t xml:space="preserve">C </w:t>
+      </w:r>
+      <w:r>
+        <w:t xml:space="preserve">DA), F2 = {C </w:t>
+      </w:r>
+      <w:r>
+        <w:sym w:font="Wingdings" w:char="F0E0"/>
+      </w:r>
+      <w:r>
+        <w:t xml:space="preserve"> AD} &gt;</w:t>
+      </w:r>
+    </w:p>
+    <w:p>
+      <w:pPr>
+        <w:ind w:left="360"/>
+      </w:pPr>
+      <w:r>
+        <w:t>&lt;SAN_PHAM_QUANG_CAO (</w:t>
+      </w:r>
+      <w:r>
+        <w:rPr>
+          <w:b/>
+          <w:u w:val="single"/>
+        </w:rPr>
+        <w:t xml:space="preserve">E </w:t>
+      </w:r>
+      <w:r>
+        <w:t xml:space="preserve">FCZ), F31 = {E </w:t>
+      </w:r>
+      <w:r>
+        <w:sym w:font="Wingdings" w:char="F0E0"/>
+      </w:r>
+      <w:r>
+        <w:t xml:space="preserve"> ZFC}&gt;</w:t>
+      </w:r>
+    </w:p>
+    <w:p>
+      <w:pPr>
+        <w:ind w:left="360"/>
+      </w:pPr>
+      <w:r>
+        <w:t>&lt;THONG_TIN_SAN_PHAM (</w:t>
+      </w:r>
+      <w:r>
+        <w:rPr>
+          <w:b/>
+          <w:u w:val="single"/>
+        </w:rPr>
+        <w:t xml:space="preserve">Z </w:t>
+      </w:r>
+      <w:r>
+        <w:t xml:space="preserve">G), F32 = {Z </w:t>
+      </w:r>
+      <w:r>
+        <w:sym w:font="Wingdings" w:char="F0E0"/>
+      </w:r>
+      <w:r>
+        <w:t xml:space="preserve"> G}&gt;</w:t>
+      </w:r>
+    </w:p>
+    <w:p>
+      <w:pPr>
+        <w:ind w:left="360"/>
+      </w:pPr>
+      <w:r>
+        <w:t>&lt;DIEU_KIEN_TIEN_QUYET (</w:t>
+      </w:r>
+      <w:r>
+        <w:rPr>
+          <w:b/>
+          <w:u w:val="single"/>
+        </w:rPr>
+        <w:t xml:space="preserve">EHIJ </w:t>
+      </w:r>
+      <w:r>
+        <w:t>K</w:t>
+      </w:r>
+      <w:proofErr w:type="gramStart"/>
+      <w:r>
+        <w:t>) ,</w:t>
+      </w:r>
+      <w:proofErr w:type="gramEnd"/>
+      <w:r>
+        <w:t xml:space="preserve"> F4 = {EHIJ </w:t>
+      </w:r>
+      <w:r>
+        <w:sym w:font="Wingdings" w:char="F0E0"/>
+      </w:r>
+      <w:r>
+        <w:t xml:space="preserve"> K }&gt;</w:t>
+      </w:r>
+    </w:p>
+    <w:p>
+      <w:pPr>
+        <w:ind w:left="360"/>
+      </w:pPr>
+      <w:r>
+        <w:t>&lt; VOUCHER (</w:t>
+      </w:r>
+      <w:r>
+        <w:rPr>
+          <w:b/>
+          <w:u w:val="single"/>
+        </w:rPr>
+        <w:t xml:space="preserve">P </w:t>
+      </w:r>
+      <w:r>
+        <w:t>EN</w:t>
+      </w:r>
+      <w:r>
+        <w:t>T</w:t>
+      </w:r>
+      <w:r>
+        <w:t xml:space="preserve">), F5 = {P </w:t>
+      </w:r>
+      <w:r>
+        <w:sym w:font="Wingdings" w:char="F0E0"/>
+      </w:r>
+      <w:r>
+        <w:t xml:space="preserve"> EN</w:t>
+      </w:r>
+      <w:r>
+        <w:t xml:space="preserve">T, N </w:t>
+      </w:r>
+      <w:r>
+        <w:sym w:font="Wingdings" w:char="F0E0"/>
+      </w:r>
+      <w:r>
+        <w:t xml:space="preserve"> T, T</w:t>
+      </w:r>
+      <w:r>
+        <w:sym w:font="Wingdings" w:char="F0E0"/>
+      </w:r>
+      <w:r>
+        <w:t xml:space="preserve"> N</w:t>
+      </w:r>
+      <w:r>
+        <w:t>}&gt;</w:t>
+      </w:r>
+    </w:p>
+    <w:p>
+      <w:pPr>
+        <w:ind w:left="360"/>
+      </w:pPr>
+      <w:r>
+        <w:t>&lt; THANH_VIEN (</w:t>
+      </w:r>
+      <w:r>
+        <w:rPr>
+          <w:b/>
+          <w:u w:val="single"/>
+        </w:rPr>
+        <w:t xml:space="preserve">L </w:t>
+      </w:r>
+      <w:r>
+        <w:t xml:space="preserve">M), F6 = {L </w:t>
+      </w:r>
+      <w:r>
+        <w:sym w:font="Wingdings" w:char="F0E0"/>
+      </w:r>
+      <w:r>
+        <w:t xml:space="preserve"> M}&gt;</w:t>
+      </w:r>
+    </w:p>
+    <w:p>
+      <w:pPr>
+        <w:ind w:left="360"/>
+      </w:pPr>
+      <w:r>
+        <w:t>&lt; THE_NAP (</w:t>
+      </w:r>
+      <w:r>
+        <w:rPr>
+          <w:b/>
+          <w:u w:val="single"/>
+        </w:rPr>
+        <w:t xml:space="preserve">QR </w:t>
+      </w:r>
+      <w:r>
+        <w:t xml:space="preserve">SL), F7 = </w:t>
+      </w:r>
+      <w:proofErr w:type="gramStart"/>
+      <w:r>
+        <w:t>{ QR</w:t>
+      </w:r>
+      <w:proofErr w:type="gramEnd"/>
+      <w:r>
+        <w:t xml:space="preserve"> </w:t>
+      </w:r>
+      <w:r>
+        <w:sym w:font="Wingdings" w:char="F0E0"/>
+      </w:r>
+      <w:r>
+        <w:t xml:space="preserve"> SL} &gt;</w:t>
+      </w:r>
+    </w:p>
+    <w:p>
+      <w:pPr>
+        <w:ind w:left="360"/>
+      </w:pPr>
+      <w:r>
+        <w:t>&lt; PGH_HD (</w:t>
+      </w:r>
+      <w:r>
+        <w:rPr>
+          <w:b/>
+          <w:u w:val="single"/>
+        </w:rPr>
+        <w:t>T/N</w:t>
+      </w:r>
+      <w:r>
+        <w:t xml:space="preserve"> UOLVY), F89 = {T </w:t>
+      </w:r>
+      <w:r>
+        <w:sym w:font="Wingdings" w:char="F0E0"/>
+      </w:r>
+      <w:r>
+        <w:t xml:space="preserve"> </w:t>
+      </w:r>
+      <w:r>
+        <w:t>UNVYOL</w:t>
+      </w:r>
+      <w:r>
+        <w:t>, N</w:t>
+      </w:r>
+      <w:r>
+        <w:sym w:font="Wingdings" w:char="F0E0"/>
+      </w:r>
+      <w:r>
+        <w:t xml:space="preserve"> </w:t>
+      </w:r>
+      <w:r>
+        <w:t>T} &gt;</w:t>
       </w:r>
     </w:p>
     <w:p>
@@ -1980,10 +2501,10 @@
             <v:path o:extrusionok="f" gradientshapeok="t" o:connecttype="rect"/>
             <o:lock v:ext="edit" aspectratio="t"/>
           </v:shapetype>
-          <v:shape id="_x0000_i1025" type="#_x0000_t75" style="width:468pt;height:227.55pt" o:ole="">
+          <v:shape id="_x0000_i1026" type="#_x0000_t75" style="width:467.45pt;height:227.8pt" o:ole="">
             <v:imagedata r:id="rId7" o:title=""/>
           </v:shape>
-          <o:OLEObject Type="Embed" ProgID="Visio.Drawing.11" ShapeID="_x0000_i1025" DrawAspect="Content" ObjectID="_1382880488" r:id="rId8"/>
+          <o:OLEObject Type="Embed" ProgID="Visio.Drawing.11" ShapeID="_x0000_i1026" DrawAspect="Content" ObjectID="_1382914789" r:id="rId8"/>
         </w:object>
       </w:r>
     </w:p>
@@ -2158,7 +2679,6 @@
         </w:numPr>
       </w:pPr>
       <w:r>
-        <w:lastRenderedPageBreak/>
         <w:t xml:space="preserve">SAN_PHAM_QUANG_CAO và </w:t>
       </w:r>
       <w:r>
@@ -2198,7 +2718,19 @@
         </w:numPr>
       </w:pPr>
       <w:r>
-        <w:t xml:space="preserve">VOUCHER và HOA_DON: N </w:t>
+        <w:t xml:space="preserve">VOUCHER và </w:t>
+      </w:r>
+      <w:r>
+        <w:t xml:space="preserve">PGH_HD </w:t>
+      </w:r>
+      <w:r>
+        <w:t>: N</w:t>
+      </w:r>
+      <w:r>
+        <w:t>, T</w:t>
+      </w:r>
+      <w:r>
+        <w:t xml:space="preserve"> </w:t>
       </w:r>
       <w:r>
         <w:sym w:font="Wingdings" w:char="F0E0"/>
@@ -2241,78 +2773,6 @@
       </w:r>
       <w:r>
         <w:t xml:space="preserve"> khóa của THANH_VIEN</w:t>
-      </w:r>
-    </w:p>
-    <w:p>
-      <w:pPr>
-        <w:pStyle w:val="ListParagraph"/>
-        <w:numPr>
-          <w:ilvl w:val="1"/>
-          <w:numId w:val="3"/>
-        </w:numPr>
-      </w:pPr>
-      <w:r>
-        <w:t xml:space="preserve">PHIEU_GIAO_ HANG  và HOA_DON: N </w:t>
-      </w:r>
-      <w:r>
-        <w:sym w:font="Wingdings" w:char="F0E0"/>
-      </w:r>
-      <w:r>
-        <w:t xml:space="preserve"> khóa của HOA_DON</w:t>
-      </w:r>
-    </w:p>
-    <w:p>
-      <w:pPr>
-        <w:pStyle w:val="ListParagraph"/>
-        <w:numPr>
-          <w:ilvl w:val="1"/>
-          <w:numId w:val="3"/>
-        </w:numPr>
-      </w:pPr>
-      <w:r>
-        <w:t xml:space="preserve">PHIEU_GIAO_HANG và GIAO_DICH_TRUC_TUYEN: T </w:t>
-      </w:r>
-      <w:r>
-        <w:sym w:font="Wingdings" w:char="F0E0"/>
-      </w:r>
-      <w:r>
-        <w:t xml:space="preserve"> khóa của PHIEU_GIAO_HANG</w:t>
-      </w:r>
-    </w:p>
-    <w:p>
-      <w:pPr>
-        <w:pStyle w:val="ListParagraph"/>
-        <w:numPr>
-          <w:ilvl w:val="1"/>
-          <w:numId w:val="3"/>
-        </w:numPr>
-      </w:pPr>
-      <w:r>
-        <w:t xml:space="preserve">PHIEU_GIAO_HANG và GIAO_DICH_TAN_NHA: T </w:t>
-      </w:r>
-      <w:r>
-        <w:sym w:font="Wingdings" w:char="F0E0"/>
-      </w:r>
-      <w:r>
-        <w:t xml:space="preserve"> khóa của PHIEU_GIAO_HANG</w:t>
-      </w:r>
-    </w:p>
-    <w:p>
-      <w:pPr>
-        <w:pStyle w:val="ListParagraph"/>
-        <w:numPr>
-          <w:ilvl w:val="1"/>
-          <w:numId w:val="3"/>
-        </w:numPr>
-      </w:pPr>
-      <w:r>
-        <w:t xml:space="preserve">GIAO_DICH_TAN_NHA và GIAO_DICH_TRUC_TUYEN: T </w:t>
-      </w:r>
-      <w:r>
-        <w:sym w:font="Wingdings" w:char="F0E0"/>
-      </w:r>
-      <w:r>
-        <w:t xml:space="preserve"> khóa của PHIEU_GIAO_HANG</w:t>
       </w:r>
     </w:p>
     <w:p>
@@ -2639,6 +3099,7 @@
           </w:tcPr>
           <w:p>
             <w:r>
+              <w:lastRenderedPageBreak/>
               <w:t>SAN_PHAM_QUANG_CAO (3)</w:t>
             </w:r>
           </w:p>
@@ -3263,7 +3724,19 @@
           </w:tcPr>
           <w:p>
             <w:r>
-              <w:t>HOA_DON (9)</w:t>
+              <w:t>P</w:t>
+            </w:r>
+            <w:r>
+              <w:t>GH_HD</w:t>
+            </w:r>
+            <w:r>
+              <w:t>(</w:t>
+            </w:r>
+            <w:r>
+              <w:t>9</w:t>
+            </w:r>
+            <w:r>
+              <w:t>)</w:t>
             </w:r>
           </w:p>
         </w:tc>
@@ -3354,237 +3827,6 @@
           </w:p>
         </w:tc>
       </w:tr>
-      <w:tr>
-        <w:tc>
-          <w:tcPr>
-            <w:tcW w:w="3216" w:type="dxa"/>
-          </w:tcPr>
-          <w:p>
-            <w:r>
-              <w:t>PHIEU_GIAO_HANG (10)</w:t>
-            </w:r>
-          </w:p>
-        </w:tc>
-        <w:tc>
-          <w:tcPr>
-            <w:tcW w:w="1212" w:type="dxa"/>
-          </w:tcPr>
-          <w:p>
-            <w:pPr>
-              <w:jc w:val="center"/>
-            </w:pPr>
-            <w:r>
-              <w:t>9, 11,12</w:t>
-            </w:r>
-          </w:p>
-        </w:tc>
-        <w:tc>
-          <w:tcPr>
-            <w:tcW w:w="1582" w:type="dxa"/>
-          </w:tcPr>
-          <w:p>
-            <w:pPr>
-              <w:jc w:val="center"/>
-            </w:pPr>
-            <w:r>
-              <w:t>9,11</w:t>
-            </w:r>
-          </w:p>
-        </w:tc>
-        <w:tc>
-          <w:tcPr>
-            <w:tcW w:w="1310" w:type="dxa"/>
-          </w:tcPr>
-          <w:p>
-            <w:pPr>
-              <w:jc w:val="center"/>
-            </w:pPr>
-            <w:r>
-              <w:t>11,12</w:t>
-            </w:r>
-          </w:p>
-        </w:tc>
-        <w:tc>
-          <w:tcPr>
-            <w:tcW w:w="1878" w:type="dxa"/>
-          </w:tcPr>
-          <w:p>
-            <w:pPr>
-              <w:jc w:val="center"/>
-            </w:pPr>
-            <w:r>
-              <w:t>12</w:t>
-            </w:r>
-          </w:p>
-        </w:tc>
-        <w:tc>
-          <w:tcPr>
-            <w:tcW w:w="1210" w:type="dxa"/>
-          </w:tcPr>
-          <w:p>
-            <w:pPr>
-              <w:jc w:val="center"/>
-            </w:pPr>
-            <w:r>
-              <w:t>9,11,12</w:t>
-            </w:r>
-          </w:p>
-        </w:tc>
-      </w:tr>
-      <w:tr>
-        <w:tc>
-          <w:tcPr>
-            <w:tcW w:w="3216" w:type="dxa"/>
-          </w:tcPr>
-          <w:p>
-            <w:r>
-              <w:t>GIAO_DICH_TRUC_TUYEN (11)</w:t>
-            </w:r>
-          </w:p>
-        </w:tc>
-        <w:tc>
-          <w:tcPr>
-            <w:tcW w:w="1212" w:type="dxa"/>
-          </w:tcPr>
-          <w:p>
-            <w:pPr>
-              <w:jc w:val="center"/>
-            </w:pPr>
-            <w:r>
-              <w:t>10,12</w:t>
-            </w:r>
-          </w:p>
-        </w:tc>
-        <w:tc>
-          <w:tcPr>
-            <w:tcW w:w="1582" w:type="dxa"/>
-          </w:tcPr>
-          <w:p>
-            <w:pPr>
-              <w:jc w:val="center"/>
-            </w:pPr>
-            <w:r>
-              <w:t>12</w:t>
-            </w:r>
-          </w:p>
-        </w:tc>
-        <w:tc>
-          <w:tcPr>
-            <w:tcW w:w="1310" w:type="dxa"/>
-          </w:tcPr>
-          <w:p>
-            <w:pPr>
-              <w:jc w:val="center"/>
-            </w:pPr>
-            <w:r>
-              <w:t>10,12</w:t>
-            </w:r>
-          </w:p>
-        </w:tc>
-        <w:tc>
-          <w:tcPr>
-            <w:tcW w:w="1878" w:type="dxa"/>
-          </w:tcPr>
-          <w:p>
-            <w:pPr>
-              <w:jc w:val="center"/>
-            </w:pPr>
-            <w:r>
-              <w:t>12</w:t>
-            </w:r>
-          </w:p>
-        </w:tc>
-        <w:tc>
-          <w:tcPr>
-            <w:tcW w:w="1210" w:type="dxa"/>
-          </w:tcPr>
-          <w:p>
-            <w:pPr>
-              <w:jc w:val="center"/>
-            </w:pPr>
-            <w:r>
-              <w:t>10</w:t>
-            </w:r>
-          </w:p>
-        </w:tc>
-      </w:tr>
-      <w:tr>
-        <w:tc>
-          <w:tcPr>
-            <w:tcW w:w="3216" w:type="dxa"/>
-          </w:tcPr>
-          <w:p>
-            <w:r>
-              <w:t>GIAO_DICH_TAN_NHA (12)</w:t>
-            </w:r>
-          </w:p>
-        </w:tc>
-        <w:tc>
-          <w:tcPr>
-            <w:tcW w:w="1212" w:type="dxa"/>
-          </w:tcPr>
-          <w:p>
-            <w:pPr>
-              <w:jc w:val="center"/>
-            </w:pPr>
-            <w:r>
-              <w:t>10,11</w:t>
-            </w:r>
-          </w:p>
-        </w:tc>
-        <w:tc>
-          <w:tcPr>
-            <w:tcW w:w="1582" w:type="dxa"/>
-          </w:tcPr>
-          <w:p>
-            <w:pPr>
-              <w:jc w:val="center"/>
-            </w:pPr>
-            <w:r>
-              <w:t>11</w:t>
-            </w:r>
-          </w:p>
-        </w:tc>
-        <w:tc>
-          <w:tcPr>
-            <w:tcW w:w="1310" w:type="dxa"/>
-          </w:tcPr>
-          <w:p>
-            <w:pPr>
-              <w:jc w:val="center"/>
-            </w:pPr>
-            <w:r>
-              <w:t>10,11</w:t>
-            </w:r>
-          </w:p>
-        </w:tc>
-        <w:tc>
-          <w:tcPr>
-            <w:tcW w:w="1878" w:type="dxa"/>
-          </w:tcPr>
-          <w:p>
-            <w:pPr>
-              <w:jc w:val="center"/>
-            </w:pPr>
-            <w:r>
-              <w:t>11</w:t>
-            </w:r>
-          </w:p>
-        </w:tc>
-        <w:tc>
-          <w:tcPr>
-            <w:tcW w:w="1210" w:type="dxa"/>
-          </w:tcPr>
-          <w:p>
-            <w:pPr>
-              <w:jc w:val="center"/>
-            </w:pPr>
-            <w:r>
-              <w:t>10</w:t>
-            </w:r>
-          </w:p>
-        </w:tc>
-      </w:tr>
     </w:tbl>
     <w:p>
       <w:pPr>
@@ -3595,14 +3837,7 @@
       <w:pPr>
         <w:ind w:left="360"/>
       </w:pPr>
-    </w:p>
-    <w:p/>
-    <w:p>
-      <w:pPr>
-        <w:ind w:left="360"/>
-      </w:pPr>
-      <w:r>
-        <w:lastRenderedPageBreak/>
+      <w:r>
         <w:t>Các quan hệ cung:</w:t>
       </w:r>
     </w:p>
@@ -3692,13 +3927,13 @@
         <w:t xml:space="preserve">Cung </w:t>
       </w:r>
       <w:r>
+        <w:t>DIEU_KIEN_TIEN_QUYET</w:t>
+      </w:r>
+      <w:r>
+        <w:t xml:space="preserve"> và </w:t>
+      </w:r>
+      <w:r>
         <w:t>SAN_PHAM_QUANG_CAO</w:t>
-      </w:r>
-      <w:r>
-        <w:t xml:space="preserve"> và</w:t>
-      </w:r>
-      <w:r>
-        <w:t xml:space="preserve"> DIEU_KIEN_TIEN_QUYET</w:t>
       </w:r>
       <w:r>
         <w:t xml:space="preserve">: </w:t>
@@ -3880,7 +4115,16 @@
         <w:t xml:space="preserve">Cung  </w:t>
       </w:r>
       <w:r>
-        <w:t>HOA_DON THANH_VIEN</w:t>
+        <w:t>PGH_HD</w:t>
+      </w:r>
+      <w:r>
+        <w:t xml:space="preserve"> </w:t>
+      </w:r>
+      <w:r>
+        <w:t>và</w:t>
+      </w:r>
+      <w:r>
+        <w:t>THANH_VIEN</w:t>
       </w:r>
       <w:r>
         <w:t xml:space="preserve">: </w:t>
@@ -3893,10 +4137,691 @@
         <w:t>N</w:t>
       </w:r>
       <w:r>
+        <w:rPr>
+          <w:b/>
+          <w:u w:val="single"/>
+        </w:rPr>
+        <w:t>/T</w:t>
+      </w:r>
+      <w:r>
         <w:t xml:space="preserve"> </w:t>
       </w:r>
       <w:r>
         <w:t>L</w:t>
+      </w:r>
+    </w:p>
+    <w:p>
+      <w:pPr>
+        <w:ind w:left="360"/>
+      </w:pPr>
+      <w:r>
+        <w:t xml:space="preserve">Ta được </w:t>
+      </w:r>
+      <w:proofErr w:type="gramStart"/>
+      <w:r>
+        <w:t>sơ</w:t>
+      </w:r>
+      <w:proofErr w:type="gramEnd"/>
+      <w:r>
+        <w:t xml:space="preserve"> đồ dưới đây:</w:t>
+      </w:r>
+    </w:p>
+    <w:p>
+      <w:pPr>
+        <w:ind w:left="360"/>
+      </w:pPr>
+      <w:r>
+        <w:object w:dxaOrig="14434" w:dyaOrig="7033">
+          <v:shape id="_x0000_i1027" type="#_x0000_t75" style="width:467.45pt;height:227.8pt" o:ole="">
+            <v:imagedata r:id="rId9" o:title=""/>
+          </v:shape>
+          <o:OLEObject Type="Embed" ProgID="Visio.Drawing.11" ShapeID="_x0000_i1027" DrawAspect="Content" ObjectID="_1382914790" r:id="rId10"/>
+        </w:object>
+      </w:r>
+      <w:bookmarkStart w:id="0" w:name="_GoBack"/>
+      <w:bookmarkEnd w:id="0"/>
+    </w:p>
+    <w:p>
+      <w:pPr>
+        <w:ind w:left="360"/>
+      </w:pPr>
+    </w:p>
+    <w:p>
+      <w:pPr>
+        <w:ind w:left="360"/>
+        <w:rPr>
+          <w:b/>
+          <w:i/>
+        </w:rPr>
+      </w:pPr>
+      <w:r>
+        <w:rPr>
+          <w:b/>
+          <w:i/>
+        </w:rPr>
+        <w:lastRenderedPageBreak/>
+        <w:t>B5: Hủy những nút bản lề thừa</w:t>
+      </w:r>
+    </w:p>
+    <w:p>
+      <w:pPr>
+        <w:ind w:left="360" w:firstLine="360"/>
+      </w:pPr>
+      <w:r>
+        <w:t>Không có nút bản lề thừa</w:t>
+      </w:r>
+    </w:p>
+    <w:p>
+      <w:pPr>
+        <w:ind w:left="360"/>
+        <w:rPr>
+          <w:b/>
+          <w:i/>
+        </w:rPr>
+      </w:pPr>
+      <w:r>
+        <w:rPr>
+          <w:b/>
+          <w:i/>
+        </w:rPr>
+        <w:t>B6: Mịn hóa các quan hệ nút:</w:t>
+      </w:r>
+    </w:p>
+    <w:p>
+      <w:pPr>
+        <w:ind w:left="360"/>
+      </w:pPr>
+      <w:r>
+        <w:t>Xóa khỏi HOP_DONG: A</w:t>
+      </w:r>
+    </w:p>
+    <w:p>
+      <w:pPr>
+        <w:ind w:left="360"/>
+      </w:pPr>
+      <w:r>
+        <w:t>Xóa khỏi SAN_PHAM_QUANG_CAO:</w:t>
+      </w:r>
+      <w:r>
+        <w:t xml:space="preserve"> </w:t>
+      </w:r>
+      <w:r>
+        <w:t>C</w:t>
+      </w:r>
+      <w:r>
+        <w:t>, Z</w:t>
+      </w:r>
+    </w:p>
+    <w:p>
+      <w:pPr>
+        <w:ind w:left="360"/>
+      </w:pPr>
+      <w:r>
+        <w:t>Xóa khỏi VOUCHER: E, N</w:t>
+      </w:r>
+      <w:r>
+        <w:t>,</w:t>
+      </w:r>
+      <w:r>
+        <w:t xml:space="preserve"> </w:t>
+      </w:r>
+      <w:r>
+        <w:t>T</w:t>
+      </w:r>
+    </w:p>
+    <w:p>
+      <w:pPr>
+        <w:ind w:left="360"/>
+      </w:pPr>
+      <w:r>
+        <w:t>Xóa khỏi THE_NAP: L</w:t>
+      </w:r>
+    </w:p>
+    <w:p>
+      <w:pPr>
+        <w:ind w:left="360"/>
+      </w:pPr>
+      <w:r>
+        <w:t xml:space="preserve">Xóa khỏi </w:t>
+      </w:r>
+      <w:r>
+        <w:t>PGH_HD</w:t>
+      </w:r>
+      <w:r>
+        <w:t xml:space="preserve">: </w:t>
+      </w:r>
+      <w:r>
+        <w:t xml:space="preserve"> L</w:t>
+      </w:r>
+      <w:r>
+        <w:object w:dxaOrig="14434" w:dyaOrig="7033">
+          <v:shape id="_x0000_i1028" type="#_x0000_t75" style="width:467.45pt;height:227.8pt" o:ole="">
+            <v:imagedata r:id="rId11" o:title=""/>
+          </v:shape>
+          <o:OLEObject Type="Embed" ProgID="Visio.Drawing.11" ShapeID="_x0000_i1028" DrawAspect="Content" ObjectID="_1382914791" r:id="rId12"/>
+        </w:object>
+      </w:r>
+    </w:p>
+    <w:p>
+      <w:pPr>
+        <w:ind w:left="360"/>
+        <w:rPr>
+          <w:b/>
+          <w:i/>
+        </w:rPr>
+      </w:pPr>
+      <w:r>
+        <w:rPr>
+          <w:b/>
+          <w:i/>
+        </w:rPr>
+        <w:t>B7: Tạo cung vô hướng</w:t>
+      </w:r>
+    </w:p>
+    <w:p>
+      <w:pPr>
+        <w:ind w:left="360"/>
+      </w:pPr>
+      <w:r>
+        <w:t>Không có cung vô hướng</w:t>
+      </w:r>
+    </w:p>
+    <w:p>
+      <w:pPr>
+        <w:ind w:left="360"/>
+      </w:pPr>
+    </w:p>
+    <w:p>
+      <w:pPr>
+        <w:ind w:left="360"/>
+      </w:pPr>
+    </w:p>
+    <w:p>
+      <w:pPr>
+        <w:ind w:left="360"/>
+      </w:pPr>
+    </w:p>
+    <w:p>
+      <w:pPr>
+        <w:ind w:left="360"/>
+      </w:pPr>
+    </w:p>
+    <w:p>
+      <w:pPr>
+        <w:ind w:left="360"/>
+      </w:pPr>
+    </w:p>
+    <w:p>
+      <w:pPr>
+        <w:ind w:left="360"/>
+      </w:pPr>
+    </w:p>
+    <w:p>
+      <w:pPr>
+        <w:ind w:left="360"/>
+      </w:pPr>
+    </w:p>
+    <w:p>
+      <w:pPr>
+        <w:ind w:left="360"/>
+      </w:pPr>
+      <w:r>
+        <w:rPr>
+          <w:b/>
+          <w:i/>
+        </w:rPr>
+        <w:t>Kết luậ</w:t>
+      </w:r>
+      <w:r>
+        <w:rPr>
+          <w:b/>
+          <w:i/>
+        </w:rPr>
+        <w:t>n: Đồ thị</w:t>
+      </w:r>
+      <w:r>
+        <w:rPr>
+          <w:b/>
+          <w:i/>
+        </w:rPr>
+        <w:t xml:space="preserve"> quan hệ cuối cùng</w:t>
+      </w:r>
+    </w:p>
+    <w:p>
+      <w:r>
+        <w:object w:dxaOrig="14434" w:dyaOrig="7033">
+          <v:shape id="_x0000_i1029" type="#_x0000_t75" style="width:467.45pt;height:227.8pt" o:ole="">
+            <v:imagedata r:id="rId11" o:title=""/>
+          </v:shape>
+          <o:OLEObject Type="Embed" ProgID="Visio.Drawing.11" ShapeID="_x0000_i1029" DrawAspect="Content" ObjectID="_1382914792" r:id="rId13"/>
+        </w:object>
+      </w:r>
+    </w:p>
+    <w:p>
+      <w:r>
+        <w:br w:type="page"/>
+      </w:r>
+    </w:p>
+    <w:p>
+      <w:pPr>
+        <w:rPr>
+          <w:b/>
+          <w:u w:val="single"/>
+        </w:rPr>
+      </w:pPr>
+      <w:r>
+        <w:rPr>
+          <w:b/>
+          <w:u w:val="single"/>
+        </w:rPr>
+        <w:lastRenderedPageBreak/>
+        <w:t>Chứng minh đồ thị quan hệ tương đương cấu trúc ban đầu:</w:t>
+      </w:r>
+    </w:p>
+    <w:p>
+      <w:pPr>
+        <w:ind w:left="360"/>
+        <w:rPr>
+          <w:rFonts w:cs="Times New Roman"/>
+          <w:b/>
+          <w:i/>
+        </w:rPr>
+      </w:pPr>
+      <w:r>
+        <w:rPr>
+          <w:rFonts w:cs="Times New Roman"/>
+          <w:b/>
+          <w:i/>
+        </w:rPr>
+        <w:t>B1: Chuyển các nút thành các quan hệ Qi</w:t>
+      </w:r>
+    </w:p>
+    <w:p>
+      <w:pPr>
+        <w:ind w:left="360"/>
+        <w:rPr>
+          <w:rFonts w:cs="Times New Roman"/>
+        </w:rPr>
+      </w:pPr>
+      <w:r>
+        <w:rPr>
+          <w:rFonts w:cs="Times New Roman"/>
+        </w:rPr>
+        <w:t>DOANH_NGHIEP (</w:t>
+      </w:r>
+      <w:r>
+        <w:rPr>
+          <w:rFonts w:cs="Times New Roman"/>
+          <w:b/>
+          <w:u w:val="single"/>
+        </w:rPr>
+        <w:t>A</w:t>
+      </w:r>
+      <w:r>
+        <w:rPr>
+          <w:rFonts w:cs="Times New Roman"/>
+        </w:rPr>
+        <w:t xml:space="preserve"> B), F1 = {A </w:t>
+      </w:r>
+      <w:r>
+        <w:rPr>
+          <w:rFonts w:cs="Times New Roman"/>
+        </w:rPr>
+        <w:sym w:font="Wingdings" w:char="F0E0"/>
+      </w:r>
+      <w:r>
+        <w:rPr>
+          <w:rFonts w:cs="Times New Roman"/>
+        </w:rPr>
+        <w:t xml:space="preserve"> B}</w:t>
+      </w:r>
+    </w:p>
+    <w:p>
+      <w:pPr>
+        <w:ind w:left="360"/>
+        <w:rPr>
+          <w:rFonts w:cs="Times New Roman"/>
+        </w:rPr>
+      </w:pPr>
+      <w:r>
+        <w:rPr>
+          <w:rFonts w:cs="Times New Roman"/>
+        </w:rPr>
+        <w:t>HOP_DONG (</w:t>
+      </w:r>
+      <w:r>
+        <w:rPr>
+          <w:rFonts w:cs="Times New Roman"/>
+          <w:b/>
+          <w:u w:val="single"/>
+        </w:rPr>
+        <w:t>C</w:t>
+      </w:r>
+      <w:r>
+        <w:rPr>
+          <w:rFonts w:cs="Times New Roman"/>
+        </w:rPr>
+        <w:t xml:space="preserve"> D)</w:t>
+      </w:r>
+      <w:r>
+        <w:rPr>
+          <w:rFonts w:cs="Times New Roman"/>
+        </w:rPr>
+        <w:t xml:space="preserve">, F2 = {C </w:t>
+      </w:r>
+      <w:r>
+        <w:rPr>
+          <w:rFonts w:cs="Times New Roman"/>
+        </w:rPr>
+        <w:sym w:font="Wingdings" w:char="F0E0"/>
+      </w:r>
+      <w:r>
+        <w:rPr>
+          <w:rFonts w:cs="Times New Roman"/>
+        </w:rPr>
+        <w:t xml:space="preserve"> D}</w:t>
+      </w:r>
+    </w:p>
+    <w:p>
+      <w:pPr>
+        <w:ind w:left="360"/>
+        <w:rPr>
+          <w:rFonts w:cs="Times New Roman"/>
+        </w:rPr>
+      </w:pPr>
+      <w:r>
+        <w:rPr>
+          <w:rFonts w:cs="Times New Roman"/>
+        </w:rPr>
+        <w:t>SAN_PHAM_QUANG_CAO (</w:t>
+      </w:r>
+      <w:r>
+        <w:rPr>
+          <w:rFonts w:cs="Times New Roman"/>
+          <w:b/>
+          <w:u w:val="single"/>
+        </w:rPr>
+        <w:t>E</w:t>
+      </w:r>
+      <w:r>
+        <w:rPr>
+          <w:rFonts w:cs="Times New Roman"/>
+        </w:rPr>
+        <w:t xml:space="preserve"> F), F3 = {E </w:t>
+      </w:r>
+      <w:r>
+        <w:rPr>
+          <w:rFonts w:cs="Times New Roman"/>
+        </w:rPr>
+        <w:sym w:font="Wingdings" w:char="F0E0"/>
+      </w:r>
+      <w:r>
+        <w:rPr>
+          <w:rFonts w:cs="Times New Roman"/>
+        </w:rPr>
+        <w:t xml:space="preserve"> F}</w:t>
+      </w:r>
+    </w:p>
+    <w:p>
+      <w:pPr>
+        <w:ind w:left="360"/>
+        <w:rPr>
+          <w:rFonts w:cs="Times New Roman"/>
+        </w:rPr>
+      </w:pPr>
+      <w:r>
+        <w:rPr>
+          <w:rFonts w:cs="Times New Roman"/>
+        </w:rPr>
+        <w:t>THONG_TIN_SAN_PHAM (</w:t>
+      </w:r>
+      <w:r>
+        <w:rPr>
+          <w:rFonts w:cs="Times New Roman"/>
+          <w:b/>
+          <w:u w:val="single"/>
+        </w:rPr>
+        <w:t>Z</w:t>
+      </w:r>
+      <w:r>
+        <w:rPr>
+          <w:rFonts w:cs="Times New Roman"/>
+        </w:rPr>
+        <w:t xml:space="preserve"> G), F4 = {Z </w:t>
+      </w:r>
+      <w:r>
+        <w:rPr>
+          <w:rFonts w:cs="Times New Roman"/>
+        </w:rPr>
+        <w:sym w:font="Wingdings" w:char="F0E0"/>
+      </w:r>
+      <w:r>
+        <w:rPr>
+          <w:rFonts w:cs="Times New Roman"/>
+        </w:rPr>
+        <w:t xml:space="preserve"> G} </w:t>
+      </w:r>
+    </w:p>
+    <w:p>
+      <w:pPr>
+        <w:ind w:left="360"/>
+        <w:rPr>
+          <w:rFonts w:cs="Times New Roman"/>
+        </w:rPr>
+      </w:pPr>
+      <w:r>
+        <w:rPr>
+          <w:rFonts w:cs="Times New Roman"/>
+        </w:rPr>
+        <w:t>DIEU_KIEN_TIEN_QUYET (</w:t>
+      </w:r>
+      <w:r>
+        <w:rPr>
+          <w:rFonts w:cs="Times New Roman"/>
+          <w:b/>
+          <w:u w:val="single"/>
+        </w:rPr>
+        <w:t>EHIJ</w:t>
+      </w:r>
+      <w:r>
+        <w:rPr>
+          <w:rFonts w:cs="Times New Roman"/>
+        </w:rPr>
+        <w:t xml:space="preserve"> K), F5 = {EHJI </w:t>
+      </w:r>
+      <w:r>
+        <w:rPr>
+          <w:rFonts w:cs="Times New Roman"/>
+        </w:rPr>
+        <w:sym w:font="Wingdings" w:char="F0E0"/>
+      </w:r>
+      <w:r>
+        <w:rPr>
+          <w:rFonts w:cs="Times New Roman"/>
+        </w:rPr>
+        <w:t xml:space="preserve"> K}</w:t>
+      </w:r>
+    </w:p>
+    <w:p>
+      <w:pPr>
+        <w:ind w:left="360"/>
+        <w:rPr>
+          <w:rFonts w:cs="Times New Roman"/>
+        </w:rPr>
+      </w:pPr>
+      <w:r>
+        <w:rPr>
+          <w:rFonts w:cs="Times New Roman"/>
+        </w:rPr>
+        <w:t>VOUCHER (</w:t>
+      </w:r>
+      <w:r>
+        <w:rPr>
+          <w:rFonts w:cs="Times New Roman"/>
+          <w:b/>
+          <w:u w:val="single"/>
+        </w:rPr>
+        <w:t>P</w:t>
+      </w:r>
+      <w:r>
+        <w:rPr>
+          <w:rFonts w:cs="Times New Roman"/>
+        </w:rPr>
+        <w:t>), F6 = {}</w:t>
+      </w:r>
+    </w:p>
+    <w:p>
+      <w:pPr>
+        <w:ind w:left="360"/>
+        <w:rPr>
+          <w:rFonts w:cs="Times New Roman"/>
+        </w:rPr>
+      </w:pPr>
+      <w:r>
+        <w:rPr>
+          <w:rFonts w:cs="Times New Roman"/>
+        </w:rPr>
+        <w:t>THANH_VIEN (</w:t>
+      </w:r>
+      <w:r>
+        <w:rPr>
+          <w:rFonts w:cs="Times New Roman"/>
+          <w:b/>
+          <w:u w:val="single"/>
+        </w:rPr>
+        <w:t>L</w:t>
+      </w:r>
+      <w:r>
+        <w:rPr>
+          <w:rFonts w:cs="Times New Roman"/>
+        </w:rPr>
+        <w:t xml:space="preserve"> M), F7 = {L </w:t>
+      </w:r>
+      <w:r>
+        <w:rPr>
+          <w:rFonts w:cs="Times New Roman"/>
+        </w:rPr>
+        <w:sym w:font="Wingdings" w:char="F0E0"/>
+      </w:r>
+      <w:r>
+        <w:rPr>
+          <w:rFonts w:cs="Times New Roman"/>
+        </w:rPr>
+        <w:t xml:space="preserve"> M}</w:t>
+      </w:r>
+    </w:p>
+    <w:p>
+      <w:pPr>
+        <w:ind w:left="360"/>
+        <w:rPr>
+          <w:rFonts w:cs="Times New Roman"/>
+        </w:rPr>
+      </w:pPr>
+      <w:r>
+        <w:rPr>
+          <w:rFonts w:cs="Times New Roman"/>
+        </w:rPr>
+        <w:t>THE_NAP (</w:t>
+      </w:r>
+      <w:r>
+        <w:rPr>
+          <w:rFonts w:cs="Times New Roman"/>
+          <w:b/>
+          <w:u w:val="single"/>
+        </w:rPr>
+        <w:t>QR</w:t>
+      </w:r>
+      <w:r>
+        <w:rPr>
+          <w:rFonts w:cs="Times New Roman"/>
+        </w:rPr>
+        <w:t xml:space="preserve"> S), F8 = {QR </w:t>
+      </w:r>
+      <w:r>
+        <w:rPr>
+          <w:rFonts w:cs="Times New Roman"/>
+        </w:rPr>
+        <w:sym w:font="Wingdings" w:char="F0E0"/>
+      </w:r>
+      <w:r>
+        <w:rPr>
+          <w:rFonts w:cs="Times New Roman"/>
+        </w:rPr>
+        <w:t xml:space="preserve"> S</w:t>
+      </w:r>
+      <w:r>
+        <w:rPr>
+          <w:rFonts w:cs="Times New Roman"/>
+        </w:rPr>
+        <w:t>}</w:t>
+      </w:r>
+    </w:p>
+    <w:p>
+      <w:pPr>
+        <w:ind w:left="360"/>
+        <w:rPr>
+          <w:rFonts w:cs="Times New Roman"/>
+        </w:rPr>
+      </w:pPr>
+      <w:r>
+        <w:rPr>
+          <w:rFonts w:cs="Times New Roman"/>
+        </w:rPr>
+        <w:t xml:space="preserve">PGH_HD </w:t>
+      </w:r>
+      <w:proofErr w:type="gramStart"/>
+      <w:r>
+        <w:rPr>
+          <w:rFonts w:cs="Times New Roman"/>
+        </w:rPr>
+        <w:t>( T</w:t>
+      </w:r>
+      <w:proofErr w:type="gramEnd"/>
+      <w:r>
+        <w:rPr>
+          <w:rFonts w:cs="Times New Roman"/>
+        </w:rPr>
+        <w:t xml:space="preserve">/N UVYO), F10= { T </w:t>
+      </w:r>
+      <w:r>
+        <w:rPr>
+          <w:rFonts w:cs="Times New Roman"/>
+        </w:rPr>
+        <w:sym w:font="Wingdings" w:char="F0E0"/>
+      </w:r>
+      <w:r>
+        <w:rPr>
+          <w:rFonts w:cs="Times New Roman"/>
+        </w:rPr>
+        <w:t xml:space="preserve"> UNVYO, N</w:t>
+      </w:r>
+      <w:r>
+        <w:rPr>
+          <w:rFonts w:cs="Times New Roman"/>
+        </w:rPr>
+        <w:sym w:font="Wingdings" w:char="F0E0"/>
+      </w:r>
+      <w:r>
+        <w:rPr>
+          <w:rFonts w:cs="Times New Roman"/>
+        </w:rPr>
+        <w:t xml:space="preserve"> T}</w:t>
+      </w:r>
+    </w:p>
+    <w:p>
+      <w:pPr>
+        <w:ind w:left="360"/>
+        <w:rPr>
+          <w:rFonts w:cs="Times New Roman"/>
+          <w:b/>
+        </w:rPr>
+      </w:pPr>
+      <w:r>
+        <w:rPr>
+          <w:rFonts w:cs="Times New Roman"/>
+          <w:b/>
+        </w:rPr>
+        <w:t>B2: Chuyển các cung thành các quan hệ Qij</w:t>
       </w:r>
     </w:p>
     <w:p>
@@ -3908,32 +4833,32 @@
         </w:numPr>
       </w:pPr>
       <w:r>
-        <w:t xml:space="preserve">Cung  </w:t>
-      </w:r>
-      <w:r>
-        <w:t>PHIEU_GIAO_HANG</w:t>
-      </w:r>
-      <w:r>
-        <w:t xml:space="preserve"> và</w:t>
-      </w:r>
-      <w:r>
-        <w:t xml:space="preserve"> HOA_DON</w:t>
-      </w:r>
-      <w:r>
-        <w:t xml:space="preserve">: </w:t>
+        <w:t xml:space="preserve">Cung HOP_DONG và DOANH_NGHIEP: </w:t>
       </w:r>
       <w:r>
         <w:rPr>
           <w:b/>
           <w:u w:val="single"/>
         </w:rPr>
-        <w:t>T</w:t>
-      </w:r>
-      <w:r>
+        <w:t>C</w:t>
+      </w:r>
+      <w:r>
+        <w:rPr>
+          <w:u w:val="single"/>
+        </w:rPr>
         <w:t xml:space="preserve"> </w:t>
       </w:r>
       <w:r>
-        <w:t>N</w:t>
+        <w:t>A</w:t>
+      </w:r>
+      <w:r>
+        <w:t xml:space="preserve">, F = { C </w:t>
+      </w:r>
+      <w:r>
+        <w:sym w:font="Wingdings" w:char="F0E0"/>
+      </w:r>
+      <w:r>
+        <w:t xml:space="preserve"> A}</w:t>
       </w:r>
     </w:p>
     <w:p>
@@ -3945,26 +4870,26 @@
         </w:numPr>
       </w:pPr>
       <w:r>
-        <w:t xml:space="preserve">Cung  </w:t>
-      </w:r>
-      <w:r>
-        <w:t>PHIEU_GIAO_HANG</w:t>
-      </w:r>
-      <w:r>
-        <w:t xml:space="preserve"> và</w:t>
-      </w:r>
-      <w:r>
-        <w:t xml:space="preserve"> GIAO_DICH_TRUC_TUYEN</w:t>
-      </w:r>
-      <w:r>
-        <w:t xml:space="preserve">: </w:t>
+        <w:t xml:space="preserve">Cung  SAN_PHAM_QUANG_CAO và THONG_TIN_SAN_PHAM: </w:t>
       </w:r>
       <w:r>
         <w:rPr>
           <w:b/>
           <w:u w:val="single"/>
         </w:rPr>
-        <w:t>T</w:t>
+        <w:t>E</w:t>
+      </w:r>
+      <w:r>
+        <w:t xml:space="preserve"> Z</w:t>
+      </w:r>
+      <w:r>
+        <w:t xml:space="preserve">, F = { E </w:t>
+      </w:r>
+      <w:r>
+        <w:sym w:font="Wingdings" w:char="F0E0"/>
+      </w:r>
+      <w:r>
+        <w:t xml:space="preserve"> Z } </w:t>
       </w:r>
     </w:p>
     <w:p>
@@ -3974,28 +4899,29 @@
           <w:ilvl w:val="0"/>
           <w:numId w:val="5"/>
         </w:numPr>
-      </w:pPr>
-      <w:r>
-        <w:t xml:space="preserve">Cung  </w:t>
-      </w:r>
-      <w:r>
-        <w:t xml:space="preserve">PHIEU_GIAO_HANG </w:t>
-      </w:r>
-      <w:r>
-        <w:t xml:space="preserve">và </w:t>
-      </w:r>
-      <w:r>
-        <w:t>GIAO_DICH_TAN_NHA</w:t>
-      </w:r>
-      <w:r>
-        <w:t xml:space="preserve">: </w:t>
-      </w:r>
-      <w:r>
-        <w:rPr>
-          <w:b/>
+        <w:rPr>
           <w:u w:val="single"/>
         </w:rPr>
-        <w:t>T</w:t>
+      </w:pPr>
+      <w:r>
+        <w:t xml:space="preserve">Cung DIEU_KIEN_TIEN_QUYET và SAN_PHAM_QUANG_CAO: </w:t>
+      </w:r>
+      <w:r>
+        <w:rPr>
+          <w:b/>
+          <w:u w:val="single"/>
+        </w:rPr>
+        <w:t>EHIJ</w:t>
+      </w:r>
+      <w:r>
+        <w:rPr>
+          <w:b/>
+          <w:u w:val="single"/>
+        </w:rPr>
+        <w:t xml:space="preserve">, </w:t>
+      </w:r>
+      <w:r>
+        <w:t>F = {}</w:t>
       </w:r>
     </w:p>
     <w:p>
@@ -4010,14 +4936,26 @@
         </w:rPr>
       </w:pPr>
       <w:r>
-        <w:t xml:space="preserve">Cung  GIAO_DICH_TAN_NHA và PHEU_GIAO_HANG: </w:t>
+        <w:t xml:space="preserve">Cung SAN_PHAM_QUANG_CAO và HOP_DONG: </w:t>
       </w:r>
       <w:r>
         <w:rPr>
           <w:b/>
           <w:u w:val="single"/>
         </w:rPr>
-        <w:t>T</w:t>
+        <w:t>E</w:t>
+      </w:r>
+      <w:r>
+        <w:t xml:space="preserve"> C</w:t>
+      </w:r>
+      <w:r>
+        <w:t>, F = { E</w:t>
+      </w:r>
+      <w:r>
+        <w:sym w:font="Wingdings" w:char="F0E0"/>
+      </w:r>
+      <w:r>
+        <w:t xml:space="preserve"> C}</w:t>
       </w:r>
     </w:p>
     <w:p>
@@ -4029,767 +4967,35 @@
         </w:numPr>
       </w:pPr>
       <w:r>
-        <w:t xml:space="preserve">Cung  GIAO_DICH_TRUC_TUYEN và PHIEU_GIAO_HANG: </w:t>
+        <w:t>Cung  VOUCHER và SAN_PHAM_QUANG_CAO:</w:t>
+      </w:r>
+      <w:r>
+        <w:rPr>
+          <w:b/>
+        </w:rPr>
+        <w:t xml:space="preserve"> </w:t>
       </w:r>
       <w:r>
         <w:rPr>
           <w:b/>
           <w:u w:val="single"/>
         </w:rPr>
-        <w:t>T</w:t>
-      </w:r>
-    </w:p>
-    <w:p>
-      <w:pPr>
-        <w:ind w:left="360"/>
-      </w:pPr>
-      <w:r>
-        <w:t xml:space="preserve">Ta được </w:t>
-      </w:r>
-      <w:proofErr w:type="gramStart"/>
-      <w:r>
-        <w:t>sơ</w:t>
-      </w:r>
-      <w:proofErr w:type="gramEnd"/>
-      <w:r>
-        <w:t xml:space="preserve"> đồ dưới đây:</w:t>
-      </w:r>
-    </w:p>
-    <w:p>
-      <w:pPr>
-        <w:ind w:left="360"/>
-      </w:pPr>
-      <w:r>
-        <w:object w:dxaOrig="14434" w:dyaOrig="8103">
-          <v:shape id="_x0000_i1026" type="#_x0000_t75" style="width:468pt;height:262.85pt" o:ole="">
-            <v:imagedata r:id="rId9" o:title=""/>
-          </v:shape>
-          <o:OLEObject Type="Embed" ProgID="Visio.Drawing.11" ShapeID="_x0000_i1026" DrawAspect="Content" ObjectID="_1382880489" r:id="rId10"/>
-        </w:object>
-      </w:r>
-    </w:p>
-    <w:p>
-      <w:pPr>
-        <w:ind w:left="360"/>
-        <w:rPr>
-          <w:b/>
-          <w:i/>
-        </w:rPr>
-      </w:pPr>
-      <w:r>
-        <w:rPr>
-          <w:b/>
-          <w:i/>
-        </w:rPr>
-        <w:t>B5: Hủy những nút bản lề thừa</w:t>
-      </w:r>
-    </w:p>
-    <w:p>
-      <w:pPr>
-        <w:ind w:left="360" w:firstLine="360"/>
-      </w:pPr>
-      <w:r>
-        <w:t>Không có nút bản lề thừa</w:t>
-      </w:r>
-    </w:p>
-    <w:p>
-      <w:pPr>
-        <w:ind w:left="360"/>
-        <w:rPr>
-          <w:b/>
-          <w:i/>
-        </w:rPr>
-      </w:pPr>
-      <w:r>
-        <w:rPr>
-          <w:b/>
-          <w:i/>
-        </w:rPr>
-        <w:t>B6: Mịn hóa các quan hệ nút:</w:t>
-      </w:r>
-    </w:p>
-    <w:p>
-      <w:pPr>
-        <w:ind w:left="360"/>
-      </w:pPr>
-      <w:r>
-        <w:lastRenderedPageBreak/>
-        <w:t>Xóa khỏi HOP_DONG: A</w:t>
-      </w:r>
-    </w:p>
-    <w:p>
-      <w:pPr>
-        <w:ind w:left="360"/>
-      </w:pPr>
-      <w:r>
-        <w:t>Xóa khỏi SAN_PHAM_QUANG_CAO:</w:t>
+        <w:t>P</w:t>
       </w:r>
       <w:r>
         <w:t xml:space="preserve"> </w:t>
       </w:r>
       <w:r>
-        <w:t>C</w:t>
-      </w:r>
-      <w:r>
-        <w:t>, Z</w:t>
-      </w:r>
-    </w:p>
-    <w:p>
-      <w:pPr>
-        <w:ind w:left="360"/>
-      </w:pPr>
-      <w:r>
-        <w:t>Xóa khỏi VOUCHER: E, N</w:t>
-      </w:r>
-    </w:p>
-    <w:p>
-      <w:pPr>
-        <w:ind w:left="360"/>
-      </w:pPr>
-      <w:r>
-        <w:t xml:space="preserve">Xóa khỏi HOA_DON: </w:t>
-      </w:r>
-      <w:r>
-        <w:t>L</w:t>
-      </w:r>
-    </w:p>
-    <w:p>
-      <w:pPr>
-        <w:ind w:left="360"/>
-      </w:pPr>
-      <w:r>
-        <w:t>Xóa khỏi THE_NAP: L</w:t>
-      </w:r>
-    </w:p>
-    <w:p>
-      <w:pPr>
-        <w:ind w:left="360"/>
-      </w:pPr>
-      <w:r>
-        <w:t>Xóa khỏi PHIEU_GIAO_HANG: N</w:t>
-      </w:r>
-    </w:p>
-    <w:p>
-      <w:r>
-        <w:object w:dxaOrig="14434" w:dyaOrig="8103">
-          <v:shape id="_x0000_i1027" type="#_x0000_t75" style="width:468pt;height:262.85pt" o:ole="">
-            <v:imagedata r:id="rId11" o:title=""/>
-          </v:shape>
-          <o:OLEObject Type="Embed" ProgID="Visio.Drawing.11" ShapeID="_x0000_i1027" DrawAspect="Content" ObjectID="_1382880490" r:id="rId12"/>
-        </w:object>
-      </w:r>
-    </w:p>
-    <w:p>
-      <w:pPr>
-        <w:ind w:left="360"/>
-        <w:rPr>
-          <w:b/>
-          <w:i/>
-        </w:rPr>
-      </w:pPr>
-      <w:r>
-        <w:rPr>
-          <w:b/>
-          <w:i/>
-        </w:rPr>
-        <w:t>B7: Tạo cung vô hướng</w:t>
-      </w:r>
-    </w:p>
-    <w:p>
-      <w:pPr>
-        <w:ind w:left="360"/>
-      </w:pPr>
-      <w:r>
-        <w:t>Không có cung vô hướng</w:t>
-      </w:r>
-    </w:p>
-    <w:p>
-      <w:pPr>
-        <w:ind w:left="360"/>
-      </w:pPr>
-      <w:r>
-        <w:rPr>
-          <w:b/>
-          <w:i/>
-        </w:rPr>
-        <w:t>Kết luận: Lược đồ quan hệ cuối cùng</w:t>
-      </w:r>
-    </w:p>
-    <w:p>
-      <w:r>
-        <w:object w:dxaOrig="14434" w:dyaOrig="8103">
-          <v:shape id="_x0000_i1028" type="#_x0000_t75" style="width:468pt;height:262.85pt" o:ole="">
-            <v:imagedata r:id="rId13" o:title=""/>
-          </v:shape>
-          <o:OLEObject Type="Embed" ProgID="Visio.Drawing.11" ShapeID="_x0000_i1028" DrawAspect="Content" ObjectID="_1382880491" r:id="rId14"/>
-        </w:object>
-      </w:r>
-    </w:p>
-    <w:p>
-      <w:r>
-        <w:br w:type="page"/>
-      </w:r>
-    </w:p>
-    <w:p>
-      <w:pPr>
-        <w:rPr>
-          <w:b/>
-          <w:u w:val="single"/>
-        </w:rPr>
-      </w:pPr>
-      <w:r>
-        <w:rPr>
-          <w:b/>
-          <w:u w:val="single"/>
-        </w:rPr>
-        <w:lastRenderedPageBreak/>
-        <w:t>Chứng minh đồ thị quan hệ tương đương cấu trúc ban đầu:</w:t>
-      </w:r>
-    </w:p>
-    <w:p>
-      <w:pPr>
-        <w:ind w:left="360"/>
-        <w:rPr>
-          <w:rFonts w:cs="Times New Roman"/>
-          <w:b/>
-          <w:i/>
-        </w:rPr>
-      </w:pPr>
-      <w:r>
-        <w:rPr>
-          <w:rFonts w:cs="Times New Roman"/>
-          <w:b/>
-          <w:i/>
-        </w:rPr>
-        <w:t>B1: Chuyển các nút thành các quan hệ Qi</w:t>
-      </w:r>
-    </w:p>
-    <w:p>
-      <w:pPr>
-        <w:ind w:left="360"/>
-        <w:rPr>
-          <w:rFonts w:cs="Times New Roman"/>
-        </w:rPr>
-      </w:pPr>
-      <w:r>
-        <w:rPr>
-          <w:rFonts w:cs="Times New Roman"/>
-        </w:rPr>
-        <w:t>DOANH_NGHIEP (</w:t>
-      </w:r>
-      <w:r>
-        <w:rPr>
-          <w:rFonts w:cs="Times New Roman"/>
-          <w:b/>
-          <w:u w:val="single"/>
-        </w:rPr>
-        <w:t>A</w:t>
-      </w:r>
-      <w:r>
-        <w:rPr>
-          <w:rFonts w:cs="Times New Roman"/>
-        </w:rPr>
-        <w:t xml:space="preserve"> B), F1 = {A </w:t>
-      </w:r>
-      <w:r>
-        <w:rPr>
-          <w:rFonts w:cs="Times New Roman"/>
-        </w:rPr>
+        <w:t>E</w:t>
+      </w:r>
+      <w:r>
+        <w:t xml:space="preserve">, F = { P </w:t>
+      </w:r>
+      <w:r>
         <w:sym w:font="Wingdings" w:char="F0E0"/>
       </w:r>
       <w:r>
-        <w:rPr>
-          <w:rFonts w:cs="Times New Roman"/>
-        </w:rPr>
-        <w:t xml:space="preserve"> B}</w:t>
-      </w:r>
-    </w:p>
-    <w:p>
-      <w:pPr>
-        <w:ind w:left="360"/>
-        <w:rPr>
-          <w:rFonts w:cs="Times New Roman"/>
-        </w:rPr>
-      </w:pPr>
-      <w:r>
-        <w:rPr>
-          <w:rFonts w:cs="Times New Roman"/>
-        </w:rPr>
-        <w:t>HOP_DONG (</w:t>
-      </w:r>
-      <w:r>
-        <w:rPr>
-          <w:rFonts w:cs="Times New Roman"/>
-          <w:b/>
-          <w:u w:val="single"/>
-        </w:rPr>
-        <w:t>C</w:t>
-      </w:r>
-      <w:r>
-        <w:rPr>
-          <w:rFonts w:cs="Times New Roman"/>
-        </w:rPr>
-        <w:t xml:space="preserve"> D)</w:t>
-      </w:r>
-      <w:r>
-        <w:rPr>
-          <w:rFonts w:cs="Times New Roman"/>
-        </w:rPr>
-        <w:t xml:space="preserve">, F2 = {C </w:t>
-      </w:r>
-      <w:r>
-        <w:rPr>
-          <w:rFonts w:cs="Times New Roman"/>
-        </w:rPr>
-        <w:sym w:font="Wingdings" w:char="F0E0"/>
-      </w:r>
-      <w:r>
-        <w:rPr>
-          <w:rFonts w:cs="Times New Roman"/>
-        </w:rPr>
-        <w:t xml:space="preserve"> D}</w:t>
-      </w:r>
-    </w:p>
-    <w:p>
-      <w:pPr>
-        <w:ind w:left="360"/>
-        <w:rPr>
-          <w:rFonts w:cs="Times New Roman"/>
-        </w:rPr>
-      </w:pPr>
-      <w:r>
-        <w:rPr>
-          <w:rFonts w:cs="Times New Roman"/>
-        </w:rPr>
-        <w:t>SAN_PHAM_QUANG_CAO (</w:t>
-      </w:r>
-      <w:r>
-        <w:rPr>
-          <w:rFonts w:cs="Times New Roman"/>
-          <w:b/>
-          <w:u w:val="single"/>
-        </w:rPr>
-        <w:t>E</w:t>
-      </w:r>
-      <w:r>
-        <w:rPr>
-          <w:rFonts w:cs="Times New Roman"/>
-        </w:rPr>
-        <w:t xml:space="preserve"> F), F3 = {E </w:t>
-      </w:r>
-      <w:r>
-        <w:rPr>
-          <w:rFonts w:cs="Times New Roman"/>
-        </w:rPr>
-        <w:sym w:font="Wingdings" w:char="F0E0"/>
-      </w:r>
-      <w:r>
-        <w:rPr>
-          <w:rFonts w:cs="Times New Roman"/>
-        </w:rPr>
-        <w:t xml:space="preserve"> F}</w:t>
-      </w:r>
-    </w:p>
-    <w:p>
-      <w:pPr>
-        <w:ind w:left="360"/>
-        <w:rPr>
-          <w:rFonts w:cs="Times New Roman"/>
-        </w:rPr>
-      </w:pPr>
-      <w:r>
-        <w:rPr>
-          <w:rFonts w:cs="Times New Roman"/>
-        </w:rPr>
-        <w:t>THONG_TIN_SAN_PHAM (</w:t>
-      </w:r>
-      <w:r>
-        <w:rPr>
-          <w:rFonts w:cs="Times New Roman"/>
-          <w:b/>
-          <w:u w:val="single"/>
-        </w:rPr>
-        <w:t>Z</w:t>
-      </w:r>
-      <w:r>
-        <w:rPr>
-          <w:rFonts w:cs="Times New Roman"/>
-        </w:rPr>
-        <w:t xml:space="preserve"> G), F4 = {Z </w:t>
-      </w:r>
-      <w:r>
-        <w:rPr>
-          <w:rFonts w:cs="Times New Roman"/>
-        </w:rPr>
-        <w:sym w:font="Wingdings" w:char="F0E0"/>
-      </w:r>
-      <w:r>
-        <w:rPr>
-          <w:rFonts w:cs="Times New Roman"/>
-        </w:rPr>
-        <w:t xml:space="preserve"> G} </w:t>
-      </w:r>
-    </w:p>
-    <w:p>
-      <w:pPr>
-        <w:ind w:left="360"/>
-        <w:rPr>
-          <w:rFonts w:cs="Times New Roman"/>
-        </w:rPr>
-      </w:pPr>
-      <w:r>
-        <w:rPr>
-          <w:rFonts w:cs="Times New Roman"/>
-        </w:rPr>
-        <w:t>DIEU_KIEN_TIEN_QUYET (</w:t>
-      </w:r>
-      <w:r>
-        <w:rPr>
-          <w:rFonts w:cs="Times New Roman"/>
-          <w:b/>
-          <w:u w:val="single"/>
-        </w:rPr>
-        <w:t>EHIJ</w:t>
-      </w:r>
-      <w:r>
-        <w:rPr>
-          <w:rFonts w:cs="Times New Roman"/>
-        </w:rPr>
-        <w:t xml:space="preserve"> K), F5 = {EHJI </w:t>
-      </w:r>
-      <w:r>
-        <w:rPr>
-          <w:rFonts w:cs="Times New Roman"/>
-        </w:rPr>
-        <w:sym w:font="Wingdings" w:char="F0E0"/>
-      </w:r>
-      <w:r>
-        <w:rPr>
-          <w:rFonts w:cs="Times New Roman"/>
-        </w:rPr>
-        <w:t xml:space="preserve"> K}</w:t>
-      </w:r>
-    </w:p>
-    <w:p>
-      <w:pPr>
-        <w:ind w:left="360"/>
-        <w:rPr>
-          <w:rFonts w:cs="Times New Roman"/>
-        </w:rPr>
-      </w:pPr>
-      <w:r>
-        <w:rPr>
-          <w:rFonts w:cs="Times New Roman"/>
-        </w:rPr>
-        <w:t>VOUCHER (</w:t>
-      </w:r>
-      <w:r>
-        <w:rPr>
-          <w:rFonts w:cs="Times New Roman"/>
-          <w:b/>
-          <w:u w:val="single"/>
-        </w:rPr>
-        <w:t>P</w:t>
-      </w:r>
-      <w:r>
-        <w:rPr>
-          <w:rFonts w:cs="Times New Roman"/>
-        </w:rPr>
-        <w:t>), F6 = {}</w:t>
-      </w:r>
-    </w:p>
-    <w:p>
-      <w:pPr>
-        <w:ind w:left="360"/>
-        <w:rPr>
-          <w:rFonts w:cs="Times New Roman"/>
-        </w:rPr>
-      </w:pPr>
-      <w:r>
-        <w:rPr>
-          <w:rFonts w:cs="Times New Roman"/>
-        </w:rPr>
-        <w:t>THANH_VIEN (</w:t>
-      </w:r>
-      <w:r>
-        <w:rPr>
-          <w:rFonts w:cs="Times New Roman"/>
-          <w:b/>
-          <w:u w:val="single"/>
-        </w:rPr>
-        <w:t>L</w:t>
-      </w:r>
-      <w:r>
-        <w:rPr>
-          <w:rFonts w:cs="Times New Roman"/>
-        </w:rPr>
-        <w:t xml:space="preserve"> M), F7 = {L </w:t>
-      </w:r>
-      <w:r>
-        <w:rPr>
-          <w:rFonts w:cs="Times New Roman"/>
-        </w:rPr>
-        <w:sym w:font="Wingdings" w:char="F0E0"/>
-      </w:r>
-      <w:r>
-        <w:rPr>
-          <w:rFonts w:cs="Times New Roman"/>
-        </w:rPr>
-        <w:t xml:space="preserve"> M}</w:t>
-      </w:r>
-    </w:p>
-    <w:p>
-      <w:pPr>
-        <w:ind w:left="360"/>
-        <w:rPr>
-          <w:rFonts w:cs="Times New Roman"/>
-        </w:rPr>
-      </w:pPr>
-      <w:r>
-        <w:rPr>
-          <w:rFonts w:cs="Times New Roman"/>
-        </w:rPr>
-        <w:t>THE_NAP (</w:t>
-      </w:r>
-      <w:r>
-        <w:rPr>
-          <w:rFonts w:cs="Times New Roman"/>
-          <w:b/>
-          <w:u w:val="single"/>
-        </w:rPr>
-        <w:t>QR</w:t>
-      </w:r>
-      <w:r>
-        <w:rPr>
-          <w:rFonts w:cs="Times New Roman"/>
-        </w:rPr>
-        <w:t xml:space="preserve"> S), F8 = {QR </w:t>
-      </w:r>
-      <w:r>
-        <w:rPr>
-          <w:rFonts w:cs="Times New Roman"/>
-        </w:rPr>
-        <w:sym w:font="Wingdings" w:char="F0E0"/>
-      </w:r>
-      <w:r>
-        <w:rPr>
-          <w:rFonts w:cs="Times New Roman"/>
-        </w:rPr>
-        <w:t xml:space="preserve"> S</w:t>
-      </w:r>
-      <w:r>
-        <w:rPr>
-          <w:rFonts w:cs="Times New Roman"/>
-        </w:rPr>
-        <w:t>}</w:t>
-      </w:r>
-    </w:p>
-    <w:p>
-      <w:pPr>
-        <w:ind w:left="360"/>
-        <w:rPr>
-          <w:rFonts w:cs="Times New Roman"/>
-        </w:rPr>
-      </w:pPr>
-      <w:r>
-        <w:rPr>
-          <w:rFonts w:cs="Times New Roman"/>
-        </w:rPr>
-        <w:t>HOA_DON (</w:t>
-      </w:r>
-      <w:r>
-        <w:rPr>
-          <w:rFonts w:cs="Times New Roman"/>
-          <w:b/>
-          <w:u w:val="single"/>
-        </w:rPr>
-        <w:t>N</w:t>
-      </w:r>
-      <w:r>
-        <w:rPr>
-          <w:rFonts w:cs="Times New Roman"/>
-        </w:rPr>
-        <w:t xml:space="preserve"> O), F9 = {N </w:t>
-      </w:r>
-      <w:r>
-        <w:rPr>
-          <w:rFonts w:cs="Times New Roman"/>
-        </w:rPr>
-        <w:sym w:font="Wingdings" w:char="F0E0"/>
-      </w:r>
-      <w:r>
-        <w:rPr>
-          <w:rFonts w:cs="Times New Roman"/>
-        </w:rPr>
-        <w:t xml:space="preserve"> O</w:t>
-      </w:r>
-      <w:r>
-        <w:rPr>
-          <w:rFonts w:cs="Times New Roman"/>
-        </w:rPr>
-        <w:t>}</w:t>
-      </w:r>
-    </w:p>
-    <w:p>
-      <w:pPr>
-        <w:ind w:left="360"/>
-        <w:rPr>
-          <w:rFonts w:cs="Times New Roman"/>
-        </w:rPr>
-      </w:pPr>
-      <w:r>
-        <w:rPr>
-          <w:rFonts w:cs="Times New Roman"/>
-        </w:rPr>
-        <w:t>PHIEU_GIAO_HANG (</w:t>
-      </w:r>
-      <w:r>
-        <w:rPr>
-          <w:rFonts w:cs="Times New Roman"/>
-          <w:b/>
-          <w:u w:val="single"/>
-        </w:rPr>
-        <w:t>T</w:t>
-      </w:r>
-      <w:r>
-        <w:rPr>
-          <w:rFonts w:cs="Times New Roman"/>
-        </w:rPr>
-        <w:t xml:space="preserve"> U), F10 = {T </w:t>
-      </w:r>
-      <w:r>
-        <w:rPr>
-          <w:rFonts w:cs="Times New Roman"/>
-        </w:rPr>
-        <w:sym w:font="Wingdings" w:char="F0E0"/>
-      </w:r>
-      <w:r>
-        <w:rPr>
-          <w:rFonts w:cs="Times New Roman"/>
-        </w:rPr>
-        <w:t xml:space="preserve"> U}</w:t>
-      </w:r>
-    </w:p>
-    <w:p>
-      <w:pPr>
-        <w:ind w:left="360"/>
-        <w:rPr>
-          <w:rFonts w:cs="Times New Roman"/>
-        </w:rPr>
-      </w:pPr>
-      <w:r>
-        <w:rPr>
-          <w:rFonts w:cs="Times New Roman"/>
-        </w:rPr>
-        <w:t>GIAO_DICH_TRUC_TUYEN (</w:t>
-      </w:r>
-      <w:r>
-        <w:rPr>
-          <w:rFonts w:cs="Times New Roman"/>
-          <w:b/>
-          <w:u w:val="single"/>
-        </w:rPr>
-        <w:t>T</w:t>
-      </w:r>
-      <w:r>
-        <w:rPr>
-          <w:rFonts w:cs="Times New Roman"/>
-        </w:rPr>
-        <w:t xml:space="preserve"> V), F11 = {T </w:t>
-      </w:r>
-      <w:r>
-        <w:rPr>
-          <w:rFonts w:cs="Times New Roman"/>
-        </w:rPr>
-        <w:sym w:font="Wingdings" w:char="F0E0"/>
-      </w:r>
-      <w:r>
-        <w:rPr>
-          <w:rFonts w:cs="Times New Roman"/>
-        </w:rPr>
-        <w:t xml:space="preserve"> V</w:t>
-      </w:r>
-      <w:r>
-        <w:rPr>
-          <w:rFonts w:cs="Times New Roman"/>
-        </w:rPr>
-        <w:t>}</w:t>
-      </w:r>
-    </w:p>
-    <w:p>
-      <w:pPr>
-        <w:ind w:left="360"/>
-        <w:rPr>
-          <w:rFonts w:cs="Times New Roman"/>
-        </w:rPr>
-      </w:pPr>
-      <w:r>
-        <w:rPr>
-          <w:rFonts w:cs="Times New Roman"/>
-        </w:rPr>
-        <w:t>GIAO_DICH_TAN_NHA</w:t>
-      </w:r>
-      <w:r>
-        <w:rPr>
-          <w:rFonts w:cs="Times New Roman"/>
-        </w:rPr>
-        <w:t xml:space="preserve"> </w:t>
-      </w:r>
-      <w:r>
-        <w:rPr>
-          <w:rFonts w:cs="Times New Roman"/>
-        </w:rPr>
-        <w:t>(</w:t>
-      </w:r>
-      <w:r>
-        <w:rPr>
-          <w:rFonts w:cs="Times New Roman"/>
-          <w:b/>
-          <w:u w:val="single"/>
-        </w:rPr>
-        <w:t>T</w:t>
-      </w:r>
-      <w:r>
-        <w:rPr>
-          <w:rFonts w:cs="Times New Roman"/>
-        </w:rPr>
-        <w:t xml:space="preserve"> Y), F12 = {T </w:t>
-      </w:r>
-      <w:r>
-        <w:rPr>
-          <w:rFonts w:cs="Times New Roman"/>
-        </w:rPr>
-        <w:sym w:font="Wingdings" w:char="F0E0"/>
-      </w:r>
-      <w:r>
-        <w:rPr>
-          <w:rFonts w:cs="Times New Roman"/>
-        </w:rPr>
-        <w:t xml:space="preserve"> Y} </w:t>
-      </w:r>
-    </w:p>
-    <w:p>
-      <w:pPr>
-        <w:ind w:left="360"/>
-        <w:rPr>
-          <w:rFonts w:cs="Times New Roman"/>
-        </w:rPr>
-      </w:pPr>
-    </w:p>
-    <w:p>
-      <w:pPr>
-        <w:ind w:left="360"/>
-        <w:rPr>
-          <w:rFonts w:cs="Times New Roman"/>
-          <w:b/>
-        </w:rPr>
-      </w:pPr>
-      <w:r>
-        <w:rPr>
-          <w:rFonts w:cs="Times New Roman"/>
-          <w:b/>
-        </w:rPr>
-        <w:t>B2: Chuyển các cung thành các quan hệ Qij</w:t>
+        <w:t xml:space="preserve"> E}</w:t>
       </w:r>
     </w:p>
     <w:p>
@@ -4801,13 +5007,26 @@
         </w:numPr>
       </w:pPr>
       <w:r>
-        <w:t xml:space="preserve">Cung HOP_DONG và DOANH_NGHIEP: </w:t>
-      </w:r>
-      <w:r>
-        <w:rPr>
+        <w:t>Cung  VOUCHER</w:t>
+      </w:r>
+      <w:r>
+        <w:t xml:space="preserve"> </w:t>
+      </w:r>
+      <w:r>
+        <w:t xml:space="preserve">và </w:t>
+      </w:r>
+      <w:r>
+        <w:t>PGH_HD</w:t>
+      </w:r>
+      <w:r>
+        <w:t xml:space="preserve">: </w:t>
+      </w:r>
+      <w:r>
+        <w:rPr>
+          <w:b/>
           <w:u w:val="single"/>
         </w:rPr>
-        <w:t>C</w:t>
+        <w:t>P</w:t>
       </w:r>
       <w:r>
         <w:rPr>
@@ -4816,16 +5035,38 @@
         <w:t xml:space="preserve"> </w:t>
       </w:r>
       <w:r>
-        <w:t>A</w:t>
-      </w:r>
-      <w:r>
-        <w:t xml:space="preserve">, F = { C </w:t>
+        <w:t>N</w:t>
+      </w:r>
+      <w:r>
+        <w:t xml:space="preserve"> hoặc</w:t>
+      </w:r>
+      <w:r>
+        <w:rPr>
+          <w:b/>
+          <w:u w:val="single"/>
+        </w:rPr>
+        <w:t xml:space="preserve"> P</w:t>
+      </w:r>
+      <w:r>
+        <w:t xml:space="preserve"> T</w:t>
+      </w:r>
+      <w:r>
+        <w:t xml:space="preserve">, F = { P </w:t>
       </w:r>
       <w:r>
         <w:sym w:font="Wingdings" w:char="F0E0"/>
       </w:r>
       <w:r>
-        <w:t xml:space="preserve"> A}</w:t>
+        <w:t xml:space="preserve"> N}</w:t>
+      </w:r>
+      <w:r>
+        <w:t xml:space="preserve"> hoặc F = {P </w:t>
+      </w:r>
+      <w:r>
+        <w:sym w:font="Wingdings" w:char="F0E0"/>
+      </w:r>
+      <w:r>
+        <w:t xml:space="preserve"> T}</w:t>
       </w:r>
     </w:p>
     <w:p>
@@ -4837,28 +5078,26 @@
         </w:numPr>
       </w:pPr>
       <w:r>
-        <w:t xml:space="preserve">Cung  SAN_PHAM_QUANG_CAO và THONG_TIN_SAN_PHAM: </w:t>
-      </w:r>
-      <w:r>
-        <w:rPr>
+        <w:t xml:space="preserve">Cung  THE_NAP và THANH_VIEN: </w:t>
+      </w:r>
+      <w:r>
+        <w:rPr>
+          <w:b/>
           <w:u w:val="single"/>
         </w:rPr>
-        <w:t>E</w:t>
-      </w:r>
-      <w:r>
-        <w:t xml:space="preserve"> </w:t>
-      </w:r>
-      <w:r>
-        <w:t>Z</w:t>
-      </w:r>
-      <w:r>
-        <w:t xml:space="preserve">, F = { E </w:t>
+        <w:t>QR</w:t>
+      </w:r>
+      <w:r>
+        <w:t xml:space="preserve"> L</w:t>
+      </w:r>
+      <w:r>
+        <w:t xml:space="preserve">, F = { QR </w:t>
       </w:r>
       <w:r>
         <w:sym w:font="Wingdings" w:char="F0E0"/>
       </w:r>
       <w:r>
-        <w:t xml:space="preserve"> Z}</w:t>
+        <w:t xml:space="preserve"> L}</w:t>
       </w:r>
     </w:p>
     <w:p>
@@ -4870,330 +5109,52 @@
         </w:numPr>
       </w:pPr>
       <w:r>
-        <w:t xml:space="preserve">Cung SAN_PHAM_QUANG_CAO và DIEU_KIEN_TIEN_QUYET: </w:t>
-      </w:r>
-      <w:r>
-        <w:rPr>
+        <w:t xml:space="preserve">Cung  </w:t>
+      </w:r>
+      <w:r>
+        <w:t>PGH_HD</w:t>
+      </w:r>
+      <w:r>
+        <w:t xml:space="preserve"> </w:t>
+      </w:r>
+      <w:r>
+        <w:t>và</w:t>
+      </w:r>
+      <w:r>
+        <w:t xml:space="preserve">THANH_VIEN: </w:t>
+      </w:r>
+      <w:r>
+        <w:rPr>
+          <w:b/>
           <w:u w:val="single"/>
         </w:rPr>
-        <w:t>EHIJ</w:t>
-      </w:r>
-      <w:r>
-        <w:t xml:space="preserve">, F = </w:t>
-      </w:r>
-      <m:oMath>
-        <m:r>
-          <w:rPr>
-            <w:rFonts w:ascii="Cambria Math" w:hAnsi="Cambria Math"/>
-          </w:rPr>
-          <m:t>∅</m:t>
-        </m:r>
-      </m:oMath>
-    </w:p>
-    <w:p>
-      <w:pPr>
-        <w:pStyle w:val="ListParagraph"/>
-        <w:numPr>
-          <w:ilvl w:val="0"/>
-          <w:numId w:val="5"/>
-        </w:numPr>
-      </w:pPr>
-      <w:r>
-        <w:t xml:space="preserve">Cung SAN_PHAM_QUANG_CAO và HOP_DONG: </w:t>
-      </w:r>
-      <w:r>
-        <w:rPr>
+        <w:t>N</w:t>
+      </w:r>
+      <w:r>
+        <w:rPr>
+          <w:b/>
           <w:u w:val="single"/>
         </w:rPr>
-        <w:t>E</w:t>
-      </w:r>
-      <w:r>
-        <w:t xml:space="preserve"> C, F = { E </w:t>
+        <w:t>/T</w:t>
+      </w:r>
+      <w:r>
+        <w:t xml:space="preserve"> L</w:t>
+      </w:r>
+      <w:r>
+        <w:t xml:space="preserve">, F = { T </w:t>
       </w:r>
       <w:r>
         <w:sym w:font="Wingdings" w:char="F0E0"/>
       </w:r>
       <w:r>
-        <w:t xml:space="preserve"> C}</w:t>
-      </w:r>
-    </w:p>
-    <w:p>
-      <w:pPr>
-        <w:pStyle w:val="ListParagraph"/>
-        <w:numPr>
-          <w:ilvl w:val="0"/>
-          <w:numId w:val="5"/>
-        </w:numPr>
-      </w:pPr>
-      <w:r>
-        <w:t xml:space="preserve">Cung  VOUCHER và SAN_PHAM_QUANG_CAO: </w:t>
-      </w:r>
-      <w:r>
-        <w:rPr>
-          <w:u w:val="single"/>
-        </w:rPr>
-        <w:t>P</w:t>
-      </w:r>
-      <w:r>
-        <w:t xml:space="preserve"> E, F = { P </w:t>
+        <w:t xml:space="preserve"> NL, N </w:t>
       </w:r>
       <w:r>
         <w:sym w:font="Wingdings" w:char="F0E0"/>
       </w:r>
       <w:r>
-        <w:t xml:space="preserve"> E}</w:t>
-      </w:r>
-    </w:p>
-    <w:p>
-      <w:pPr>
-        <w:pStyle w:val="ListParagraph"/>
-        <w:numPr>
-          <w:ilvl w:val="0"/>
-          <w:numId w:val="5"/>
-        </w:numPr>
-      </w:pPr>
-      <w:r>
-        <w:t>Cung  VOUCHER</w:t>
-      </w:r>
-      <w:r>
-        <w:t xml:space="preserve"> </w:t>
-      </w:r>
-      <w:r>
-        <w:t xml:space="preserve">và HOA_DON: </w:t>
-      </w:r>
-      <w:r>
-        <w:rPr>
-          <w:u w:val="single"/>
-        </w:rPr>
-        <w:t>P</w:t>
-      </w:r>
-      <w:r>
-        <w:rPr>
-          <w:u w:val="single"/>
-        </w:rPr>
-        <w:t xml:space="preserve"> </w:t>
-      </w:r>
-      <w:r>
-        <w:t>N</w:t>
-      </w:r>
-      <w:r>
-        <w:t xml:space="preserve">, F = { P </w:t>
-      </w:r>
-      <w:r>
-        <w:sym w:font="Wingdings" w:char="F0E0"/>
-      </w:r>
-      <w:r>
-        <w:t xml:space="preserve"> N}</w:t>
-      </w:r>
-    </w:p>
-    <w:p>
-      <w:pPr>
-        <w:pStyle w:val="ListParagraph"/>
-        <w:numPr>
-          <w:ilvl w:val="0"/>
-          <w:numId w:val="5"/>
-        </w:numPr>
-      </w:pPr>
-      <w:r>
-        <w:t xml:space="preserve">Cung  THE_NAP và THANH_VIEN: </w:t>
-      </w:r>
-      <w:r>
-        <w:rPr>
-          <w:u w:val="single"/>
-        </w:rPr>
-        <w:t>QR</w:t>
-      </w:r>
-      <w:r>
-        <w:t xml:space="preserve"> L</w:t>
-      </w:r>
-      <w:r>
-        <w:t xml:space="preserve">, F = { QR </w:t>
-      </w:r>
-      <w:r>
-        <w:sym w:font="Wingdings" w:char="F0E0"/>
-      </w:r>
-      <w:r>
-        <w:t xml:space="preserve"> L}</w:t>
-      </w:r>
-    </w:p>
-    <w:p>
-      <w:pPr>
-        <w:pStyle w:val="ListParagraph"/>
-        <w:numPr>
-          <w:ilvl w:val="0"/>
-          <w:numId w:val="5"/>
-        </w:numPr>
-      </w:pPr>
-      <w:r>
-        <w:t xml:space="preserve">Cung  HOA_DON THANH_VIEN: </w:t>
-      </w:r>
-      <w:r>
-        <w:rPr>
-          <w:u w:val="single"/>
-        </w:rPr>
-        <w:t>N</w:t>
-      </w:r>
-      <w:r>
-        <w:t xml:space="preserve"> L</w:t>
-      </w:r>
-      <w:r>
-        <w:t xml:space="preserve">, F = { N </w:t>
-      </w:r>
-      <w:r>
-        <w:sym w:font="Wingdings" w:char="F0E0"/>
-      </w:r>
-      <w:r>
-        <w:t xml:space="preserve"> L}</w:t>
-      </w:r>
-    </w:p>
-    <w:p>
-      <w:pPr>
-        <w:pStyle w:val="ListParagraph"/>
-        <w:numPr>
-          <w:ilvl w:val="0"/>
-          <w:numId w:val="5"/>
-        </w:numPr>
-      </w:pPr>
-      <w:r>
-        <w:t xml:space="preserve">Cung  PHIEU_GIAO_HANG và HOA_DON: </w:t>
-      </w:r>
-      <w:r>
-        <w:rPr>
-          <w:u w:val="single"/>
-        </w:rPr>
-        <w:t>T</w:t>
-      </w:r>
-      <w:r>
-        <w:t xml:space="preserve"> N</w:t>
-      </w:r>
-      <w:r>
-        <w:t xml:space="preserve">, F = { T </w:t>
-      </w:r>
-      <w:r>
-        <w:sym w:font="Wingdings" w:char="F0E0"/>
-      </w:r>
-      <w:r>
-        <w:t xml:space="preserve"> N}</w:t>
-      </w:r>
-    </w:p>
-    <w:p>
-      <w:pPr>
-        <w:pStyle w:val="ListParagraph"/>
-        <w:numPr>
-          <w:ilvl w:val="0"/>
-          <w:numId w:val="5"/>
-        </w:numPr>
-      </w:pPr>
-      <w:r>
-        <w:t xml:space="preserve">Cung  PHIEU_GIAO_HANG và GIAO_DICH_TRUC_TUYEN: </w:t>
-      </w:r>
-      <w:r>
-        <w:rPr>
-          <w:u w:val="single"/>
-        </w:rPr>
-        <w:t>T</w:t>
-      </w:r>
-      <w:r>
-        <w:t xml:space="preserve">, F = </w:t>
-      </w:r>
-      <m:oMath>
-        <m:r>
-          <w:rPr>
-            <w:rFonts w:ascii="Cambria Math" w:hAnsi="Cambria Math"/>
-          </w:rPr>
-          <m:t>∅</m:t>
-        </m:r>
-      </m:oMath>
-    </w:p>
-    <w:p>
-      <w:pPr>
-        <w:pStyle w:val="ListParagraph"/>
-        <w:numPr>
-          <w:ilvl w:val="0"/>
-          <w:numId w:val="5"/>
-        </w:numPr>
-      </w:pPr>
-      <w:r>
-        <w:t xml:space="preserve">Cung  PHIEU_GIAO_HANG và GIAO_DICH_TAN_NHA: </w:t>
-      </w:r>
-      <w:r>
-        <w:rPr>
-          <w:u w:val="single"/>
-        </w:rPr>
-        <w:t>T</w:t>
-      </w:r>
-      <w:r>
-        <w:t xml:space="preserve">, F = </w:t>
-      </w:r>
-      <m:oMath>
-        <m:r>
-          <w:rPr>
-            <w:rFonts w:ascii="Cambria Math" w:hAnsi="Cambria Math"/>
-          </w:rPr>
-          <m:t>∅</m:t>
-        </m:r>
-      </m:oMath>
-    </w:p>
-    <w:p>
-      <w:pPr>
-        <w:pStyle w:val="ListParagraph"/>
-        <w:numPr>
-          <w:ilvl w:val="0"/>
-          <w:numId w:val="5"/>
-        </w:numPr>
-        <w:rPr>
-          <w:u w:val="single"/>
-        </w:rPr>
-      </w:pPr>
-      <w:r>
-        <w:t xml:space="preserve">Cung  GIAO_DICH_TAN_NHA và PHEU_GIAO_HANG: </w:t>
-      </w:r>
-      <w:r>
-        <w:rPr>
-          <w:u w:val="single"/>
-        </w:rPr>
-        <w:t>T</w:t>
-      </w:r>
-      <w:r>
-        <w:t xml:space="preserve">, F = </w:t>
-      </w:r>
-      <m:oMath>
-        <m:r>
-          <w:rPr>
-            <w:rFonts w:ascii="Cambria Math" w:hAnsi="Cambria Math"/>
-          </w:rPr>
-          <m:t>∅</m:t>
-        </m:r>
-      </m:oMath>
-    </w:p>
-    <w:p>
-      <w:pPr>
-        <w:pStyle w:val="ListParagraph"/>
-        <w:numPr>
-          <w:ilvl w:val="0"/>
-          <w:numId w:val="5"/>
-        </w:numPr>
-      </w:pPr>
-      <w:r>
-        <w:t xml:space="preserve">Cung  GIAO_DICH_TRUC_TUYEN và PHIEU_GIAO_HANG: </w:t>
-      </w:r>
-      <w:r>
-        <w:rPr>
-          <w:u w:val="single"/>
-        </w:rPr>
-        <w:t>T</w:t>
-      </w:r>
-      <w:r>
-        <w:t xml:space="preserve">, F = </w:t>
-      </w:r>
-      <m:oMath>
-        <m:r>
-          <w:rPr>
-            <w:rFonts w:ascii="Cambria Math" w:hAnsi="Cambria Math"/>
-          </w:rPr>
-          <m:t>∅</m:t>
-        </m:r>
-      </m:oMath>
+        <w:t xml:space="preserve"> T}</w:t>
+      </w:r>
     </w:p>
     <w:p>
       <w:pPr>
@@ -5513,6 +5474,7 @@
         <w:rPr>
           <w:rFonts w:cs="Times New Roman"/>
         </w:rPr>
+        <w:lastRenderedPageBreak/>
         <w:t xml:space="preserve">&lt; SAN_PHAM_QUANG_CAO </w:t>
       </w:r>
       <w:proofErr w:type="gramStart"/>
@@ -5697,7 +5659,19 @@
         <w:rPr>
           <w:rFonts w:cs="Times New Roman"/>
         </w:rPr>
-        <w:t xml:space="preserve"> NE}</w:t>
+        <w:t xml:space="preserve"> NE</w:t>
+      </w:r>
+      <w:r>
+        <w:rPr>
+          <w:rFonts w:cs="Times New Roman"/>
+        </w:rPr>
+        <w:t>T</w:t>
+      </w:r>
+      <w:r>
+        <w:rPr>
+          <w:rFonts w:cs="Times New Roman"/>
+        </w:rPr>
+        <w:t>}</w:t>
       </w:r>
       <w:r>
         <w:rPr>
@@ -5807,41 +5781,28 @@
         <w:ind w:left="1440"/>
         <w:rPr>
           <w:rFonts w:cs="Times New Roman"/>
-        </w:rPr>
-      </w:pPr>
-      <w:r>
-        <w:rPr>
-          <w:rFonts w:cs="Times New Roman"/>
-        </w:rPr>
-        <w:t>&lt; HOA_DON (</w:t>
-      </w:r>
-      <w:r>
-        <w:rPr>
-          <w:rFonts w:cs="Times New Roman"/>
-          <w:b/>
-          <w:u w:val="single"/>
-        </w:rPr>
-        <w:t>N</w:t>
-      </w:r>
-      <w:r>
-        <w:rPr>
-          <w:rFonts w:cs="Times New Roman"/>
-        </w:rPr>
-        <w:t xml:space="preserve"> OL), F9 = </w:t>
+          <w:color w:val="FF0000"/>
+        </w:rPr>
+      </w:pPr>
+      <w:r>
+        <w:rPr>
+          <w:rFonts w:cs="Times New Roman"/>
+        </w:rPr>
+        <w:t xml:space="preserve">&lt; PGH_HD </w:t>
       </w:r>
       <w:proofErr w:type="gramStart"/>
       <w:r>
         <w:rPr>
           <w:rFonts w:cs="Times New Roman"/>
         </w:rPr>
-        <w:t>{ N</w:t>
+        <w:t>( T</w:t>
       </w:r>
       <w:proofErr w:type="gramEnd"/>
       <w:r>
         <w:rPr>
           <w:rFonts w:cs="Times New Roman"/>
         </w:rPr>
-        <w:t xml:space="preserve"> </w:t>
+        <w:t xml:space="preserve">/N UVYOL), F9 = { T </w:t>
       </w:r>
       <w:r>
         <w:rPr>
@@ -5853,75 +5814,44 @@
         <w:rPr>
           <w:rFonts w:cs="Times New Roman"/>
         </w:rPr>
-        <w:t xml:space="preserve"> OL }&gt;</w:t>
-      </w:r>
-    </w:p>
-    <w:p>
-      <w:pPr>
-        <w:ind w:left="1440"/>
-        <w:rPr>
-          <w:rFonts w:cs="Times New Roman"/>
-          <w:color w:val="FF0000"/>
-        </w:rPr>
-      </w:pPr>
-      <w:r>
-        <w:rPr>
-          <w:rFonts w:cs="Times New Roman"/>
-          <w:color w:val="FF0000"/>
-        </w:rPr>
-        <w:t xml:space="preserve">&lt; PHIEU_GIAO_HANG (T </w:t>
-      </w:r>
-      <w:proofErr w:type="gramStart"/>
-      <w:r>
-        <w:rPr>
-          <w:rFonts w:cs="Times New Roman"/>
-          <w:color w:val="FF0000"/>
-        </w:rPr>
-        <w:t>YVL )</w:t>
-      </w:r>
-      <w:proofErr w:type="gramEnd"/>
-      <w:r>
-        <w:rPr>
-          <w:rFonts w:cs="Times New Roman"/>
-          <w:color w:val="FF0000"/>
-        </w:rPr>
-        <w:t>, F10 = { T</w:t>
-      </w:r>
-      <w:r>
-        <w:rPr>
-          <w:rFonts w:cs="Times New Roman"/>
-          <w:color w:val="FF0000"/>
+        <w:t xml:space="preserve"> UN</w:t>
+      </w:r>
+      <w:r>
+        <w:rPr>
+          <w:rFonts w:cs="Times New Roman"/>
+        </w:rPr>
+        <w:t>VYOL</w:t>
+      </w:r>
+      <w:r>
+        <w:rPr>
+          <w:rFonts w:cs="Times New Roman"/>
+        </w:rPr>
+        <w:t>, N</w:t>
+      </w:r>
+      <w:r>
+        <w:rPr>
+          <w:rFonts w:cs="Times New Roman"/>
         </w:rPr>
         <w:sym w:font="Wingdings" w:char="F0E0"/>
       </w:r>
       <w:r>
         <w:rPr>
           <w:rFonts w:cs="Times New Roman"/>
-          <w:color w:val="FF0000"/>
-        </w:rPr>
-        <w:t xml:space="preserve"> YVL}&gt; </w:t>
-      </w:r>
-      <w:r>
-        <w:rPr>
-          <w:rFonts w:cs="Times New Roman"/>
-          <w:color w:val="FF0000"/>
-        </w:rPr>
-        <w:t xml:space="preserve"> }</w:t>
-      </w:r>
-    </w:p>
-    <w:p>
-      <w:pPr>
-        <w:rPr>
-          <w:rFonts w:cs="Times New Roman"/>
-          <w:color w:val="FF0000"/>
-        </w:rPr>
-      </w:pPr>
-      <w:r>
-        <w:rPr>
-          <w:rFonts w:cs="Times New Roman"/>
-          <w:color w:val="FF0000"/>
-        </w:rPr>
-        <w:t>Kết luận: có tương đương hay k?</w:t>
+        </w:rPr>
+        <w:t xml:space="preserve"> T}&gt;</w:t>
+      </w:r>
+    </w:p>
+    <w:p>
+      <w:pPr>
+        <w:rPr>
+          <w:rFonts w:cs="Times New Roman"/>
+        </w:rPr>
+      </w:pPr>
+      <w:r>
+        <w:rPr>
+          <w:rFonts w:cs="Times New Roman"/>
+        </w:rPr>
+        <w:t>Kết luận: Đồ thị quan hệ tương đương với cấu trúc ban đầu</w:t>
       </w:r>
     </w:p>
     <w:p>
@@ -8058,7 +7988,6 @@
         <w:t>Đồ thị con đường truy xuất</w:t>
       </w:r>
     </w:p>
-    <w:bookmarkStart w:id="0" w:name="_GoBack"/>
     <w:p>
       <w:pPr>
         <w:rPr>
@@ -8067,13 +7996,12 @@
       </w:pPr>
       <w:r>
         <w:object w:dxaOrig="14435" w:dyaOrig="8104">
-          <v:shape id="_x0000_i1029" type="#_x0000_t75" style="width:468pt;height:262.85pt" o:ole="">
-            <v:imagedata r:id="rId15" o:title=""/>
+          <v:shape id="_x0000_i1025" type="#_x0000_t75" style="width:467.45pt;height:263.3pt" o:ole="">
+            <v:imagedata r:id="rId14" o:title=""/>
           </v:shape>
-          <o:OLEObject Type="Embed" ProgID="Visio.Drawing.11" ShapeID="_x0000_i1029" DrawAspect="Content" ObjectID="_1382880492" r:id="rId16"/>
+          <o:OLEObject Type="Embed" ProgID="Visio.Drawing.11" ShapeID="_x0000_i1025" DrawAspect="Content" ObjectID="_1382914793" r:id="rId15"/>
         </w:object>
       </w:r>
-      <w:bookmarkEnd w:id="0"/>
     </w:p>
     <w:sectPr>
       <w:pgSz w:w="12240" w:h="15840"/>
@@ -9885,7 +9813,7 @@
 </file>
 
 <file path=customXml/itemProps1.xml><?xml version="1.0" encoding="utf-8"?>
-<ds:datastoreItem xmlns:ds="http://schemas.openxmlformats.org/officeDocument/2006/customXml" ds:itemID="{05E1650E-CFFB-4B45-81D3-8A693DCCD8FB}">
+<ds:datastoreItem xmlns:ds="http://schemas.openxmlformats.org/officeDocument/2006/customXml" ds:itemID="{5F03C06F-19F7-4134-84C5-79886D802EAB}">
   <ds:schemaRefs>
     <ds:schemaRef ds:uri="http://schemas.openxmlformats.org/officeDocument/2006/bibliography"/>
   </ds:schemaRefs>

</xml_diff>